<commit_message>
Added app class descriptions & info
+Problems and testing section
</commit_message>
<xml_diff>
--- a/docs/Project Maintenance Manual/MaintenanceManual.docx
+++ b/docs/Project Maintenance Manual/MaintenanceManual.docx
@@ -1,11 +1,11 @@
 
 <file path=word/document.xml><?xml version="1.0" encoding="utf-8"?>
-<w:document xmlns:wpc="http://schemas.microsoft.com/office/word/2010/wordprocessingCanvas" xmlns:mc="http://schemas.openxmlformats.org/markup-compatibility/2006" xmlns:o="urn:schemas-microsoft-com:office:office" xmlns:r="http://schemas.openxmlformats.org/officeDocument/2006/relationships" xmlns:m="http://schemas.openxmlformats.org/officeDocument/2006/math" xmlns:v="urn:schemas-microsoft-com:vml" xmlns:wp14="http://schemas.microsoft.com/office/word/2010/wordprocessingDrawing" xmlns:wp="http://schemas.openxmlformats.org/drawingml/2006/wordprocessingDrawing" xmlns:w10="urn:schemas-microsoft-com:office:word" xmlns:w="http://schemas.openxmlformats.org/wordprocessingml/2006/main" xmlns:w14="http://schemas.microsoft.com/office/word/2010/wordml" xmlns:wpg="http://schemas.microsoft.com/office/word/2010/wordprocessingGroup" xmlns:wpi="http://schemas.microsoft.com/office/word/2010/wordprocessingInk" xmlns:wne="http://schemas.microsoft.com/office/word/2006/wordml" xmlns:wps="http://schemas.microsoft.com/office/word/2010/wordprocessingShape" mc:Ignorable="w14 wp14">
+<w:document xmlns:wpc="http://schemas.microsoft.com/office/word/2010/wordprocessingCanvas" xmlns:mo="http://schemas.microsoft.com/office/mac/office/2008/main" xmlns:mc="http://schemas.openxmlformats.org/markup-compatibility/2006" xmlns:mv="urn:schemas-microsoft-com:mac:vml" xmlns:o="urn:schemas-microsoft-com:office:office" xmlns:r="http://schemas.openxmlformats.org/officeDocument/2006/relationships" xmlns:m="http://schemas.openxmlformats.org/officeDocument/2006/math" xmlns:v="urn:schemas-microsoft-com:vml" xmlns:wp14="http://schemas.microsoft.com/office/word/2010/wordprocessingDrawing" xmlns:wp="http://schemas.openxmlformats.org/drawingml/2006/wordprocessingDrawing" xmlns:w10="urn:schemas-microsoft-com:office:word" xmlns:w="http://schemas.openxmlformats.org/wordprocessingml/2006/main" xmlns:w14="http://schemas.microsoft.com/office/word/2010/wordml" xmlns:wpg="http://schemas.microsoft.com/office/word/2010/wordprocessingGroup" xmlns:wpi="http://schemas.microsoft.com/office/word/2010/wordprocessingInk" xmlns:wne="http://schemas.microsoft.com/office/word/2006/wordml" xmlns:wps="http://schemas.microsoft.com/office/word/2010/wordprocessingShape" mc:Ignorable="w14 wp14 mv">
   <w:body>
     <w:p>
       <w:r>
-        <w:pict>
-          <v:group id="Group 1025" o:spid="_x0000_s1026" style="position:absolute;margin-left:0;margin-top:0;width:525.05pt;height:765.25pt;z-index:-1;mso-position-horizontal:center;mso-position-horizontal-relative:page;mso-position-vertical:center;mso-position-vertical-relative:page" coordsize="68580,92717">
+        <w:pict w14:anchorId="2F08B4EC">
+          <v:group id="Group 1025" o:spid="_x0000_s1026" style="position:absolute;margin-left:0;margin-top:0;width:525.05pt;height:765.25pt;z-index:-251657216;mso-position-horizontal:center;mso-position-horizontal-relative:page;mso-position-vertical:center;mso-position-vertical-relative:page" coordsize="68580,92717">
             <v:rect id="Rectangle 120" o:spid="_x0000_s1027" style="position:absolute;top:73152;width:68580;height:1431;v-text-anchor:middle" o:preferrelative="t" fillcolor="#5b9bd5" stroked="f"/>
             <v:rect id="Rectangle 121" o:spid="_x0000_s1028" style="position:absolute;top:74390;width:68580;height:18327;v-text-anchor:bottom" o:preferrelative="t" fillcolor="#ed7d31" stroked="f">
               <v:textbox inset="36pt,14.4pt,36pt,36pt">
@@ -66,7 +66,7 @@
                 </w:txbxContent>
               </v:textbox>
             </v:rect>
-            <v:shapetype id="_x0000_t202" coordsize="21600,21600" o:spt="202" path="m,l,21600r21600,l21600,xe">
+            <v:shapetype id="_x0000_t202" coordsize="21600,21600" o:spt="202" path="m0,0l0,21600,21600,21600,21600,0xe">
               <v:stroke joinstyle="miter"/>
               <v:path gradientshapeok="t" o:connecttype="rect"/>
             </v:shapetype>
@@ -221,8 +221,6 @@
         </w:r>
       </w:hyperlink>
     </w:p>
-    <w:bookmarkStart w:id="3" w:name="_GoBack"/>
-    <w:bookmarkEnd w:id="3"/>
     <w:p>
       <w:pPr>
         <w:pStyle w:val="TOC2"/>
@@ -233,42 +231,32 @@
           <w:lang w:eastAsia="zh-TW"/>
         </w:rPr>
       </w:pPr>
-      <w:r>
-        <w:fldChar w:fldCharType="begin"/>
-      </w:r>
-      <w:r>
-        <w:instrText xml:space="preserve">HYPERLINK  \l "_Toc411174002" </w:instrText>
-      </w:r>
-      <w:r>
-        <w:fldChar w:fldCharType="separate"/>
-      </w:r>
-      <w:r>
-        <w:rPr>
-          <w:rStyle w:val="Hyperlink"/>
-        </w:rPr>
-        <w:t>Purpose of this document</w:t>
-      </w:r>
-      <w:r>
-        <w:tab/>
-      </w:r>
-      <w:r>
-        <w:fldChar w:fldCharType="begin"/>
-      </w:r>
-      <w:r>
-        <w:instrText xml:space="preserve"> PAGEREF _Toc411174002 \h </w:instrText>
-      </w:r>
-      <w:r>
-        <w:fldChar w:fldCharType="separate"/>
-      </w:r>
-      <w:r>
-        <w:t>2</w:t>
-      </w:r>
-      <w:r>
-        <w:fldChar w:fldCharType="end"/>
-      </w:r>
-      <w:r>
-        <w:fldChar w:fldCharType="end"/>
-      </w:r>
+      <w:hyperlink w:anchor="_Toc411174002" w:history="1">
+        <w:r>
+          <w:rPr>
+            <w:rStyle w:val="Hyperlink"/>
+          </w:rPr>
+          <w:t>Purpose of this document</w:t>
+        </w:r>
+        <w:r>
+          <w:tab/>
+        </w:r>
+        <w:r>
+          <w:fldChar w:fldCharType="begin"/>
+        </w:r>
+        <w:r>
+          <w:instrText xml:space="preserve"> PAGEREF _Toc411174002 \h </w:instrText>
+        </w:r>
+        <w:r>
+          <w:fldChar w:fldCharType="separate"/>
+        </w:r>
+        <w:r>
+          <w:t>2</w:t>
+        </w:r>
+        <w:r>
+          <w:fldChar w:fldCharType="end"/>
+        </w:r>
+      </w:hyperlink>
     </w:p>
     <w:p>
       <w:pPr>
@@ -479,10 +467,7 @@
           <w:fldChar w:fldCharType="begin"/>
         </w:r>
         <w:r>
-          <w:instrText xml:space="preserve"> PAGEREF _T</w:instrText>
-        </w:r>
-        <w:r>
-          <w:instrText xml:space="preserve">oc411174008 \h </w:instrText>
+          <w:instrText xml:space="preserve"> PAGEREF _Toc411174008 \h </w:instrText>
         </w:r>
         <w:r>
           <w:fldChar w:fldCharType="separate"/>
@@ -732,13 +717,7 @@
           <w:rPr>
             <w:rStyle w:val="Hyperlink"/>
           </w:rPr>
-          <w:t>file system in</w:t>
-        </w:r>
-        <w:r>
-          <w:rPr>
-            <w:rStyle w:val="Hyperlink"/>
-          </w:rPr>
-          <w:t>teraction</w:t>
+          <w:t>file system interaction</w:t>
         </w:r>
         <w:r>
           <w:tab/>
@@ -1034,13 +1013,7 @@
           <w:rPr>
             <w:rStyle w:val="Hyperlink"/>
           </w:rPr>
-          <w:t>observations for m</w:t>
-        </w:r>
-        <w:r>
-          <w:rPr>
-            <w:rStyle w:val="Hyperlink"/>
-          </w:rPr>
-          <w:t>aintenance</w:t>
+          <w:t>observations for maintenance</w:t>
         </w:r>
         <w:r>
           <w:tab/>
@@ -1374,20 +1347,14 @@
         <w:rPr>
           <w:rFonts w:hint="eastAsia"/>
         </w:rPr>
-        <w:t>Introdu</w:t>
-      </w:r>
-      <w:r>
-        <w:rPr>
-          <w:rFonts w:hint="eastAsia"/>
-        </w:rPr>
-        <w:t>ction</w:t>
+        <w:t>Introduction</w:t>
       </w:r>
     </w:p>
     <w:p>
       <w:pPr>
         <w:pStyle w:val="Heading2"/>
       </w:pPr>
-      <w:bookmarkStart w:id="4" w:name="_Toc411174002"/>
+      <w:bookmarkStart w:id="3" w:name="_Toc411174002"/>
       <w:r>
         <w:t>Purpose</w:t>
       </w:r>
@@ -1400,1079 +1367,871 @@
       <w:r>
         <w:t>document</w:t>
       </w:r>
+      <w:bookmarkEnd w:id="3"/>
+    </w:p>
+    <w:p>
+      <w:pPr>
+        <w:pStyle w:val="Heading2"/>
+        <w:rPr>
+          <w:color w:val="auto"/>
+        </w:rPr>
+      </w:pPr>
+      <w:bookmarkStart w:id="4" w:name="_Toc411174003"/>
+      <w:r>
+        <w:rPr>
+          <w:color w:val="auto"/>
+        </w:rPr>
+        <w:t xml:space="preserve">This document serves the purpose of making the maintenance of the RPSRecord and  RPS View </w:t>
+      </w:r>
+      <w:r>
+        <w:rPr>
+          <w:color w:val="auto"/>
+        </w:rPr>
+        <w:t xml:space="preserve">easier by helping the maintainer easily figure out what the program does , how it does it and how they can carry out quick, efficient maintenance on the program. </w:t>
+      </w:r>
+    </w:p>
+    <w:p>
+      <w:pPr>
+        <w:pStyle w:val="Heading2"/>
+      </w:pPr>
+      <w:r>
+        <w:t>S</w:t>
+      </w:r>
+      <w:r>
+        <w:rPr>
+          <w:rFonts w:hint="eastAsia"/>
+        </w:rPr>
+        <w:t>cope</w:t>
+      </w:r>
       <w:bookmarkEnd w:id="4"/>
+      <w:r>
+        <w:t xml:space="preserve"> </w:t>
+      </w:r>
+    </w:p>
+    <w:p>
+      <w:r>
+        <w:t>This document includes an overview of the system, the basic structure and algorithms , limitations and suggestions for when making changes.</w:t>
+      </w:r>
     </w:p>
     <w:p>
       <w:pPr>
         <w:pStyle w:val="Heading2"/>
-        <w:rPr>
-          <w:color w:val="auto"/>
-        </w:rPr>
-      </w:pPr>
-      <w:bookmarkStart w:id="5" w:name="_Toc411174003"/>
-      <w:r>
-        <w:rPr>
-          <w:color w:val="auto"/>
-        </w:rPr>
-        <w:t xml:space="preserve">This document serves the purpose of making the maintenance of the </w:t>
-      </w:r>
-      <w:proofErr w:type="spellStart"/>
-      <w:r>
-        <w:rPr>
-          <w:color w:val="auto"/>
-        </w:rPr>
-        <w:t>RPSRecord</w:t>
-      </w:r>
-      <w:proofErr w:type="spellEnd"/>
-      <w:r>
-        <w:rPr>
-          <w:color w:val="auto"/>
+      </w:pPr>
+      <w:bookmarkStart w:id="5" w:name="_Toc411174004"/>
+      <w:r>
+        <w:t>O</w:t>
+      </w:r>
+      <w:r>
+        <w:rPr>
+          <w:rFonts w:hint="eastAsia"/>
+        </w:rPr>
+        <w:t>bjectives</w:t>
+      </w:r>
+      <w:bookmarkEnd w:id="5"/>
+    </w:p>
+    <w:p>
+      <w:r>
+        <w:t>The main objectives of this document are to allow the program code we  have created to be more easily maintained by people carrying out further maintenance  on it , helping them to mitigate undetected bugs, add additional features to improve functionality and/or change the program so that changes in external requirements are met.</w:t>
+      </w:r>
+    </w:p>
+    <w:p>
+      <w:pPr>
+        <w:pStyle w:val="Heading1"/>
+      </w:pPr>
+      <w:bookmarkStart w:id="6" w:name="_Toc411174005"/>
+      <w:r>
+        <w:t>A</w:t>
+      </w:r>
+      <w:r>
+        <w:rPr>
+          <w:rFonts w:hint="eastAsia"/>
+        </w:rPr>
+        <w:t>pplication Description</w:t>
+      </w:r>
+      <w:bookmarkEnd w:id="6"/>
+    </w:p>
+    <w:p>
+      <w:pPr>
+        <w:pStyle w:val="Heading2"/>
+      </w:pPr>
+      <w:bookmarkStart w:id="7" w:name="_Toc411174006"/>
+      <w:r>
+        <w:rPr>
+          <w:rFonts w:hint="eastAsia"/>
+        </w:rPr>
+        <w:t>Rps recorder</w:t>
+      </w:r>
+      <w:bookmarkEnd w:id="7"/>
+    </w:p>
+    <w:p>
+      <w:r>
+        <w:t xml:space="preserve">This application can record a plant , add information of that species ,such as DAFOR scale ,comments m location photots, and upload recording to the server </w:t>
+      </w:r>
+    </w:p>
+    <w:p>
+      <w:pPr>
+        <w:pStyle w:val="Heading1"/>
+      </w:pPr>
+      <w:bookmarkStart w:id="8" w:name="_Toc411174007"/>
+      <w:r>
+        <w:rPr>
+          <w:rFonts w:hint="eastAsia"/>
+        </w:rPr>
+        <w:t>program structure</w:t>
+      </w:r>
+      <w:bookmarkEnd w:id="8"/>
+    </w:p>
+    <w:p>
+      <w:pPr>
+        <w:pStyle w:val="Heading2"/>
+      </w:pPr>
+      <w:bookmarkStart w:id="9" w:name="_Toc411174008"/>
+      <w:r>
+        <w:t>RPSR</w:t>
+      </w:r>
+      <w:r>
+        <w:rPr>
+          <w:rFonts w:hint="eastAsia"/>
+        </w:rPr>
+        <w:t>ecord</w:t>
+      </w:r>
+      <w:bookmarkEnd w:id="9"/>
+    </w:p>
+    <w:p>
+      <w:r>
+        <w:t>T</w:t>
+      </w:r>
+      <w:r>
+        <w:rPr>
+          <w:rFonts w:hint="eastAsia"/>
+        </w:rPr>
+        <w:t>he program is structured in the following classes:</w:t>
+      </w:r>
+    </w:p>
+    <w:p>
+      <w:r>
+        <w:rPr>
+          <w:rFonts w:hint="eastAsia"/>
+        </w:rPr>
+        <w:t>1.</w:t>
+      </w:r>
+      <w:r>
+        <w:t>MainView</w:t>
+      </w:r>
+      <w:r>
+        <w:t xml:space="preserve"> - The layout that contains the NewRecordFragment and </w:t>
+      </w:r>
+    </w:p>
+    <w:p>
+      <w:r>
+        <w:rPr>
+          <w:rFonts w:hint="eastAsia"/>
+        </w:rPr>
+        <w:t>2.</w:t>
+      </w:r>
+      <w:r>
+        <w:t>MainActivity</w:t>
+      </w:r>
+      <w:r>
+        <w:t xml:space="preserve"> - The activity that holds the main page.</w:t>
+      </w:r>
+    </w:p>
+    <w:p>
+      <w:r>
+        <w:rPr>
+          <w:rFonts w:hint="eastAsia"/>
+        </w:rPr>
+        <w:t>3.</w:t>
+      </w:r>
+      <w:r>
+        <w:t>MyTabListener</w:t>
+      </w:r>
+      <w:r>
+        <w:t xml:space="preserve"> - </w:t>
+      </w:r>
+      <w:r>
+        <w:t>Handles switching between the tabs in MainView.</w:t>
+      </w:r>
+    </w:p>
+    <w:p>
+      <w:r>
+        <w:t>4.NewRecordFragment</w:t>
+      </w:r>
+      <w:r>
+        <w:t xml:space="preserve"> - </w:t>
+      </w:r>
+      <w:r>
+        <w:t>The fragment tab that lets the user enter the details of a new record.</w:t>
+      </w:r>
+    </w:p>
+    <w:p>
+      <w:r>
+        <w:t>5.Record</w:t>
+      </w:r>
+      <w:r>
+        <w:t>Vie</w:t>
+      </w:r>
+      <w:r>
+        <w:t>wFragment</w:t>
+      </w:r>
+      <w:r>
+        <w:t xml:space="preserve"> - The fragment tab that lists all records recorded on the device.</w:t>
+      </w:r>
+    </w:p>
+    <w:p>
+      <w:r>
+        <w:t>6.UserDataView</w:t>
+      </w:r>
+      <w:r>
+        <w:t xml:space="preserve"> - The activity that lets the user input their personal information.</w:t>
+      </w:r>
+    </w:p>
+    <w:p>
+      <w:r>
+        <w:t>7.GPSToGrid</w:t>
+      </w:r>
+      <w:r>
+        <w:t xml:space="preserve"> - Converts GPS coordinates to an OS grid reference </w:t>
+      </w:r>
+      <w:r>
+        <w:t>using an external library.</w:t>
+      </w:r>
+    </w:p>
+    <w:p>
+      <w:r>
+        <w:t>9.InvalidFieldException</w:t>
+      </w:r>
+      <w:r>
+        <w:t xml:space="preserve"> - An exception used when a field is entered with invalid information.</w:t>
+      </w:r>
+    </w:p>
+    <w:p>
+      <w:r>
+        <w:t>11.DatabaseHelper</w:t>
+      </w:r>
+      <w:r>
+        <w:t xml:space="preserve"> - </w:t>
+      </w:r>
+      <w:r>
+        <w:t>Manages the local database for records and reserves.</w:t>
+      </w:r>
+    </w:p>
+    <w:p>
+      <w:r>
+        <w:t>12.Record</w:t>
+      </w:r>
+      <w:r>
+        <w:t xml:space="preserve"> - An object representing a single plant record.</w:t>
+      </w:r>
+    </w:p>
+    <w:p>
+      <w:r>
+        <w:lastRenderedPageBreak/>
+        <w:t>13.Reserve</w:t>
+      </w:r>
+      <w:r>
+        <w:t xml:space="preserve"> - </w:t>
+      </w:r>
+      <w:r>
+        <w:t>An object representing a single reserve.</w:t>
+      </w:r>
+    </w:p>
+    <w:p>
+      <w:r>
+        <w:t>14.ReserveDataManager</w:t>
+      </w:r>
+      <w:r>
+        <w:t xml:space="preserve"> - </w:t>
+      </w:r>
+      <w:r>
+        <w:t>Pulls reserve names from the server and stores them locally.</w:t>
+      </w:r>
+    </w:p>
+    <w:p>
+      <w:r>
+        <w:t>16.SubmitRecord</w:t>
+      </w:r>
+      <w:r>
+        <w:t xml:space="preserve"> - Handles submitting records to the server database.</w:t>
+      </w:r>
+    </w:p>
+    <w:p>
+      <w:r>
+        <w:t>17.UserInfo</w:t>
+      </w:r>
+      <w:r>
+        <w:t xml:space="preserve"> - Holds the user's information in public static variables so that they can be accessed easily from other parts of the program.</w:t>
+      </w:r>
+    </w:p>
+    <w:p>
+      <w:r>
+        <w:t xml:space="preserve">The program also contains classes that </w:t>
+      </w:r>
+      <w:r>
+        <w:t>no longer are in</w:t>
+      </w:r>
+      <w:r>
+        <w:t xml:space="preserve"> use.</w:t>
+      </w:r>
+    </w:p>
+    <w:p/>
+    <w:p>
+      <w:pPr>
+        <w:pStyle w:val="Heading2"/>
+      </w:pPr>
+      <w:bookmarkStart w:id="10" w:name="_Toc411174009"/>
+      <w:r>
+        <w:rPr>
+          <w:rFonts w:hint="eastAsia"/>
+        </w:rPr>
+        <w:t>RP</w:t>
+      </w:r>
+      <w:r>
+        <w:t>S</w:t>
+      </w:r>
+      <w:r>
+        <w:rPr>
+          <w:rFonts w:hint="eastAsia"/>
         </w:rPr>
         <w:t xml:space="preserve"> </w:t>
       </w:r>
-      <w:proofErr w:type="gramStart"/>
-      <w:r>
-        <w:rPr>
-          <w:color w:val="auto"/>
-        </w:rPr>
-        <w:t>and  RPS</w:t>
-      </w:r>
-      <w:proofErr w:type="gramEnd"/>
-      <w:r>
-        <w:rPr>
-          <w:color w:val="auto"/>
-        </w:rPr>
-        <w:t xml:space="preserve"> View </w:t>
-      </w:r>
-      <w:r>
-        <w:rPr>
-          <w:color w:val="auto"/>
-        </w:rPr>
-        <w:t xml:space="preserve">easier by helping the maintainer easily figure out what the program does , how it does it and how they can carry out quick, efficient maintenance on the program. </w:t>
-      </w:r>
+      <w:bookmarkEnd w:id="10"/>
+      <w:r>
+        <w:t>View</w:t>
+      </w:r>
+    </w:p>
+    <w:p>
+      <w:pPr>
+        <w:pStyle w:val="Heading3"/>
+      </w:pPr>
+      <w:bookmarkStart w:id="11" w:name="_Toc411174010"/>
+      <w:r>
+        <w:rPr>
+          <w:rFonts w:hint="eastAsia"/>
+        </w:rPr>
+        <w:t>RPSView/public_html</w:t>
+      </w:r>
+      <w:bookmarkEnd w:id="11"/>
+    </w:p>
+    <w:p>
+      <w:r>
+        <w:t>I</w:t>
+      </w:r>
+      <w:r>
+        <w:rPr>
+          <w:rFonts w:hint="eastAsia"/>
+        </w:rPr>
+        <w:t>ndex.php</w:t>
+      </w:r>
+    </w:p>
+    <w:p/>
+    <w:p>
+      <w:r>
+        <w:t>R</w:t>
+      </w:r>
+      <w:r>
+        <w:rPr>
+          <w:rFonts w:hint="eastAsia"/>
+        </w:rPr>
+        <w:t>ecords.php</w:t>
+      </w:r>
+    </w:p>
+    <w:p/>
+    <w:p>
+      <w:r>
+        <w:t>I</w:t>
+      </w:r>
+      <w:r>
+        <w:rPr>
+          <w:rFonts w:hint="eastAsia"/>
+        </w:rPr>
+        <w:t>ndex.php</w:t>
+      </w:r>
+    </w:p>
+    <w:p/>
+    <w:p>
+      <w:r>
+        <w:t>A</w:t>
+      </w:r>
+      <w:r>
+        <w:rPr>
+          <w:rFonts w:hint="eastAsia"/>
+        </w:rPr>
+        <w:t>dd_record.php</w:t>
+      </w:r>
+    </w:p>
+    <w:p/>
+    <w:p>
+      <w:r>
+        <w:t>A</w:t>
+      </w:r>
+      <w:r>
+        <w:rPr>
+          <w:rFonts w:hint="eastAsia"/>
+        </w:rPr>
+        <w:t>dd_reserve.php</w:t>
+      </w:r>
+    </w:p>
+    <w:p/>
+    <w:p>
+      <w:r>
+        <w:t>C</w:t>
+      </w:r>
+      <w:r>
+        <w:rPr>
+          <w:rFonts w:hint="eastAsia"/>
+        </w:rPr>
+        <w:t>onnect.php</w:t>
+      </w:r>
+    </w:p>
+    <w:p/>
+    <w:p>
+      <w:r>
+        <w:t>E</w:t>
+      </w:r>
+      <w:r>
+        <w:rPr>
+          <w:rFonts w:hint="eastAsia"/>
+        </w:rPr>
+        <w:t>dit_list.php</w:t>
+      </w:r>
+    </w:p>
+    <w:p/>
+    <w:p>
+      <w:r>
+        <w:t>H</w:t>
+      </w:r>
+      <w:r>
+        <w:rPr>
+          <w:rFonts w:hint="eastAsia"/>
+        </w:rPr>
+        <w:t>eader.php</w:t>
+      </w:r>
+    </w:p>
+    <w:p/>
+    <w:p>
+      <w:r>
+        <w:t>I</w:t>
+      </w:r>
+      <w:r>
+        <w:rPr>
+          <w:rFonts w:hint="eastAsia"/>
+        </w:rPr>
+        <w:t>ndex.php</w:t>
+      </w:r>
+    </w:p>
+    <w:p/>
+    <w:p>
+      <w:r>
+        <w:t>J</w:t>
+      </w:r>
+      <w:r>
+        <w:rPr>
+          <w:rFonts w:hint="eastAsia"/>
+        </w:rPr>
+        <w:t>son.reservers.php</w:t>
+      </w:r>
+    </w:p>
+    <w:p/>
+    <w:p>
+      <w:r>
+        <w:t>U</w:t>
+      </w:r>
+      <w:r>
+        <w:rPr>
+          <w:rFonts w:hint="eastAsia"/>
+        </w:rPr>
+        <w:t>pdate_record.php</w:t>
+      </w:r>
+    </w:p>
+    <w:p/>
+    <w:p>
+      <w:r>
+        <w:lastRenderedPageBreak/>
+        <w:t>U</w:t>
+      </w:r>
+      <w:r>
+        <w:rPr>
+          <w:rFonts w:hint="eastAsia"/>
+        </w:rPr>
+        <w:t>pload_picture.php</w:t>
+      </w:r>
+    </w:p>
+    <w:p>
+      <w:pPr>
+        <w:pStyle w:val="Heading3"/>
+      </w:pPr>
+      <w:bookmarkStart w:id="12" w:name="_Toc411174011"/>
+      <w:r>
+        <w:rPr>
+          <w:rFonts w:hint="eastAsia"/>
+        </w:rPr>
+        <w:t>RPSView/public_html/json</w:t>
+      </w:r>
+      <w:bookmarkEnd w:id="12"/>
+    </w:p>
+    <w:p>
+      <w:r>
+        <w:t>Jason</w:t>
+      </w:r>
+      <w:r>
+        <w:rPr>
+          <w:rFonts w:hint="eastAsia"/>
+        </w:rPr>
+        <w:t>_reserves.php</w:t>
+      </w:r>
+    </w:p>
+    <w:p/>
+    <w:p>
+      <w:r>
+        <w:t>J</w:t>
+      </w:r>
+      <w:r>
+        <w:rPr>
+          <w:rFonts w:hint="eastAsia"/>
+        </w:rPr>
+        <w:t>son.species.php</w:t>
+      </w:r>
+    </w:p>
+    <w:p/>
+    <w:p>
+      <w:r>
+        <w:t>R</w:t>
+      </w:r>
+      <w:r>
+        <w:rPr>
+          <w:rFonts w:hint="eastAsia"/>
+        </w:rPr>
+        <w:t>eservers.json</w:t>
+      </w:r>
+    </w:p>
+    <w:p/>
+    <w:p>
+      <w:r>
+        <w:t>S</w:t>
+      </w:r>
+      <w:r>
+        <w:rPr>
+          <w:rFonts w:hint="eastAsia"/>
+        </w:rPr>
+        <w:t>pecies.json</w:t>
+      </w:r>
+    </w:p>
+    <w:p/>
+    <w:p>
+      <w:pPr>
+        <w:pStyle w:val="Heading1"/>
+      </w:pPr>
+      <w:bookmarkStart w:id="13" w:name="_Toc411174012"/>
+      <w:r>
+        <w:rPr>
+          <w:rFonts w:hint="eastAsia"/>
+        </w:rPr>
+        <w:t>algorithms</w:t>
+      </w:r>
+      <w:bookmarkEnd w:id="13"/>
     </w:p>
     <w:p>
       <w:pPr>
         <w:pStyle w:val="Heading2"/>
       </w:pPr>
-      <w:r>
-        <w:t>S</w:t>
-      </w:r>
-      <w:r>
-        <w:rPr>
-          <w:rFonts w:hint="eastAsia"/>
-        </w:rPr>
-        <w:t>cope</w:t>
-      </w:r>
-      <w:bookmarkEnd w:id="5"/>
+      <w:bookmarkStart w:id="14" w:name="_Toc411174013"/>
+      <w:r>
+        <w:rPr>
+          <w:rFonts w:hint="eastAsia"/>
+        </w:rPr>
+        <w:t>RPS</w:t>
+      </w:r>
+      <w:bookmarkEnd w:id="14"/>
+      <w:r>
+        <w:t>Record</w:t>
+      </w:r>
+    </w:p>
+    <w:p/>
+    <w:p>
+      <w:pPr>
+        <w:pStyle w:val="Heading1"/>
+      </w:pPr>
+      <w:bookmarkStart w:id="15" w:name="_Toc411174014"/>
+      <w:r>
+        <w:rPr>
+          <w:rFonts w:hint="eastAsia"/>
+        </w:rPr>
+        <w:t>main data area</w:t>
+      </w:r>
+      <w:bookmarkEnd w:id="15"/>
+    </w:p>
+    <w:p>
+      <w:pPr>
+        <w:pStyle w:val="Heading2"/>
+      </w:pPr>
+    </w:p>
+    <w:p/>
+    <w:p>
+      <w:pPr>
+        <w:pStyle w:val="Heading1"/>
+      </w:pPr>
+      <w:bookmarkStart w:id="16" w:name="_Toc411174015"/>
+      <w:r>
+        <w:rPr>
+          <w:rFonts w:hint="eastAsia"/>
+        </w:rPr>
+        <w:t>file system interaction</w:t>
+      </w:r>
+      <w:bookmarkEnd w:id="16"/>
+    </w:p>
+    <w:p>
+      <w:pPr>
+        <w:pStyle w:val="Heading2"/>
+      </w:pPr>
+      <w:bookmarkStart w:id="17" w:name="_Toc411174016"/>
+      <w:r>
+        <w:rPr>
+          <w:rFonts w:hint="eastAsia"/>
+        </w:rPr>
+        <w:t>RPS recorder</w:t>
+      </w:r>
+      <w:bookmarkEnd w:id="17"/>
+    </w:p>
+    <w:p/>
+    <w:p>
+      <w:pPr>
+        <w:pStyle w:val="Heading2"/>
+      </w:pPr>
+      <w:bookmarkStart w:id="18" w:name="_Toc411174017"/>
+      <w:r>
+        <w:rPr>
+          <w:rFonts w:hint="eastAsia"/>
+        </w:rPr>
+        <w:t>RPS VIEwer</w:t>
+      </w:r>
+      <w:bookmarkEnd w:id="18"/>
+    </w:p>
+    <w:p/>
+    <w:p>
+      <w:pPr>
+        <w:pStyle w:val="Heading1"/>
+      </w:pPr>
+      <w:bookmarkStart w:id="19" w:name="_Toc411174018"/>
+      <w:r>
+        <w:rPr>
+          <w:rFonts w:hint="eastAsia"/>
+        </w:rPr>
+        <w:t>interfaces</w:t>
+      </w:r>
+      <w:bookmarkEnd w:id="19"/>
+    </w:p>
+    <w:p>
+      <w:pPr>
+        <w:pStyle w:val="Heading2"/>
+      </w:pPr>
+      <w:bookmarkStart w:id="20" w:name="_Toc411174019"/>
+      <w:r>
+        <w:rPr>
+          <w:rFonts w:hint="eastAsia"/>
+        </w:rPr>
+        <w:t>RPS</w:t>
+      </w:r>
+      <w:bookmarkEnd w:id="20"/>
+      <w:r>
+        <w:t>Record</w:t>
+      </w:r>
+    </w:p>
+    <w:p>
+      <w:r>
+        <w:t xml:space="preserve">-screen rotating proplem </w:t>
+      </w:r>
+    </w:p>
+    <w:p>
+      <w:pPr>
+        <w:pStyle w:val="Heading1"/>
+      </w:pPr>
+      <w:bookmarkStart w:id="21" w:name="_Toc411174020"/>
+      <w:r>
+        <w:rPr>
+          <w:rFonts w:hint="eastAsia"/>
+        </w:rPr>
+        <w:t>improvement suggestions</w:t>
+      </w:r>
+      <w:bookmarkEnd w:id="21"/>
+    </w:p>
+    <w:p>
+      <w:pPr>
+        <w:pStyle w:val="Heading2"/>
+      </w:pPr>
+      <w:bookmarkStart w:id="22" w:name="_Toc411174021"/>
+      <w:r>
+        <w:rPr>
+          <w:rFonts w:hint="eastAsia"/>
+        </w:rPr>
+        <w:t xml:space="preserve">RPS </w:t>
+      </w:r>
+      <w:bookmarkEnd w:id="22"/>
+      <w:r>
+        <w:t>Record</w:t>
+      </w:r>
+    </w:p>
+    <w:p>
+      <w:r>
+        <w:t>-screen rotating prob</w:t>
+      </w:r>
+      <w:r>
+        <w:t>lem</w:t>
+      </w:r>
+    </w:p>
+    <w:p>
+      <w:r>
+        <w:t>-fix images upload</w:t>
+      </w:r>
+    </w:p>
+    <w:p>
+      <w:r>
+        <w:lastRenderedPageBreak/>
+        <w:t>-editing records</w:t>
+      </w:r>
+    </w:p>
+    <w:p>
+      <w:r>
+        <w:t>-more pop up messages</w:t>
+      </w:r>
       <w:r>
         <w:t xml:space="preserve"> </w:t>
       </w:r>
-    </w:p>
-    <w:p>
-      <w:r>
-        <w:t xml:space="preserve">This document includes an overview of the system, the basic structure and </w:t>
-      </w:r>
-      <w:proofErr w:type="gramStart"/>
-      <w:r>
-        <w:t>algorithms ,</w:t>
-      </w:r>
-      <w:proofErr w:type="gramEnd"/>
-      <w:r>
-        <w:t xml:space="preserve"> limitations and suggestions for when making changes.</w:t>
-      </w:r>
-    </w:p>
+      <w:r>
+        <w:t>”data uploaded”</w:t>
+      </w:r>
+    </w:p>
+    <w:p>
+      <w:r>
+        <w:t xml:space="preserve">-cancel record </w:t>
+      </w:r>
+    </w:p>
+    <w:p>
+      <w:r>
+        <w:t>-back to homepage button</w:t>
+      </w:r>
+    </w:p>
+    <w:p/>
     <w:p>
       <w:pPr>
         <w:pStyle w:val="Heading2"/>
       </w:pPr>
-      <w:bookmarkStart w:id="6" w:name="_Toc411174004"/>
-      <w:r>
-        <w:t>O</w:t>
-      </w:r>
-      <w:r>
-        <w:rPr>
-          <w:rFonts w:hint="eastAsia"/>
-        </w:rPr>
-        <w:t>bjectives</w:t>
-      </w:r>
-      <w:bookmarkEnd w:id="6"/>
-    </w:p>
-    <w:p>
-      <w:r>
-        <w:t xml:space="preserve">The main objectives of this document are to allow the program code </w:t>
-      </w:r>
-      <w:proofErr w:type="gramStart"/>
-      <w:r>
-        <w:t>we  have</w:t>
-      </w:r>
-      <w:proofErr w:type="gramEnd"/>
-      <w:r>
-        <w:t xml:space="preserve"> created to be more easily maintained by people carrying out further maintenance  on it , helping them to mitigate undetected bugs, add additional features to improve functionality and/or change the program so that changes in external requirements are met.</w:t>
-      </w:r>
-    </w:p>
+      <w:r>
+        <w:t>RPSView</w:t>
+      </w:r>
+    </w:p>
+    <w:p/>
     <w:p>
       <w:pPr>
         <w:pStyle w:val="Heading1"/>
       </w:pPr>
-      <w:bookmarkStart w:id="7" w:name="_Toc411174005"/>
-      <w:r>
-        <w:t>A</w:t>
-      </w:r>
-      <w:r>
-        <w:rPr>
-          <w:rFonts w:hint="eastAsia"/>
-        </w:rPr>
-        <w:t>pplication Description</w:t>
-      </w:r>
-      <w:bookmarkEnd w:id="7"/>
+      <w:bookmarkStart w:id="23" w:name="_Toc411174023"/>
+      <w:r>
+        <w:rPr>
+          <w:rFonts w:hint="eastAsia"/>
+        </w:rPr>
+        <w:t>observations for maintenance</w:t>
+      </w:r>
+      <w:bookmarkEnd w:id="23"/>
     </w:p>
     <w:p>
       <w:pPr>
         <w:pStyle w:val="Heading2"/>
       </w:pPr>
-      <w:bookmarkStart w:id="8" w:name="_Toc411174006"/>
-      <w:proofErr w:type="spellStart"/>
-      <w:r>
-        <w:rPr>
-          <w:rFonts w:hint="eastAsia"/>
-        </w:rPr>
-        <w:t>Rps</w:t>
-      </w:r>
-      <w:proofErr w:type="spellEnd"/>
-      <w:r>
-        <w:rPr>
-          <w:rFonts w:hint="eastAsia"/>
-        </w:rPr>
-        <w:t xml:space="preserve"> recorder</w:t>
-      </w:r>
-      <w:bookmarkEnd w:id="8"/>
-    </w:p>
-    <w:p>
-      <w:r>
-        <w:t xml:space="preserve">This application can record a </w:t>
-      </w:r>
-      <w:proofErr w:type="gramStart"/>
-      <w:r>
-        <w:t>plant ,</w:t>
-      </w:r>
-      <w:proofErr w:type="gramEnd"/>
-      <w:r>
-        <w:t xml:space="preserve"> add information of that species ,such as DAFOR scale ,comments m location </w:t>
-      </w:r>
-      <w:proofErr w:type="spellStart"/>
-      <w:r>
-        <w:t>photots</w:t>
-      </w:r>
-      <w:proofErr w:type="spellEnd"/>
-      <w:r>
-        <w:t xml:space="preserve">, and upload recording to the server </w:t>
-      </w:r>
-    </w:p>
+      <w:r>
+        <w:rPr>
+          <w:rFonts w:hint="eastAsia"/>
+        </w:rPr>
+        <w:t xml:space="preserve">RPS </w:t>
+      </w:r>
+      <w:r>
+        <w:t>Record</w:t>
+      </w:r>
+    </w:p>
+    <w:p/>
+    <w:p>
+      <w:pPr>
+        <w:pStyle w:val="Heading2"/>
+      </w:pPr>
+      <w:r>
+        <w:t>RPSView</w:t>
+      </w:r>
+    </w:p>
+    <w:p/>
     <w:p>
       <w:pPr>
         <w:pStyle w:val="Heading1"/>
       </w:pPr>
-      <w:bookmarkStart w:id="9" w:name="_Toc411174007"/>
-      <w:proofErr w:type="gramStart"/>
-      <w:r>
-        <w:rPr>
-          <w:rFonts w:hint="eastAsia"/>
-        </w:rPr>
-        <w:t>program</w:t>
-      </w:r>
-      <w:proofErr w:type="gramEnd"/>
-      <w:r>
-        <w:rPr>
-          <w:rFonts w:hint="eastAsia"/>
-        </w:rPr>
-        <w:t xml:space="preserve"> structure</w:t>
-      </w:r>
-      <w:bookmarkEnd w:id="9"/>
+      <w:bookmarkStart w:id="24" w:name="_Toc411174026"/>
+      <w:r>
+        <w:t>P</w:t>
+      </w:r>
+      <w:r>
+        <w:rPr>
+          <w:rFonts w:hint="eastAsia"/>
+        </w:rPr>
+        <w:t>hysical limitations</w:t>
+      </w:r>
+      <w:bookmarkEnd w:id="24"/>
     </w:p>
     <w:p>
       <w:pPr>
         <w:pStyle w:val="Heading2"/>
       </w:pPr>
-      <w:bookmarkStart w:id="10" w:name="_Toc411174008"/>
-      <w:proofErr w:type="spellStart"/>
-      <w:proofErr w:type="gramStart"/>
-      <w:r>
-        <w:rPr>
-          <w:rFonts w:hint="eastAsia"/>
-        </w:rPr>
-        <w:t>rps</w:t>
-      </w:r>
-      <w:proofErr w:type="spellEnd"/>
-      <w:proofErr w:type="gramEnd"/>
-      <w:r>
-        <w:rPr>
-          <w:rFonts w:hint="eastAsia"/>
-        </w:rPr>
-        <w:t xml:space="preserve"> recorder</w:t>
-      </w:r>
-      <w:bookmarkEnd w:id="10"/>
-    </w:p>
-    <w:p>
-      <w:r>
-        <w:t>T</w:t>
-      </w:r>
-      <w:r>
-        <w:rPr>
-          <w:rFonts w:hint="eastAsia"/>
-        </w:rPr>
-        <w:t xml:space="preserve">he program is structured in the following </w:t>
-      </w:r>
-      <w:r>
-        <w:rPr>
-          <w:rFonts w:hint="eastAsia"/>
-        </w:rPr>
-        <w:t>classes:</w:t>
-      </w:r>
-    </w:p>
-    <w:p>
-      <w:proofErr w:type="gramStart"/>
-      <w:r>
-        <w:rPr>
-          <w:rFonts w:hint="eastAsia"/>
-        </w:rPr>
-        <w:t>1.</w:t>
-      </w:r>
-      <w:r>
-        <w:t>MainView</w:t>
-      </w:r>
-      <w:proofErr w:type="gramEnd"/>
-    </w:p>
-    <w:p>
-      <w:proofErr w:type="gramStart"/>
-      <w:r>
-        <w:rPr>
-          <w:rFonts w:hint="eastAsia"/>
-        </w:rPr>
-        <w:t>2.</w:t>
-      </w:r>
-      <w:r>
-        <w:t>MainActivity</w:t>
-      </w:r>
-      <w:proofErr w:type="gramEnd"/>
-    </w:p>
-    <w:p>
-      <w:proofErr w:type="gramStart"/>
-      <w:r>
-        <w:rPr>
-          <w:rFonts w:hint="eastAsia"/>
-        </w:rPr>
-        <w:t>3.</w:t>
-      </w:r>
-      <w:r>
-        <w:t>MyTabListener</w:t>
-      </w:r>
-      <w:proofErr w:type="gramEnd"/>
-    </w:p>
-    <w:p>
-      <w:proofErr w:type="gramStart"/>
-      <w:r>
-        <w:t>4.NewRecordFragment</w:t>
-      </w:r>
-      <w:proofErr w:type="gramEnd"/>
-    </w:p>
-    <w:p>
-      <w:proofErr w:type="gramStart"/>
-      <w:r>
-        <w:t>5.RecordNewFragment</w:t>
-      </w:r>
-      <w:proofErr w:type="gramEnd"/>
-    </w:p>
-    <w:p>
-      <w:proofErr w:type="gramStart"/>
-      <w:r>
-        <w:t>6.UserDataView</w:t>
-      </w:r>
-      <w:proofErr w:type="gramEnd"/>
-    </w:p>
-    <w:p>
-      <w:proofErr w:type="gramStart"/>
-      <w:r>
-        <w:t>7.GPSToGrid</w:t>
-      </w:r>
-      <w:proofErr w:type="gramEnd"/>
-    </w:p>
-    <w:p>
-      <w:proofErr w:type="gramStart"/>
-      <w:r>
-        <w:t>8.MyLocationListener</w:t>
-      </w:r>
-      <w:proofErr w:type="gramEnd"/>
-    </w:p>
-    <w:p>
-      <w:proofErr w:type="gramStart"/>
-      <w:r>
-        <w:t>9.InvalidFieldException</w:t>
-      </w:r>
-      <w:proofErr w:type="gramEnd"/>
-    </w:p>
-    <w:p>
-      <w:r>
-        <w:t>10</w:t>
-      </w:r>
-      <w:proofErr w:type="gramStart"/>
-      <w:r>
-        <w:t>.CustomRecordAdapter</w:t>
-      </w:r>
-      <w:proofErr w:type="gramEnd"/>
-    </w:p>
-    <w:p>
-      <w:r>
-        <w:lastRenderedPageBreak/>
-        <w:t>11</w:t>
-      </w:r>
-      <w:proofErr w:type="gramStart"/>
-      <w:r>
-        <w:t>.DatabaseHelper</w:t>
-      </w:r>
-      <w:proofErr w:type="gramEnd"/>
-    </w:p>
-    <w:p>
-      <w:r>
-        <w:t>12</w:t>
-      </w:r>
-      <w:proofErr w:type="gramStart"/>
-      <w:r>
-        <w:t>.Record</w:t>
-      </w:r>
-      <w:proofErr w:type="gramEnd"/>
-    </w:p>
-    <w:p>
-      <w:r>
-        <w:t>13</w:t>
-      </w:r>
-      <w:proofErr w:type="gramStart"/>
-      <w:r>
-        <w:t>.Reserve</w:t>
-      </w:r>
-      <w:proofErr w:type="gramEnd"/>
-    </w:p>
-    <w:p>
-      <w:r>
-        <w:t>14</w:t>
-      </w:r>
-      <w:proofErr w:type="gramStart"/>
-      <w:r>
-        <w:t>.ReserveDataManager</w:t>
-      </w:r>
-      <w:proofErr w:type="gramEnd"/>
-    </w:p>
-    <w:p>
-      <w:r>
-        <w:t>15</w:t>
-      </w:r>
-      <w:proofErr w:type="gramStart"/>
-      <w:r>
-        <w:t>.RecordList</w:t>
-      </w:r>
-      <w:proofErr w:type="gramEnd"/>
-    </w:p>
-    <w:p>
-      <w:r>
-        <w:t>16</w:t>
-      </w:r>
-      <w:proofErr w:type="gramStart"/>
-      <w:r>
-        <w:t>.SubmitRecord</w:t>
-      </w:r>
-      <w:proofErr w:type="gramEnd"/>
-    </w:p>
-    <w:p>
-      <w:r>
-        <w:t>17</w:t>
-      </w:r>
-      <w:proofErr w:type="gramStart"/>
-      <w:r>
-        <w:t>.UserInfo</w:t>
-      </w:r>
-      <w:proofErr w:type="gramEnd"/>
+      <w:r>
+        <w:rPr>
+          <w:rFonts w:hint="eastAsia"/>
+        </w:rPr>
+        <w:t xml:space="preserve">RPS </w:t>
+      </w:r>
+      <w:r>
+        <w:t>Record</w:t>
+      </w:r>
+    </w:p>
+    <w:p>
+      <w:r>
+        <w:t>The</w:t>
+      </w:r>
+      <w:r>
+        <w:t xml:space="preserve"> build</w:t>
+      </w:r>
+      <w:r>
+        <w:t xml:space="preserve"> target of the Android </w:t>
+      </w:r>
+      <w:r>
+        <w:t>project is version 4.2.2, meaning other API versions may encounter problems running the app.</w:t>
+      </w:r>
     </w:p>
     <w:p/>
     <w:p>
       <w:pPr>
         <w:pStyle w:val="Heading2"/>
       </w:pPr>
-      <w:bookmarkStart w:id="11" w:name="_Toc411174009"/>
-      <w:r>
-        <w:rPr>
-          <w:rFonts w:hint="eastAsia"/>
-        </w:rPr>
-        <w:t>RP</w:t>
-      </w:r>
-      <w:r>
-        <w:t>S</w:t>
-      </w:r>
-      <w:r>
-        <w:rPr>
-          <w:rFonts w:hint="eastAsia"/>
-        </w:rPr>
-        <w:t xml:space="preserve"> </w:t>
-      </w:r>
-      <w:bookmarkEnd w:id="11"/>
-      <w:r>
-        <w:t>View</w:t>
-      </w:r>
-    </w:p>
-    <w:p>
-      <w:pPr>
-        <w:pStyle w:val="Heading3"/>
-      </w:pPr>
-      <w:bookmarkStart w:id="12" w:name="_Toc411174010"/>
-      <w:proofErr w:type="spellStart"/>
-      <w:r>
-        <w:rPr>
-          <w:rFonts w:hint="eastAsia"/>
-        </w:rPr>
+      <w:r>
         <w:t>RPSView</w:t>
       </w:r>
-      <w:proofErr w:type="spellEnd"/>
-      <w:r>
-        <w:rPr>
-          <w:rFonts w:hint="eastAsia"/>
-        </w:rPr>
-        <w:t>/</w:t>
-      </w:r>
-      <w:proofErr w:type="spellStart"/>
-      <w:r>
-        <w:rPr>
-          <w:rFonts w:hint="eastAsia"/>
-        </w:rPr>
-        <w:t>public_html</w:t>
-      </w:r>
-      <w:bookmarkEnd w:id="12"/>
-      <w:proofErr w:type="spellEnd"/>
-    </w:p>
-    <w:p>
-      <w:proofErr w:type="spellStart"/>
-      <w:r>
-        <w:t>I</w:t>
-      </w:r>
-      <w:r>
-        <w:rPr>
-          <w:rFonts w:hint="eastAsia"/>
-        </w:rPr>
-        <w:t>ndex.php</w:t>
-      </w:r>
-      <w:proofErr w:type="spellEnd"/>
     </w:p>
     <w:p/>
     <w:p>
-      <w:proofErr w:type="spellStart"/>
-      <w:r>
-        <w:t>R</w:t>
-      </w:r>
-      <w:r>
-        <w:rPr>
-          <w:rFonts w:hint="eastAsia"/>
-        </w:rPr>
-        <w:t>ecords.php</w:t>
-      </w:r>
-      <w:proofErr w:type="spellEnd"/>
-    </w:p>
-    <w:p/>
-    <w:p>
-      <w:proofErr w:type="spellStart"/>
-      <w:r>
-        <w:t>I</w:t>
-      </w:r>
-      <w:r>
-        <w:rPr>
-          <w:rFonts w:hint="eastAsia"/>
-        </w:rPr>
-        <w:t>ndex.php</w:t>
-      </w:r>
-      <w:proofErr w:type="spellEnd"/>
-    </w:p>
-    <w:p/>
-    <w:p>
-      <w:proofErr w:type="spellStart"/>
-      <w:r>
-        <w:t>A</w:t>
-      </w:r>
-      <w:r>
-        <w:rPr>
-          <w:rFonts w:hint="eastAsia"/>
-        </w:rPr>
-        <w:t>dd_record.php</w:t>
-      </w:r>
-      <w:proofErr w:type="spellEnd"/>
-    </w:p>
-    <w:p/>
-    <w:p>
-      <w:proofErr w:type="spellStart"/>
-      <w:r>
-        <w:t>A</w:t>
-      </w:r>
-      <w:r>
-        <w:rPr>
-          <w:rFonts w:hint="eastAsia"/>
-        </w:rPr>
-        <w:t>dd_reserve.php</w:t>
-      </w:r>
-      <w:proofErr w:type="spellEnd"/>
-    </w:p>
-    <w:p/>
-    <w:p>
-      <w:proofErr w:type="spellStart"/>
-      <w:r>
-        <w:t>C</w:t>
-      </w:r>
-      <w:r>
-        <w:rPr>
-          <w:rFonts w:hint="eastAsia"/>
-        </w:rPr>
-        <w:t>onnect.php</w:t>
-      </w:r>
-      <w:proofErr w:type="spellEnd"/>
-    </w:p>
-    <w:p/>
-    <w:p>
-      <w:proofErr w:type="spellStart"/>
-      <w:r>
-        <w:t>E</w:t>
-      </w:r>
-      <w:r>
-        <w:rPr>
-          <w:rFonts w:hint="eastAsia"/>
-        </w:rPr>
-        <w:t>dit_list.php</w:t>
-      </w:r>
-      <w:proofErr w:type="spellEnd"/>
-    </w:p>
-    <w:p/>
-    <w:p>
-      <w:proofErr w:type="spellStart"/>
-      <w:r>
-        <w:t>H</w:t>
-      </w:r>
-      <w:r>
-        <w:rPr>
-          <w:rFonts w:hint="eastAsia"/>
-        </w:rPr>
-        <w:t>eader.php</w:t>
-      </w:r>
-      <w:proofErr w:type="spellEnd"/>
-    </w:p>
-    <w:p/>
-    <w:p>
-      <w:proofErr w:type="spellStart"/>
-      <w:r>
-        <w:t>I</w:t>
-      </w:r>
-      <w:r>
-        <w:rPr>
-          <w:rFonts w:hint="eastAsia"/>
-        </w:rPr>
-        <w:t>ndex.php</w:t>
-      </w:r>
-      <w:proofErr w:type="spellEnd"/>
-    </w:p>
-    <w:p/>
-    <w:p>
-      <w:proofErr w:type="spellStart"/>
-      <w:r>
-        <w:t>J</w:t>
-      </w:r>
-      <w:r>
-        <w:rPr>
-          <w:rFonts w:hint="eastAsia"/>
-        </w:rPr>
-        <w:t>son.reservers.php</w:t>
-      </w:r>
-      <w:proofErr w:type="spellEnd"/>
-    </w:p>
-    <w:p/>
-    <w:p>
-      <w:proofErr w:type="spellStart"/>
-      <w:r>
-        <w:t>U</w:t>
-      </w:r>
-      <w:r>
-        <w:rPr>
-          <w:rFonts w:hint="eastAsia"/>
-        </w:rPr>
-        <w:t>pdate_record.php</w:t>
-      </w:r>
-      <w:proofErr w:type="spellEnd"/>
-    </w:p>
-    <w:p/>
-    <w:p>
-      <w:proofErr w:type="spellStart"/>
-      <w:r>
-        <w:t>U</w:t>
-      </w:r>
-      <w:r>
-        <w:rPr>
-          <w:rFonts w:hint="eastAsia"/>
-        </w:rPr>
-        <w:t>pload_picture.php</w:t>
-      </w:r>
-      <w:proofErr w:type="spellEnd"/>
-    </w:p>
-    <w:p>
-      <w:pPr>
-        <w:pStyle w:val="Heading3"/>
-      </w:pPr>
-      <w:bookmarkStart w:id="13" w:name="_Toc411174011"/>
-      <w:proofErr w:type="spellStart"/>
-      <w:r>
-        <w:rPr>
-          <w:rFonts w:hint="eastAsia"/>
-        </w:rPr>
-        <w:t>RPSView</w:t>
-      </w:r>
-      <w:proofErr w:type="spellEnd"/>
-      <w:r>
-        <w:rPr>
-          <w:rFonts w:hint="eastAsia"/>
-        </w:rPr>
-        <w:t>/</w:t>
-      </w:r>
-      <w:proofErr w:type="spellStart"/>
-      <w:r>
-        <w:rPr>
-          <w:rFonts w:hint="eastAsia"/>
-        </w:rPr>
-        <w:t>public_html</w:t>
-      </w:r>
-      <w:proofErr w:type="spellEnd"/>
-      <w:r>
-        <w:rPr>
-          <w:rFonts w:hint="eastAsia"/>
-        </w:rPr>
-        <w:t>/</w:t>
-      </w:r>
-      <w:proofErr w:type="spellStart"/>
-      <w:r>
-        <w:rPr>
-          <w:rFonts w:hint="eastAsia"/>
-        </w:rPr>
-        <w:t>json</w:t>
-      </w:r>
-      <w:bookmarkEnd w:id="13"/>
-      <w:proofErr w:type="spellEnd"/>
-    </w:p>
-    <w:p>
-      <w:proofErr w:type="spellStart"/>
-      <w:r>
-        <w:t>Jason</w:t>
-      </w:r>
-      <w:r>
-        <w:rPr>
-          <w:rFonts w:hint="eastAsia"/>
-        </w:rPr>
-        <w:t>_reserves.php</w:t>
-      </w:r>
-      <w:proofErr w:type="spellEnd"/>
-    </w:p>
-    <w:p/>
-    <w:p>
-      <w:proofErr w:type="spellStart"/>
-      <w:r>
-        <w:t>J</w:t>
-      </w:r>
-      <w:r>
-        <w:rPr>
-          <w:rFonts w:hint="eastAsia"/>
-        </w:rPr>
-        <w:t>son.species.php</w:t>
-      </w:r>
-      <w:proofErr w:type="spellEnd"/>
-    </w:p>
-    <w:p/>
-    <w:p>
-      <w:proofErr w:type="spellStart"/>
-      <w:r>
-        <w:t>R</w:t>
-      </w:r>
-      <w:r>
-        <w:rPr>
-          <w:rFonts w:hint="eastAsia"/>
-        </w:rPr>
-        <w:t>eservers.json</w:t>
-      </w:r>
-      <w:proofErr w:type="spellEnd"/>
-    </w:p>
-    <w:p/>
-    <w:p>
-      <w:proofErr w:type="spellStart"/>
-      <w:r>
-        <w:t>S</w:t>
-      </w:r>
-      <w:r>
-        <w:rPr>
-          <w:rFonts w:hint="eastAsia"/>
-        </w:rPr>
-        <w:t>pecies.json</w:t>
-      </w:r>
-      <w:proofErr w:type="spellEnd"/>
-    </w:p>
-    <w:p/>
-    <w:p>
       <w:pPr>
         <w:pStyle w:val="Heading1"/>
       </w:pPr>
-      <w:bookmarkStart w:id="14" w:name="_Toc411174012"/>
-      <w:proofErr w:type="gramStart"/>
-      <w:r>
-        <w:rPr>
-          <w:rFonts w:hint="eastAsia"/>
-        </w:rPr>
-        <w:t>algorithms</w:t>
-      </w:r>
-      <w:bookmarkEnd w:id="14"/>
-      <w:proofErr w:type="gramEnd"/>
-    </w:p>
-    <w:p>
-      <w:pPr>
-        <w:pStyle w:val="Heading2"/>
-      </w:pPr>
-      <w:bookmarkStart w:id="15" w:name="_Toc411174013"/>
-      <w:proofErr w:type="spellStart"/>
-      <w:r>
-        <w:rPr>
-          <w:rFonts w:hint="eastAsia"/>
-        </w:rPr>
-        <w:t>RPS</w:t>
-      </w:r>
-      <w:bookmarkEnd w:id="15"/>
-      <w:r>
-        <w:t>Record</w:t>
-      </w:r>
-      <w:proofErr w:type="spellEnd"/>
-    </w:p>
-    <w:p/>
-    <w:p>
-      <w:pPr>
-        <w:pStyle w:val="Heading1"/>
-      </w:pPr>
-      <w:bookmarkStart w:id="16" w:name="_Toc411174014"/>
-      <w:proofErr w:type="gramStart"/>
-      <w:r>
-        <w:rPr>
-          <w:rFonts w:hint="eastAsia"/>
-        </w:rPr>
-        <w:t>main</w:t>
-      </w:r>
-      <w:proofErr w:type="gramEnd"/>
-      <w:r>
-        <w:rPr>
-          <w:rFonts w:hint="eastAsia"/>
-        </w:rPr>
-        <w:t xml:space="preserve"> data area</w:t>
-      </w:r>
-      <w:bookmarkEnd w:id="16"/>
-    </w:p>
-    <w:p>
-      <w:pPr>
-        <w:pStyle w:val="Heading2"/>
-      </w:pPr>
-    </w:p>
-    <w:p/>
-    <w:p>
-      <w:pPr>
-        <w:pStyle w:val="Heading1"/>
-      </w:pPr>
-      <w:bookmarkStart w:id="17" w:name="_Toc411174015"/>
-      <w:proofErr w:type="gramStart"/>
-      <w:r>
-        <w:rPr>
-          <w:rFonts w:hint="eastAsia"/>
-        </w:rPr>
-        <w:t>file</w:t>
-      </w:r>
-      <w:proofErr w:type="gramEnd"/>
-      <w:r>
-        <w:rPr>
-          <w:rFonts w:hint="eastAsia"/>
-        </w:rPr>
-        <w:t xml:space="preserve"> system interaction</w:t>
-      </w:r>
-      <w:bookmarkEnd w:id="17"/>
-    </w:p>
-    <w:p>
-      <w:pPr>
-        <w:pStyle w:val="Heading2"/>
-      </w:pPr>
-      <w:bookmarkStart w:id="18" w:name="_Toc411174016"/>
-      <w:r>
-        <w:rPr>
-          <w:rFonts w:hint="eastAsia"/>
-        </w:rPr>
-        <w:t>RPS recorder</w:t>
-      </w:r>
-      <w:bookmarkEnd w:id="18"/>
-    </w:p>
-    <w:p/>
-    <w:p>
-      <w:pPr>
-        <w:pStyle w:val="Heading2"/>
-      </w:pPr>
-      <w:bookmarkStart w:id="19" w:name="_Toc411174017"/>
-      <w:r>
-        <w:rPr>
-          <w:rFonts w:hint="eastAsia"/>
-        </w:rPr>
-        <w:t xml:space="preserve">RPS </w:t>
-      </w:r>
-      <w:proofErr w:type="spellStart"/>
-      <w:r>
-        <w:rPr>
-          <w:rFonts w:hint="eastAsia"/>
-        </w:rPr>
-        <w:t>VIEwer</w:t>
-      </w:r>
-      <w:bookmarkEnd w:id="19"/>
-      <w:proofErr w:type="spellEnd"/>
-    </w:p>
-    <w:p/>
-    <w:p>
-      <w:pPr>
-        <w:pStyle w:val="Heading1"/>
-      </w:pPr>
-      <w:bookmarkStart w:id="20" w:name="_Toc411174018"/>
-      <w:proofErr w:type="gramStart"/>
-      <w:r>
-        <w:rPr>
-          <w:rFonts w:hint="eastAsia"/>
-        </w:rPr>
-        <w:t>interfaces</w:t>
-      </w:r>
-      <w:bookmarkEnd w:id="20"/>
-      <w:proofErr w:type="gramEnd"/>
-    </w:p>
-    <w:p>
-      <w:pPr>
-        <w:pStyle w:val="Heading2"/>
-      </w:pPr>
-      <w:bookmarkStart w:id="21" w:name="_Toc411174019"/>
-      <w:proofErr w:type="spellStart"/>
-      <w:r>
-        <w:rPr>
-          <w:rFonts w:hint="eastAsia"/>
-        </w:rPr>
-        <w:t>RPS</w:t>
-      </w:r>
-      <w:bookmarkEnd w:id="21"/>
-      <w:r>
-        <w:t>Record</w:t>
-      </w:r>
-      <w:proofErr w:type="spellEnd"/>
-    </w:p>
-    <w:p>
-      <w:r>
-        <w:t xml:space="preserve">-screen rotating </w:t>
-      </w:r>
-      <w:proofErr w:type="spellStart"/>
-      <w:r>
-        <w:t>proplem</w:t>
-      </w:r>
-      <w:proofErr w:type="spellEnd"/>
-      <w:r>
-        <w:t xml:space="preserve"> </w:t>
-      </w:r>
-    </w:p>
-    <w:p>
-      <w:pPr>
-        <w:pStyle w:val="Heading1"/>
-      </w:pPr>
-      <w:bookmarkStart w:id="22" w:name="_Toc411174020"/>
-      <w:proofErr w:type="gramStart"/>
-      <w:r>
-        <w:rPr>
-          <w:rFonts w:hint="eastAsia"/>
-        </w:rPr>
-        <w:t>improvement</w:t>
-      </w:r>
-      <w:proofErr w:type="gramEnd"/>
-      <w:r>
-        <w:rPr>
-          <w:rFonts w:hint="eastAsia"/>
-        </w:rPr>
-        <w:t xml:space="preserve"> suggestions</w:t>
-      </w:r>
-      <w:bookmarkEnd w:id="22"/>
-    </w:p>
-    <w:p>
-      <w:pPr>
-        <w:pStyle w:val="Heading2"/>
-      </w:pPr>
-      <w:bookmarkStart w:id="23" w:name="_Toc411174021"/>
-      <w:r>
-        <w:rPr>
-          <w:rFonts w:hint="eastAsia"/>
-        </w:rPr>
-        <w:t xml:space="preserve">RPS </w:t>
-      </w:r>
-      <w:bookmarkEnd w:id="23"/>
-      <w:r>
-        <w:t>Record</w:t>
-      </w:r>
-    </w:p>
-    <w:p>
-      <w:r>
-        <w:t xml:space="preserve">-screen rotating </w:t>
-      </w:r>
-      <w:proofErr w:type="spellStart"/>
-      <w:r>
-        <w:t>proplem</w:t>
-      </w:r>
-      <w:proofErr w:type="spellEnd"/>
-    </w:p>
-    <w:p>
-      <w:r>
-        <w:lastRenderedPageBreak/>
-        <w:t>-fix images upload</w:t>
-      </w:r>
-    </w:p>
-    <w:p>
-      <w:r>
-        <w:t>-editing records</w:t>
-      </w:r>
-    </w:p>
-    <w:p>
-      <w:r>
-        <w:t xml:space="preserve">-more pop up </w:t>
-      </w:r>
-      <w:proofErr w:type="spellStart"/>
-      <w:r>
-        <w:t>messages”data</w:t>
-      </w:r>
-      <w:proofErr w:type="spellEnd"/>
-      <w:r>
-        <w:t xml:space="preserve"> uploaded”</w:t>
-      </w:r>
-    </w:p>
-    <w:p>
-      <w:r>
-        <w:t xml:space="preserve">-cancel record </w:t>
-      </w:r>
-    </w:p>
-    <w:p>
-      <w:r>
-        <w:t>-back to homepage button</w:t>
-      </w:r>
-    </w:p>
-    <w:p/>
-    <w:p>
-      <w:pPr>
-        <w:pStyle w:val="Heading2"/>
-      </w:pPr>
-      <w:proofErr w:type="spellStart"/>
-      <w:r>
-        <w:t>RPSView</w:t>
-      </w:r>
-      <w:proofErr w:type="spellEnd"/>
-    </w:p>
-    <w:p/>
-    <w:p>
-      <w:pPr>
-        <w:pStyle w:val="Heading1"/>
-      </w:pPr>
-      <w:bookmarkStart w:id="24" w:name="_Toc411174023"/>
-      <w:proofErr w:type="gramStart"/>
-      <w:r>
-        <w:rPr>
-          <w:rFonts w:hint="eastAsia"/>
-        </w:rPr>
-        <w:t>observations</w:t>
-      </w:r>
-      <w:proofErr w:type="gramEnd"/>
-      <w:r>
-        <w:rPr>
-          <w:rFonts w:hint="eastAsia"/>
-        </w:rPr>
-        <w:t xml:space="preserve"> for maintenance</w:t>
-      </w:r>
-      <w:bookmarkEnd w:id="24"/>
-    </w:p>
-    <w:p>
-      <w:pPr>
-        <w:pStyle w:val="Heading2"/>
-      </w:pPr>
-      <w:r>
-        <w:rPr>
-          <w:rFonts w:hint="eastAsia"/>
-        </w:rPr>
-        <w:t xml:space="preserve">RPS </w:t>
-      </w:r>
-      <w:r>
-        <w:t>Record</w:t>
-      </w:r>
-    </w:p>
-    <w:p/>
-    <w:p>
-      <w:pPr>
-        <w:pStyle w:val="Heading2"/>
-      </w:pPr>
-      <w:proofErr w:type="spellStart"/>
-      <w:r>
-        <w:t>RPSView</w:t>
-      </w:r>
-      <w:proofErr w:type="spellEnd"/>
-    </w:p>
-    <w:p/>
-    <w:p>
-      <w:pPr>
-        <w:pStyle w:val="Heading1"/>
-      </w:pPr>
-      <w:bookmarkStart w:id="25" w:name="_Toc411174026"/>
-      <w:r>
-        <w:t>P</w:t>
-      </w:r>
-      <w:r>
-        <w:rPr>
-          <w:rFonts w:hint="eastAsia"/>
-        </w:rPr>
-        <w:t>hysical limitations</w:t>
+      <w:bookmarkStart w:id="25" w:name="_Toc411174029"/>
+      <w:r>
+        <w:rPr>
+          <w:rFonts w:hint="eastAsia"/>
+        </w:rPr>
+        <w:t>Rebuilding and testing</w:t>
       </w:r>
       <w:bookmarkEnd w:id="25"/>
     </w:p>
     <w:p>
-      <w:pPr>
-        <w:pStyle w:val="Heading2"/>
-      </w:pPr>
-      <w:r>
-        <w:rPr>
-          <w:rFonts w:hint="eastAsia"/>
-        </w:rPr>
-        <w:t xml:space="preserve">RPS </w:t>
-      </w:r>
-      <w:r>
-        <w:t>Record</w:t>
-      </w:r>
-    </w:p>
-    <w:p/>
-    <w:p>
-      <w:pPr>
-        <w:pStyle w:val="Heading2"/>
-      </w:pPr>
-      <w:proofErr w:type="spellStart"/>
-      <w:r>
-        <w:t>RPSView</w:t>
-      </w:r>
-      <w:proofErr w:type="spellEnd"/>
-    </w:p>
-    <w:p/>
-    <w:p>
-      <w:pPr>
-        <w:pStyle w:val="Heading1"/>
-      </w:pPr>
-      <w:bookmarkStart w:id="26" w:name="_Toc411174029"/>
-      <w:r>
-        <w:rPr>
-          <w:rFonts w:hint="eastAsia"/>
-        </w:rPr>
-        <w:t>Rebuilding and testing</w:t>
-      </w:r>
+      <w:r>
+        <w:t>To rebuild the Android app, import the entire project in Eclipse. To test it, install the generated .apk file on an Android device or use an emulator.</w:t>
+      </w:r>
+      <w:bookmarkStart w:id="26" w:name="_GoBack"/>
       <w:bookmarkEnd w:id="26"/>
     </w:p>
-    <w:p/>
     <w:p>
       <w:pPr>
         <w:pStyle w:val="Heading1"/>
@@ -2798,7 +2557,16 @@
                 <w:sz w:val="20"/>
                 <w:lang w:val="en-GB"/>
               </w:rPr>
-              <w:t xml:space="preserve">First version of the document </w:t>
+              <w:t xml:space="preserve">First version of the </w:t>
+            </w:r>
+            <w:r>
+              <w:rPr>
+                <w:rFonts w:eastAsia="新細明體"/>
+                <w:sz w:val="20"/>
+                <w:lang w:val="en-GB"/>
+              </w:rPr>
+              <w:lastRenderedPageBreak/>
+              <w:t xml:space="preserve">document </w:t>
             </w:r>
           </w:p>
         </w:tc>
@@ -2823,15 +2591,14 @@
                 <w:lang w:val="en-GB"/>
               </w:rPr>
             </w:pPr>
-            <w:proofErr w:type="spellStart"/>
             <w:r>
               <w:rPr>
                 <w:rFonts w:eastAsia="新細明體"/>
                 <w:lang w:val="en-GB"/>
               </w:rPr>
+              <w:lastRenderedPageBreak/>
               <w:t>yta</w:t>
             </w:r>
-            <w:proofErr w:type="spellEnd"/>
           </w:p>
         </w:tc>
       </w:tr>
@@ -2864,7 +2631,7 @@
 </file>
 
 <file path=word/endnotes.xml><?xml version="1.0" encoding="utf-8"?>
-<w:endnotes xmlns:wpc="http://schemas.microsoft.com/office/word/2010/wordprocessingCanvas" xmlns:mc="http://schemas.openxmlformats.org/markup-compatibility/2006" xmlns:o="urn:schemas-microsoft-com:office:office" xmlns:r="http://schemas.openxmlformats.org/officeDocument/2006/relationships" xmlns:m="http://schemas.openxmlformats.org/officeDocument/2006/math" xmlns:v="urn:schemas-microsoft-com:vml" xmlns:wp14="http://schemas.microsoft.com/office/word/2010/wordprocessingDrawing" xmlns:wp="http://schemas.openxmlformats.org/drawingml/2006/wordprocessingDrawing" xmlns:w10="urn:schemas-microsoft-com:office:word" xmlns:w="http://schemas.openxmlformats.org/wordprocessingml/2006/main" xmlns:w14="http://schemas.microsoft.com/office/word/2010/wordml" xmlns:wpg="http://schemas.microsoft.com/office/word/2010/wordprocessingGroup" xmlns:wpi="http://schemas.microsoft.com/office/word/2010/wordprocessingInk" xmlns:wne="http://schemas.microsoft.com/office/word/2006/wordml" xmlns:wps="http://schemas.microsoft.com/office/word/2010/wordprocessingShape" mc:Ignorable="w14 wp14">
+<w:endnotes xmlns:wpc="http://schemas.microsoft.com/office/word/2010/wordprocessingCanvas" xmlns:mo="http://schemas.microsoft.com/office/mac/office/2008/main" xmlns:mc="http://schemas.openxmlformats.org/markup-compatibility/2006" xmlns:mv="urn:schemas-microsoft-com:mac:vml" xmlns:o="urn:schemas-microsoft-com:office:office" xmlns:r="http://schemas.openxmlformats.org/officeDocument/2006/relationships" xmlns:m="http://schemas.openxmlformats.org/officeDocument/2006/math" xmlns:v="urn:schemas-microsoft-com:vml" xmlns:wp14="http://schemas.microsoft.com/office/word/2010/wordprocessingDrawing" xmlns:wp="http://schemas.openxmlformats.org/drawingml/2006/wordprocessingDrawing" xmlns:w10="urn:schemas-microsoft-com:office:word" xmlns:w="http://schemas.openxmlformats.org/wordprocessingml/2006/main" xmlns:w14="http://schemas.microsoft.com/office/word/2010/wordml" xmlns:wpg="http://schemas.microsoft.com/office/word/2010/wordprocessingGroup" xmlns:wpi="http://schemas.microsoft.com/office/word/2010/wordprocessingInk" xmlns:wne="http://schemas.microsoft.com/office/word/2006/wordml" xmlns:wps="http://schemas.microsoft.com/office/word/2010/wordprocessingShape" mc:Ignorable="w14 wp14 mv">
   <w:endnote w:type="separator" w:id="-1">
     <w:p>
       <w:pPr>
@@ -2889,7 +2656,7 @@
 </file>
 
 <file path=word/footer1.xml><?xml version="1.0" encoding="utf-8"?>
-<w:ftr xmlns:wpc="http://schemas.microsoft.com/office/word/2010/wordprocessingCanvas" xmlns:mc="http://schemas.openxmlformats.org/markup-compatibility/2006" xmlns:o="urn:schemas-microsoft-com:office:office" xmlns:r="http://schemas.openxmlformats.org/officeDocument/2006/relationships" xmlns:m="http://schemas.openxmlformats.org/officeDocument/2006/math" xmlns:v="urn:schemas-microsoft-com:vml" xmlns:wp14="http://schemas.microsoft.com/office/word/2010/wordprocessingDrawing" xmlns:wp="http://schemas.openxmlformats.org/drawingml/2006/wordprocessingDrawing" xmlns:w10="urn:schemas-microsoft-com:office:word" xmlns:w="http://schemas.openxmlformats.org/wordprocessingml/2006/main" xmlns:w14="http://schemas.microsoft.com/office/word/2010/wordml" xmlns:wpg="http://schemas.microsoft.com/office/word/2010/wordprocessingGroup" xmlns:wpi="http://schemas.microsoft.com/office/word/2010/wordprocessingInk" xmlns:wne="http://schemas.microsoft.com/office/word/2006/wordml" xmlns:wps="http://schemas.microsoft.com/office/word/2010/wordprocessingShape" mc:Ignorable="w14 wp14">
+<w:ftr xmlns:wpc="http://schemas.microsoft.com/office/word/2010/wordprocessingCanvas" xmlns:mo="http://schemas.microsoft.com/office/mac/office/2008/main" xmlns:mc="http://schemas.openxmlformats.org/markup-compatibility/2006" xmlns:mv="urn:schemas-microsoft-com:mac:vml" xmlns:o="urn:schemas-microsoft-com:office:office" xmlns:r="http://schemas.openxmlformats.org/officeDocument/2006/relationships" xmlns:m="http://schemas.openxmlformats.org/officeDocument/2006/math" xmlns:v="urn:schemas-microsoft-com:vml" xmlns:wp14="http://schemas.microsoft.com/office/word/2010/wordprocessingDrawing" xmlns:wp="http://schemas.openxmlformats.org/drawingml/2006/wordprocessingDrawing" xmlns:w10="urn:schemas-microsoft-com:office:word" xmlns:w="http://schemas.openxmlformats.org/wordprocessingml/2006/main" xmlns:w14="http://schemas.microsoft.com/office/word/2010/wordml" xmlns:wpg="http://schemas.microsoft.com/office/word/2010/wordprocessingGroup" xmlns:wpi="http://schemas.microsoft.com/office/word/2010/wordprocessingInk" xmlns:wne="http://schemas.microsoft.com/office/word/2006/wordml" xmlns:wps="http://schemas.microsoft.com/office/word/2010/wordprocessingShape" mc:Ignorable="w14 wp14">
   <w:p>
     <w:pPr>
       <w:pStyle w:val="Footer"/>
@@ -2935,7 +2702,7 @@
         <w:bCs/>
         <w:noProof/>
       </w:rPr>
-      <w:t>1</w:t>
+      <w:t>5</w:t>
     </w:r>
     <w:r>
       <w:rPr>
@@ -2970,7 +2737,7 @@
 </file>
 
 <file path=word/footnotes.xml><?xml version="1.0" encoding="utf-8"?>
-<w:footnotes xmlns:wpc="http://schemas.microsoft.com/office/word/2010/wordprocessingCanvas" xmlns:mc="http://schemas.openxmlformats.org/markup-compatibility/2006" xmlns:o="urn:schemas-microsoft-com:office:office" xmlns:r="http://schemas.openxmlformats.org/officeDocument/2006/relationships" xmlns:m="http://schemas.openxmlformats.org/officeDocument/2006/math" xmlns:v="urn:schemas-microsoft-com:vml" xmlns:wp14="http://schemas.microsoft.com/office/word/2010/wordprocessingDrawing" xmlns:wp="http://schemas.openxmlformats.org/drawingml/2006/wordprocessingDrawing" xmlns:w10="urn:schemas-microsoft-com:office:word" xmlns:w="http://schemas.openxmlformats.org/wordprocessingml/2006/main" xmlns:w14="http://schemas.microsoft.com/office/word/2010/wordml" xmlns:wpg="http://schemas.microsoft.com/office/word/2010/wordprocessingGroup" xmlns:wpi="http://schemas.microsoft.com/office/word/2010/wordprocessingInk" xmlns:wne="http://schemas.microsoft.com/office/word/2006/wordml" xmlns:wps="http://schemas.microsoft.com/office/word/2010/wordprocessingShape" mc:Ignorable="w14 wp14">
+<w:footnotes xmlns:wpc="http://schemas.microsoft.com/office/word/2010/wordprocessingCanvas" xmlns:mo="http://schemas.microsoft.com/office/mac/office/2008/main" xmlns:mc="http://schemas.openxmlformats.org/markup-compatibility/2006" xmlns:mv="urn:schemas-microsoft-com:mac:vml" xmlns:o="urn:schemas-microsoft-com:office:office" xmlns:r="http://schemas.openxmlformats.org/officeDocument/2006/relationships" xmlns:m="http://schemas.openxmlformats.org/officeDocument/2006/math" xmlns:v="urn:schemas-microsoft-com:vml" xmlns:wp14="http://schemas.microsoft.com/office/word/2010/wordprocessingDrawing" xmlns:wp="http://schemas.openxmlformats.org/drawingml/2006/wordprocessingDrawing" xmlns:w10="urn:schemas-microsoft-com:office:word" xmlns:w="http://schemas.openxmlformats.org/wordprocessingml/2006/main" xmlns:w14="http://schemas.microsoft.com/office/word/2010/wordml" xmlns:wpg="http://schemas.microsoft.com/office/word/2010/wordprocessingGroup" xmlns:wpi="http://schemas.microsoft.com/office/word/2010/wordprocessingInk" xmlns:wne="http://schemas.microsoft.com/office/word/2006/wordml" xmlns:wps="http://schemas.microsoft.com/office/word/2010/wordprocessingShape" mc:Ignorable="w14 wp14 mv">
   <w:footnote w:type="separator" w:id="-1">
     <w:p>
       <w:pPr>
@@ -2995,7 +2762,7 @@
 </file>
 
 <file path=word/header1.xml><?xml version="1.0" encoding="utf-8"?>
-<w:hdr xmlns:wpc="http://schemas.microsoft.com/office/word/2010/wordprocessingCanvas" xmlns:mc="http://schemas.openxmlformats.org/markup-compatibility/2006" xmlns:o="urn:schemas-microsoft-com:office:office" xmlns:r="http://schemas.openxmlformats.org/officeDocument/2006/relationships" xmlns:m="http://schemas.openxmlformats.org/officeDocument/2006/math" xmlns:v="urn:schemas-microsoft-com:vml" xmlns:wp14="http://schemas.microsoft.com/office/word/2010/wordprocessingDrawing" xmlns:wp="http://schemas.openxmlformats.org/drawingml/2006/wordprocessingDrawing" xmlns:w10="urn:schemas-microsoft-com:office:word" xmlns:w="http://schemas.openxmlformats.org/wordprocessingml/2006/main" xmlns:w14="http://schemas.microsoft.com/office/word/2010/wordml" xmlns:wpg="http://schemas.microsoft.com/office/word/2010/wordprocessingGroup" xmlns:wpi="http://schemas.microsoft.com/office/word/2010/wordprocessingInk" xmlns:wne="http://schemas.microsoft.com/office/word/2006/wordml" xmlns:wps="http://schemas.microsoft.com/office/word/2010/wordprocessingShape" mc:Ignorable="w14 wp14">
+<w:hdr xmlns:wpc="http://schemas.microsoft.com/office/word/2010/wordprocessingCanvas" xmlns:mo="http://schemas.microsoft.com/office/mac/office/2008/main" xmlns:mc="http://schemas.openxmlformats.org/markup-compatibility/2006" xmlns:mv="urn:schemas-microsoft-com:mac:vml" xmlns:o="urn:schemas-microsoft-com:office:office" xmlns:r="http://schemas.openxmlformats.org/officeDocument/2006/relationships" xmlns:m="http://schemas.openxmlformats.org/officeDocument/2006/math" xmlns:v="urn:schemas-microsoft-com:vml" xmlns:wp14="http://schemas.microsoft.com/office/word/2010/wordprocessingDrawing" xmlns:wp="http://schemas.openxmlformats.org/drawingml/2006/wordprocessingDrawing" xmlns:w10="urn:schemas-microsoft-com:office:word" xmlns:w="http://schemas.openxmlformats.org/wordprocessingml/2006/main" xmlns:w14="http://schemas.microsoft.com/office/word/2010/wordml" xmlns:wpg="http://schemas.microsoft.com/office/word/2010/wordprocessingGroup" xmlns:wpi="http://schemas.microsoft.com/office/word/2010/wordprocessingInk" xmlns:wne="http://schemas.microsoft.com/office/word/2006/wordml" xmlns:wps="http://schemas.microsoft.com/office/word/2010/wordprocessingShape" mc:Ignorable="w14 wp14">
   <w:p>
     <w:pPr>
       <w:pStyle w:val="Header"/>
@@ -3055,7 +2822,7 @@
 </file>
 
 <file path=word/header2.xml><?xml version="1.0" encoding="utf-8"?>
-<w:hdr xmlns:wpc="http://schemas.microsoft.com/office/word/2010/wordprocessingCanvas" xmlns:mc="http://schemas.openxmlformats.org/markup-compatibility/2006" xmlns:o="urn:schemas-microsoft-com:office:office" xmlns:r="http://schemas.openxmlformats.org/officeDocument/2006/relationships" xmlns:m="http://schemas.openxmlformats.org/officeDocument/2006/math" xmlns:v="urn:schemas-microsoft-com:vml" xmlns:wp14="http://schemas.microsoft.com/office/word/2010/wordprocessingDrawing" xmlns:wp="http://schemas.openxmlformats.org/drawingml/2006/wordprocessingDrawing" xmlns:w10="urn:schemas-microsoft-com:office:word" xmlns:w="http://schemas.openxmlformats.org/wordprocessingml/2006/main" xmlns:w14="http://schemas.microsoft.com/office/word/2010/wordml" xmlns:wpg="http://schemas.microsoft.com/office/word/2010/wordprocessingGroup" xmlns:wpi="http://schemas.microsoft.com/office/word/2010/wordprocessingInk" xmlns:wne="http://schemas.microsoft.com/office/word/2006/wordml" xmlns:wps="http://schemas.microsoft.com/office/word/2010/wordprocessingShape" mc:Ignorable="w14 wp14">
+<w:hdr xmlns:wpc="http://schemas.microsoft.com/office/word/2010/wordprocessingCanvas" xmlns:mo="http://schemas.microsoft.com/office/mac/office/2008/main" xmlns:mc="http://schemas.openxmlformats.org/markup-compatibility/2006" xmlns:mv="urn:schemas-microsoft-com:mac:vml" xmlns:o="urn:schemas-microsoft-com:office:office" xmlns:r="http://schemas.openxmlformats.org/officeDocument/2006/relationships" xmlns:m="http://schemas.openxmlformats.org/officeDocument/2006/math" xmlns:v="urn:schemas-microsoft-com:vml" xmlns:wp14="http://schemas.microsoft.com/office/word/2010/wordprocessingDrawing" xmlns:wp="http://schemas.openxmlformats.org/drawingml/2006/wordprocessingDrawing" xmlns:w10="urn:schemas-microsoft-com:office:word" xmlns:w="http://schemas.openxmlformats.org/wordprocessingml/2006/main" xmlns:w14="http://schemas.microsoft.com/office/word/2010/wordml" xmlns:wpg="http://schemas.microsoft.com/office/word/2010/wordprocessingGroup" xmlns:wpi="http://schemas.microsoft.com/office/word/2010/wordprocessingInk" xmlns:wne="http://schemas.microsoft.com/office/word/2006/wordml" xmlns:wps="http://schemas.microsoft.com/office/word/2010/wordprocessingShape" mc:Ignorable="w14 wp14">
   <w:p>
     <w:pPr>
       <w:pStyle w:val="Footer"/>
@@ -3111,7 +2878,7 @@
     </w:rPrDefault>
     <w:pPrDefault/>
   </w:docDefaults>
-  <w:latentStyles w:defLockedState="0" w:defUIPriority="0" w:defSemiHidden="1" w:defUnhideWhenUsed="1" w:defQFormat="0" w:count="267">
+  <w:latentStyles w:defLockedState="0" w:defUIPriority="0" w:defSemiHidden="1" w:defUnhideWhenUsed="1" w:defQFormat="0" w:count="276">
     <w:lsdException w:name="Normal" w:semiHidden="0" w:unhideWhenUsed="0" w:qFormat="1"/>
     <w:lsdException w:name="heading 1" w:semiHidden="0" w:uiPriority="9" w:unhideWhenUsed="0" w:qFormat="1"/>
     <w:lsdException w:name="heading 2" w:semiHidden="0" w:uiPriority="9" w:qFormat="1"/>
@@ -4152,7 +3919,7 @@
 </file>
 
 <file path=word/stylesWithEffects.xml><?xml version="1.0" encoding="utf-8"?>
-<w:styles xmlns:wpc="http://schemas.microsoft.com/office/word/2010/wordprocessingCanvas" xmlns:mc="http://schemas.openxmlformats.org/markup-compatibility/2006" xmlns:o="urn:schemas-microsoft-com:office:office" xmlns:r="http://schemas.openxmlformats.org/officeDocument/2006/relationships" xmlns:m="http://schemas.openxmlformats.org/officeDocument/2006/math" xmlns:v="urn:schemas-microsoft-com:vml" xmlns:wp14="http://schemas.microsoft.com/office/word/2010/wordprocessingDrawing" xmlns:wp="http://schemas.openxmlformats.org/drawingml/2006/wordprocessingDrawing" xmlns:w10="urn:schemas-microsoft-com:office:word" xmlns:w="http://schemas.openxmlformats.org/wordprocessingml/2006/main" xmlns:w14="http://schemas.microsoft.com/office/word/2010/wordml" xmlns:wpg="http://schemas.microsoft.com/office/word/2010/wordprocessingGroup" xmlns:wpi="http://schemas.microsoft.com/office/word/2010/wordprocessingInk" xmlns:wne="http://schemas.microsoft.com/office/word/2006/wordml" xmlns:wps="http://schemas.microsoft.com/office/word/2010/wordprocessingShape" mc:Ignorable="w14 wp14">
+<w:styles xmlns:wpc="http://schemas.microsoft.com/office/word/2010/wordprocessingCanvas" xmlns:mo="http://schemas.microsoft.com/office/mac/office/2008/main" xmlns:mc="http://schemas.openxmlformats.org/markup-compatibility/2006" xmlns:mv="urn:schemas-microsoft-com:mac:vml" xmlns:o="urn:schemas-microsoft-com:office:office" xmlns:r="http://schemas.openxmlformats.org/officeDocument/2006/relationships" xmlns:m="http://schemas.openxmlformats.org/officeDocument/2006/math" xmlns:v="urn:schemas-microsoft-com:vml" xmlns:wp14="http://schemas.microsoft.com/office/word/2010/wordprocessingDrawing" xmlns:wp="http://schemas.openxmlformats.org/drawingml/2006/wordprocessingDrawing" xmlns:w10="urn:schemas-microsoft-com:office:word" xmlns:w="http://schemas.openxmlformats.org/wordprocessingml/2006/main" xmlns:w14="http://schemas.microsoft.com/office/word/2010/wordml" xmlns:wpg="http://schemas.microsoft.com/office/word/2010/wordprocessingGroup" xmlns:wpi="http://schemas.microsoft.com/office/word/2010/wordprocessingInk" xmlns:wne="http://schemas.microsoft.com/office/word/2006/wordml" xmlns:wps="http://schemas.microsoft.com/office/word/2010/wordprocessingShape" mc:Ignorable="w14 wp14 mv">
   <w:docDefaults>
     <w:rPrDefault>
       <w:rPr>
@@ -4168,7 +3935,7 @@
       </w:pPr>
     </w:pPrDefault>
   </w:docDefaults>
-  <w:latentStyles w:defLockedState="0" w:defUIPriority="99" w:defSemiHidden="1" w:defUnhideWhenUsed="1" w:defQFormat="0" w:count="267">
+  <w:latentStyles w:defLockedState="0" w:defUIPriority="99" w:defSemiHidden="1" w:defUnhideWhenUsed="1" w:defQFormat="0" w:count="276">
     <w:lsdException w:name="Normal" w:semiHidden="0" w:uiPriority="0" w:unhideWhenUsed="0" w:qFormat="1"/>
     <w:lsdException w:name="heading 1" w:semiHidden="0" w:uiPriority="9" w:unhideWhenUsed="0" w:qFormat="1"/>
     <w:lsdException w:name="heading 2" w:uiPriority="9" w:qFormat="1"/>

</xml_diff>

<commit_message>
Solved main data areas
</commit_message>
<xml_diff>
--- a/docs/Project Maintenance Manual/MaintenanceManual.docx
+++ b/docs/Project Maintenance Manual/MaintenanceManual.docx
@@ -1,11 +1,11 @@
 
 <file path=word/document.xml><?xml version="1.0" encoding="utf-8"?>
-<w:document xmlns:wpc="http://schemas.microsoft.com/office/word/2010/wordprocessingCanvas" xmlns:mo="http://schemas.microsoft.com/office/mac/office/2008/main" xmlns:mc="http://schemas.openxmlformats.org/markup-compatibility/2006" xmlns:mv="urn:schemas-microsoft-com:mac:vml" xmlns:o="urn:schemas-microsoft-com:office:office" xmlns:r="http://schemas.openxmlformats.org/officeDocument/2006/relationships" xmlns:m="http://schemas.openxmlformats.org/officeDocument/2006/math" xmlns:v="urn:schemas-microsoft-com:vml" xmlns:wp14="http://schemas.microsoft.com/office/word/2010/wordprocessingDrawing" xmlns:wp="http://schemas.openxmlformats.org/drawingml/2006/wordprocessingDrawing" xmlns:w10="urn:schemas-microsoft-com:office:word" xmlns:w="http://schemas.openxmlformats.org/wordprocessingml/2006/main" xmlns:w14="http://schemas.microsoft.com/office/word/2010/wordml" xmlns:wpg="http://schemas.microsoft.com/office/word/2010/wordprocessingGroup" xmlns:wpi="http://schemas.microsoft.com/office/word/2010/wordprocessingInk" xmlns:wne="http://schemas.microsoft.com/office/word/2006/wordml" xmlns:wps="http://schemas.microsoft.com/office/word/2010/wordprocessingShape" mc:Ignorable="w14 wp14 mv">
+<w:document xmlns:wpc="http://schemas.microsoft.com/office/word/2010/wordprocessingCanvas" xmlns:mc="http://schemas.openxmlformats.org/markup-compatibility/2006" xmlns:o="urn:schemas-microsoft-com:office:office" xmlns:r="http://schemas.openxmlformats.org/officeDocument/2006/relationships" xmlns:m="http://schemas.openxmlformats.org/officeDocument/2006/math" xmlns:v="urn:schemas-microsoft-com:vml" xmlns:wp14="http://schemas.microsoft.com/office/word/2010/wordprocessingDrawing" xmlns:wp="http://schemas.openxmlformats.org/drawingml/2006/wordprocessingDrawing" xmlns:w10="urn:schemas-microsoft-com:office:word" xmlns:w="http://schemas.openxmlformats.org/wordprocessingml/2006/main" xmlns:w14="http://schemas.microsoft.com/office/word/2010/wordml" xmlns:wpg="http://schemas.microsoft.com/office/word/2010/wordprocessingGroup" xmlns:wpi="http://schemas.microsoft.com/office/word/2010/wordprocessingInk" xmlns:wne="http://schemas.microsoft.com/office/word/2006/wordml" xmlns:wps="http://schemas.microsoft.com/office/word/2010/wordprocessingShape" mc:Ignorable="w14 wp14">
   <w:body>
     <w:p>
       <w:r>
         <w:pict w14:anchorId="2F08B4EC">
-          <v:group id="Group 1025" o:spid="_x0000_s1026" style="position:absolute;margin-left:0;margin-top:0;width:525.05pt;height:765.25pt;z-index:-251657216;mso-position-horizontal:center;mso-position-horizontal-relative:page;mso-position-vertical:center;mso-position-vertical-relative:page" coordsize="68580,92717">
+          <v:group id="Group 1025" o:spid="_x0000_s1026" style="position:absolute;margin-left:0;margin-top:0;width:525.05pt;height:765.25pt;z-index:-1;mso-position-horizontal:center;mso-position-horizontal-relative:page;mso-position-vertical:center;mso-position-vertical-relative:page" coordsize="68580,92717">
             <v:rect id="Rectangle 120" o:spid="_x0000_s1027" style="position:absolute;top:73152;width:68580;height:1431;v-text-anchor:middle" o:preferrelative="t" fillcolor="#5b9bd5" stroked="f"/>
             <v:rect id="Rectangle 121" o:spid="_x0000_s1028" style="position:absolute;top:74390;width:68580;height:18327;v-text-anchor:bottom" o:preferrelative="t" fillcolor="#ed7d31" stroked="f">
               <v:textbox inset="36pt,14.4pt,36pt,36pt">
@@ -66,7 +66,7 @@
                 </w:txbxContent>
               </v:textbox>
             </v:rect>
-            <v:shapetype id="_x0000_t202" coordsize="21600,21600" o:spt="202" path="m0,0l0,21600,21600,21600,21600,0xe">
+            <v:shapetype id="_x0000_t202" coordsize="21600,21600" o:spt="202" path="m,l,21600r21600,l21600,xe">
               <v:stroke joinstyle="miter"/>
               <v:path gradientshapeok="t" o:connecttype="rect"/>
             </v:shapetype>
@@ -1924,10 +1924,13 @@
       </w:pPr>
       <w:bookmarkStart w:id="13" w:name="_Toc411174012"/>
       <w:r>
-        <w:rPr>
-          <w:rFonts w:hint="eastAsia"/>
-        </w:rPr>
-        <w:t>algorithms</w:t>
+        <w:t>A</w:t>
+      </w:r>
+      <w:r>
+        <w:rPr>
+          <w:rFonts w:hint="eastAsia"/>
+        </w:rPr>
+        <w:t>lgorithms</w:t>
       </w:r>
       <w:bookmarkEnd w:id="13"/>
     </w:p>
@@ -1947,126 +1950,171 @@
         <w:t>Record</w:t>
       </w:r>
     </w:p>
+    <w:p>
+      <w:bookmarkStart w:id="15" w:name="_GoBack"/>
+      <w:bookmarkEnd w:id="15"/>
+    </w:p>
+    <w:p>
+      <w:pPr>
+        <w:pStyle w:val="Heading1"/>
+      </w:pPr>
+      <w:bookmarkStart w:id="16" w:name="_Toc411174014"/>
+      <w:r>
+        <w:t>M</w:t>
+      </w:r>
+      <w:r>
+        <w:rPr>
+          <w:rFonts w:hint="eastAsia"/>
+        </w:rPr>
+        <w:t xml:space="preserve">ain </w:t>
+      </w:r>
+      <w:r>
+        <w:t>D</w:t>
+      </w:r>
+      <w:r>
+        <w:rPr>
+          <w:rFonts w:hint="eastAsia"/>
+        </w:rPr>
+        <w:t xml:space="preserve">ata </w:t>
+      </w:r>
+      <w:r>
+        <w:t>A</w:t>
+      </w:r>
+      <w:r>
+        <w:rPr>
+          <w:rFonts w:hint="eastAsia"/>
+        </w:rPr>
+        <w:t>rea</w:t>
+      </w:r>
+      <w:bookmarkEnd w:id="16"/>
+      <w:r>
+        <w:t>s</w:t>
+      </w:r>
+    </w:p>
+    <w:p>
+      <w:pPr>
+        <w:pStyle w:val="Heading2"/>
+        <w:rPr>
+          <w:color w:val="auto"/>
+        </w:rPr>
+      </w:pPr>
+      <w:r>
+        <w:rPr>
+          <w:color w:val="auto"/>
+        </w:rPr>
+        <w:t>Dat</w:t>
+      </w:r>
+      <w:r>
+        <w:rPr>
+          <w:color w:val="auto"/>
+        </w:rPr>
+        <w:t>a structures are mentioned in detail in the design documentation.</w:t>
+      </w:r>
+    </w:p>
     <w:p/>
     <w:p>
       <w:pPr>
         <w:pStyle w:val="Heading1"/>
       </w:pPr>
-      <w:bookmarkStart w:id="15" w:name="_Toc411174014"/>
-      <w:r>
-        <w:rPr>
-          <w:rFonts w:hint="eastAsia"/>
-        </w:rPr>
-        <w:t>main data area</w:t>
-      </w:r>
-      <w:bookmarkEnd w:id="15"/>
+      <w:bookmarkStart w:id="17" w:name="_Toc411174015"/>
+      <w:r>
+        <w:t>F</w:t>
+      </w:r>
+      <w:r>
+        <w:rPr>
+          <w:rFonts w:hint="eastAsia"/>
+        </w:rPr>
+        <w:t>ile system interaction</w:t>
+      </w:r>
+      <w:bookmarkEnd w:id="17"/>
     </w:p>
     <w:p>
       <w:pPr>
         <w:pStyle w:val="Heading2"/>
       </w:pPr>
+      <w:bookmarkStart w:id="18" w:name="_Toc411174016"/>
+      <w:r>
+        <w:rPr>
+          <w:rFonts w:hint="eastAsia"/>
+        </w:rPr>
+        <w:t>RPS recorder</w:t>
+      </w:r>
+      <w:bookmarkEnd w:id="18"/>
     </w:p>
     <w:p/>
     <w:p>
       <w:pPr>
+        <w:pStyle w:val="Heading2"/>
+      </w:pPr>
+      <w:bookmarkStart w:id="19" w:name="_Toc411174017"/>
+      <w:r>
+        <w:rPr>
+          <w:rFonts w:hint="eastAsia"/>
+        </w:rPr>
+        <w:t>RPS VIEwer</w:t>
+      </w:r>
+      <w:bookmarkEnd w:id="19"/>
+    </w:p>
+    <w:p/>
+    <w:p>
+      <w:pPr>
         <w:pStyle w:val="Heading1"/>
       </w:pPr>
-      <w:bookmarkStart w:id="16" w:name="_Toc411174015"/>
-      <w:r>
-        <w:rPr>
-          <w:rFonts w:hint="eastAsia"/>
-        </w:rPr>
-        <w:t>file system interaction</w:t>
-      </w:r>
-      <w:bookmarkEnd w:id="16"/>
+      <w:bookmarkStart w:id="20" w:name="_Toc411174018"/>
+      <w:r>
+        <w:rPr>
+          <w:rFonts w:hint="eastAsia"/>
+        </w:rPr>
+        <w:t>interfaces</w:t>
+      </w:r>
+      <w:bookmarkEnd w:id="20"/>
     </w:p>
     <w:p>
       <w:pPr>
         <w:pStyle w:val="Heading2"/>
       </w:pPr>
-      <w:bookmarkStart w:id="17" w:name="_Toc411174016"/>
-      <w:r>
-        <w:rPr>
-          <w:rFonts w:hint="eastAsia"/>
-        </w:rPr>
-        <w:t>RPS recorder</w:t>
-      </w:r>
-      <w:bookmarkEnd w:id="17"/>
-    </w:p>
-    <w:p/>
+      <w:bookmarkStart w:id="21" w:name="_Toc411174019"/>
+      <w:r>
+        <w:rPr>
+          <w:rFonts w:hint="eastAsia"/>
+        </w:rPr>
+        <w:t>RPS</w:t>
+      </w:r>
+      <w:bookmarkEnd w:id="21"/>
+      <w:r>
+        <w:t>Record</w:t>
+      </w:r>
+    </w:p>
+    <w:p>
+      <w:r>
+        <w:t xml:space="preserve">-screen rotating proplem </w:t>
+      </w:r>
+    </w:p>
+    <w:p>
+      <w:pPr>
+        <w:pStyle w:val="Heading1"/>
+      </w:pPr>
+      <w:bookmarkStart w:id="22" w:name="_Toc411174020"/>
+      <w:r>
+        <w:rPr>
+          <w:rFonts w:hint="eastAsia"/>
+        </w:rPr>
+        <w:t>improvement suggestions</w:t>
+      </w:r>
+      <w:bookmarkEnd w:id="22"/>
+    </w:p>
     <w:p>
       <w:pPr>
         <w:pStyle w:val="Heading2"/>
       </w:pPr>
-      <w:bookmarkStart w:id="18" w:name="_Toc411174017"/>
-      <w:r>
-        <w:rPr>
-          <w:rFonts w:hint="eastAsia"/>
-        </w:rPr>
-        <w:t>RPS VIEwer</w:t>
-      </w:r>
-      <w:bookmarkEnd w:id="18"/>
-    </w:p>
-    <w:p/>
-    <w:p>
-      <w:pPr>
-        <w:pStyle w:val="Heading1"/>
-      </w:pPr>
-      <w:bookmarkStart w:id="19" w:name="_Toc411174018"/>
-      <w:r>
-        <w:rPr>
-          <w:rFonts w:hint="eastAsia"/>
-        </w:rPr>
-        <w:t>interfaces</w:t>
-      </w:r>
-      <w:bookmarkEnd w:id="19"/>
-    </w:p>
-    <w:p>
-      <w:pPr>
-        <w:pStyle w:val="Heading2"/>
-      </w:pPr>
-      <w:bookmarkStart w:id="20" w:name="_Toc411174019"/>
-      <w:r>
-        <w:rPr>
-          <w:rFonts w:hint="eastAsia"/>
-        </w:rPr>
-        <w:t>RPS</w:t>
-      </w:r>
-      <w:bookmarkEnd w:id="20"/>
-      <w:r>
-        <w:t>Record</w:t>
-      </w:r>
-    </w:p>
-    <w:p>
-      <w:r>
-        <w:t xml:space="preserve">-screen rotating proplem </w:t>
-      </w:r>
-    </w:p>
-    <w:p>
-      <w:pPr>
-        <w:pStyle w:val="Heading1"/>
-      </w:pPr>
-      <w:bookmarkStart w:id="21" w:name="_Toc411174020"/>
-      <w:r>
-        <w:rPr>
-          <w:rFonts w:hint="eastAsia"/>
-        </w:rPr>
-        <w:t>improvement suggestions</w:t>
-      </w:r>
-      <w:bookmarkEnd w:id="21"/>
-    </w:p>
-    <w:p>
-      <w:pPr>
-        <w:pStyle w:val="Heading2"/>
-      </w:pPr>
-      <w:bookmarkStart w:id="22" w:name="_Toc411174021"/>
+      <w:bookmarkStart w:id="23" w:name="_Toc411174021"/>
       <w:r>
         <w:rPr>
           <w:rFonts w:hint="eastAsia"/>
         </w:rPr>
         <w:t xml:space="preserve">RPS </w:t>
       </w:r>
-      <w:bookmarkEnd w:id="22"/>
+      <w:bookmarkEnd w:id="23"/>
       <w:r>
         <w:t>Record</w:t>
       </w:r>
@@ -2125,14 +2173,17 @@
       <w:pPr>
         <w:pStyle w:val="Heading1"/>
       </w:pPr>
-      <w:bookmarkStart w:id="23" w:name="_Toc411174023"/>
-      <w:r>
-        <w:rPr>
-          <w:rFonts w:hint="eastAsia"/>
-        </w:rPr>
-        <w:t>observations for maintenance</w:t>
-      </w:r>
-      <w:bookmarkEnd w:id="23"/>
+      <w:bookmarkStart w:id="24" w:name="_Toc411174023"/>
+      <w:r>
+        <w:t>O</w:t>
+      </w:r>
+      <w:r>
+        <w:rPr>
+          <w:rFonts w:hint="eastAsia"/>
+        </w:rPr>
+        <w:t>bservations for maintenance</w:t>
+      </w:r>
+      <w:bookmarkEnd w:id="24"/>
     </w:p>
     <w:p>
       <w:pPr>
@@ -2162,7 +2213,7 @@
       <w:pPr>
         <w:pStyle w:val="Heading1"/>
       </w:pPr>
-      <w:bookmarkStart w:id="24" w:name="_Toc411174026"/>
+      <w:bookmarkStart w:id="25" w:name="_Toc411174026"/>
       <w:r>
         <w:t>P</w:t>
       </w:r>
@@ -2172,7 +2223,7 @@
         </w:rPr>
         <w:t>hysical limitations</w:t>
       </w:r>
-      <w:bookmarkEnd w:id="24"/>
+      <w:bookmarkEnd w:id="25"/>
     </w:p>
     <w:p>
       <w:pPr>
@@ -2216,21 +2267,19 @@
       <w:pPr>
         <w:pStyle w:val="Heading1"/>
       </w:pPr>
-      <w:bookmarkStart w:id="25" w:name="_Toc411174029"/>
+      <w:bookmarkStart w:id="26" w:name="_Toc411174029"/>
       <w:r>
         <w:rPr>
           <w:rFonts w:hint="eastAsia"/>
         </w:rPr>
         <w:t>Rebuilding and testing</w:t>
       </w:r>
-      <w:bookmarkEnd w:id="25"/>
+      <w:bookmarkEnd w:id="26"/>
     </w:p>
     <w:p>
       <w:r>
         <w:t>To rebuild the Android app, import the entire project in Eclipse. To test it, install the generated .apk file on an Android device or use an emulator.</w:t>
       </w:r>
-      <w:bookmarkStart w:id="26" w:name="_GoBack"/>
-      <w:bookmarkEnd w:id="26"/>
     </w:p>
     <w:p>
       <w:pPr>
@@ -2631,7 +2680,7 @@
 </file>
 
 <file path=word/endnotes.xml><?xml version="1.0" encoding="utf-8"?>
-<w:endnotes xmlns:wpc="http://schemas.microsoft.com/office/word/2010/wordprocessingCanvas" xmlns:mo="http://schemas.microsoft.com/office/mac/office/2008/main" xmlns:mc="http://schemas.openxmlformats.org/markup-compatibility/2006" xmlns:mv="urn:schemas-microsoft-com:mac:vml" xmlns:o="urn:schemas-microsoft-com:office:office" xmlns:r="http://schemas.openxmlformats.org/officeDocument/2006/relationships" xmlns:m="http://schemas.openxmlformats.org/officeDocument/2006/math" xmlns:v="urn:schemas-microsoft-com:vml" xmlns:wp14="http://schemas.microsoft.com/office/word/2010/wordprocessingDrawing" xmlns:wp="http://schemas.openxmlformats.org/drawingml/2006/wordprocessingDrawing" xmlns:w10="urn:schemas-microsoft-com:office:word" xmlns:w="http://schemas.openxmlformats.org/wordprocessingml/2006/main" xmlns:w14="http://schemas.microsoft.com/office/word/2010/wordml" xmlns:wpg="http://schemas.microsoft.com/office/word/2010/wordprocessingGroup" xmlns:wpi="http://schemas.microsoft.com/office/word/2010/wordprocessingInk" xmlns:wne="http://schemas.microsoft.com/office/word/2006/wordml" xmlns:wps="http://schemas.microsoft.com/office/word/2010/wordprocessingShape" mc:Ignorable="w14 wp14 mv">
+<w:endnotes xmlns:wpc="http://schemas.microsoft.com/office/word/2010/wordprocessingCanvas" xmlns:mc="http://schemas.openxmlformats.org/markup-compatibility/2006" xmlns:o="urn:schemas-microsoft-com:office:office" xmlns:r="http://schemas.openxmlformats.org/officeDocument/2006/relationships" xmlns:m="http://schemas.openxmlformats.org/officeDocument/2006/math" xmlns:v="urn:schemas-microsoft-com:vml" xmlns:wp14="http://schemas.microsoft.com/office/word/2010/wordprocessingDrawing" xmlns:wp="http://schemas.openxmlformats.org/drawingml/2006/wordprocessingDrawing" xmlns:w10="urn:schemas-microsoft-com:office:word" xmlns:w="http://schemas.openxmlformats.org/wordprocessingml/2006/main" xmlns:w14="http://schemas.microsoft.com/office/word/2010/wordml" xmlns:wpg="http://schemas.microsoft.com/office/word/2010/wordprocessingGroup" xmlns:wpi="http://schemas.microsoft.com/office/word/2010/wordprocessingInk" xmlns:wne="http://schemas.microsoft.com/office/word/2006/wordml" xmlns:wps="http://schemas.microsoft.com/office/word/2010/wordprocessingShape" mc:Ignorable="w14 wp14">
   <w:endnote w:type="separator" w:id="-1">
     <w:p>
       <w:pPr>
@@ -2656,7 +2705,7 @@
 </file>
 
 <file path=word/footer1.xml><?xml version="1.0" encoding="utf-8"?>
-<w:ftr xmlns:wpc="http://schemas.microsoft.com/office/word/2010/wordprocessingCanvas" xmlns:mo="http://schemas.microsoft.com/office/mac/office/2008/main" xmlns:mc="http://schemas.openxmlformats.org/markup-compatibility/2006" xmlns:mv="urn:schemas-microsoft-com:mac:vml" xmlns:o="urn:schemas-microsoft-com:office:office" xmlns:r="http://schemas.openxmlformats.org/officeDocument/2006/relationships" xmlns:m="http://schemas.openxmlformats.org/officeDocument/2006/math" xmlns:v="urn:schemas-microsoft-com:vml" xmlns:wp14="http://schemas.microsoft.com/office/word/2010/wordprocessingDrawing" xmlns:wp="http://schemas.openxmlformats.org/drawingml/2006/wordprocessingDrawing" xmlns:w10="urn:schemas-microsoft-com:office:word" xmlns:w="http://schemas.openxmlformats.org/wordprocessingml/2006/main" xmlns:w14="http://schemas.microsoft.com/office/word/2010/wordml" xmlns:wpg="http://schemas.microsoft.com/office/word/2010/wordprocessingGroup" xmlns:wpi="http://schemas.microsoft.com/office/word/2010/wordprocessingInk" xmlns:wne="http://schemas.microsoft.com/office/word/2006/wordml" xmlns:wps="http://schemas.microsoft.com/office/word/2010/wordprocessingShape" mc:Ignorable="w14 wp14">
+<w:ftr xmlns:wpc="http://schemas.microsoft.com/office/word/2010/wordprocessingCanvas" xmlns:mc="http://schemas.openxmlformats.org/markup-compatibility/2006" xmlns:o="urn:schemas-microsoft-com:office:office" xmlns:r="http://schemas.openxmlformats.org/officeDocument/2006/relationships" xmlns:m="http://schemas.openxmlformats.org/officeDocument/2006/math" xmlns:v="urn:schemas-microsoft-com:vml" xmlns:wp14="http://schemas.microsoft.com/office/word/2010/wordprocessingDrawing" xmlns:wp="http://schemas.openxmlformats.org/drawingml/2006/wordprocessingDrawing" xmlns:w10="urn:schemas-microsoft-com:office:word" xmlns:w="http://schemas.openxmlformats.org/wordprocessingml/2006/main" xmlns:w14="http://schemas.microsoft.com/office/word/2010/wordml" xmlns:wpg="http://schemas.microsoft.com/office/word/2010/wordprocessingGroup" xmlns:wpi="http://schemas.microsoft.com/office/word/2010/wordprocessingInk" xmlns:wne="http://schemas.microsoft.com/office/word/2006/wordml" xmlns:wps="http://schemas.microsoft.com/office/word/2010/wordprocessingShape" mc:Ignorable="w14 wp14">
   <w:p>
     <w:pPr>
       <w:pStyle w:val="Footer"/>
@@ -2702,7 +2751,7 @@
         <w:bCs/>
         <w:noProof/>
       </w:rPr>
-      <w:t>5</w:t>
+      <w:t>4</w:t>
     </w:r>
     <w:r>
       <w:rPr>
@@ -2737,7 +2786,7 @@
 </file>
 
 <file path=word/footnotes.xml><?xml version="1.0" encoding="utf-8"?>
-<w:footnotes xmlns:wpc="http://schemas.microsoft.com/office/word/2010/wordprocessingCanvas" xmlns:mo="http://schemas.microsoft.com/office/mac/office/2008/main" xmlns:mc="http://schemas.openxmlformats.org/markup-compatibility/2006" xmlns:mv="urn:schemas-microsoft-com:mac:vml" xmlns:o="urn:schemas-microsoft-com:office:office" xmlns:r="http://schemas.openxmlformats.org/officeDocument/2006/relationships" xmlns:m="http://schemas.openxmlformats.org/officeDocument/2006/math" xmlns:v="urn:schemas-microsoft-com:vml" xmlns:wp14="http://schemas.microsoft.com/office/word/2010/wordprocessingDrawing" xmlns:wp="http://schemas.openxmlformats.org/drawingml/2006/wordprocessingDrawing" xmlns:w10="urn:schemas-microsoft-com:office:word" xmlns:w="http://schemas.openxmlformats.org/wordprocessingml/2006/main" xmlns:w14="http://schemas.microsoft.com/office/word/2010/wordml" xmlns:wpg="http://schemas.microsoft.com/office/word/2010/wordprocessingGroup" xmlns:wpi="http://schemas.microsoft.com/office/word/2010/wordprocessingInk" xmlns:wne="http://schemas.microsoft.com/office/word/2006/wordml" xmlns:wps="http://schemas.microsoft.com/office/word/2010/wordprocessingShape" mc:Ignorable="w14 wp14 mv">
+<w:footnotes xmlns:wpc="http://schemas.microsoft.com/office/word/2010/wordprocessingCanvas" xmlns:mc="http://schemas.openxmlformats.org/markup-compatibility/2006" xmlns:o="urn:schemas-microsoft-com:office:office" xmlns:r="http://schemas.openxmlformats.org/officeDocument/2006/relationships" xmlns:m="http://schemas.openxmlformats.org/officeDocument/2006/math" xmlns:v="urn:schemas-microsoft-com:vml" xmlns:wp14="http://schemas.microsoft.com/office/word/2010/wordprocessingDrawing" xmlns:wp="http://schemas.openxmlformats.org/drawingml/2006/wordprocessingDrawing" xmlns:w10="urn:schemas-microsoft-com:office:word" xmlns:w="http://schemas.openxmlformats.org/wordprocessingml/2006/main" xmlns:w14="http://schemas.microsoft.com/office/word/2010/wordml" xmlns:wpg="http://schemas.microsoft.com/office/word/2010/wordprocessingGroup" xmlns:wpi="http://schemas.microsoft.com/office/word/2010/wordprocessingInk" xmlns:wne="http://schemas.microsoft.com/office/word/2006/wordml" xmlns:wps="http://schemas.microsoft.com/office/word/2010/wordprocessingShape" mc:Ignorable="w14 wp14">
   <w:footnote w:type="separator" w:id="-1">
     <w:p>
       <w:pPr>
@@ -2762,7 +2811,7 @@
 </file>
 
 <file path=word/header1.xml><?xml version="1.0" encoding="utf-8"?>
-<w:hdr xmlns:wpc="http://schemas.microsoft.com/office/word/2010/wordprocessingCanvas" xmlns:mo="http://schemas.microsoft.com/office/mac/office/2008/main" xmlns:mc="http://schemas.openxmlformats.org/markup-compatibility/2006" xmlns:mv="urn:schemas-microsoft-com:mac:vml" xmlns:o="urn:schemas-microsoft-com:office:office" xmlns:r="http://schemas.openxmlformats.org/officeDocument/2006/relationships" xmlns:m="http://schemas.openxmlformats.org/officeDocument/2006/math" xmlns:v="urn:schemas-microsoft-com:vml" xmlns:wp14="http://schemas.microsoft.com/office/word/2010/wordprocessingDrawing" xmlns:wp="http://schemas.openxmlformats.org/drawingml/2006/wordprocessingDrawing" xmlns:w10="urn:schemas-microsoft-com:office:word" xmlns:w="http://schemas.openxmlformats.org/wordprocessingml/2006/main" xmlns:w14="http://schemas.microsoft.com/office/word/2010/wordml" xmlns:wpg="http://schemas.microsoft.com/office/word/2010/wordprocessingGroup" xmlns:wpi="http://schemas.microsoft.com/office/word/2010/wordprocessingInk" xmlns:wne="http://schemas.microsoft.com/office/word/2006/wordml" xmlns:wps="http://schemas.microsoft.com/office/word/2010/wordprocessingShape" mc:Ignorable="w14 wp14">
+<w:hdr xmlns:wpc="http://schemas.microsoft.com/office/word/2010/wordprocessingCanvas" xmlns:mc="http://schemas.openxmlformats.org/markup-compatibility/2006" xmlns:o="urn:schemas-microsoft-com:office:office" xmlns:r="http://schemas.openxmlformats.org/officeDocument/2006/relationships" xmlns:m="http://schemas.openxmlformats.org/officeDocument/2006/math" xmlns:v="urn:schemas-microsoft-com:vml" xmlns:wp14="http://schemas.microsoft.com/office/word/2010/wordprocessingDrawing" xmlns:wp="http://schemas.openxmlformats.org/drawingml/2006/wordprocessingDrawing" xmlns:w10="urn:schemas-microsoft-com:office:word" xmlns:w="http://schemas.openxmlformats.org/wordprocessingml/2006/main" xmlns:w14="http://schemas.microsoft.com/office/word/2010/wordml" xmlns:wpg="http://schemas.microsoft.com/office/word/2010/wordprocessingGroup" xmlns:wpi="http://schemas.microsoft.com/office/word/2010/wordprocessingInk" xmlns:wne="http://schemas.microsoft.com/office/word/2006/wordml" xmlns:wps="http://schemas.microsoft.com/office/word/2010/wordprocessingShape" mc:Ignorable="w14 wp14">
   <w:p>
     <w:pPr>
       <w:pStyle w:val="Header"/>
@@ -2822,7 +2871,7 @@
 </file>
 
 <file path=word/header2.xml><?xml version="1.0" encoding="utf-8"?>
-<w:hdr xmlns:wpc="http://schemas.microsoft.com/office/word/2010/wordprocessingCanvas" xmlns:mo="http://schemas.microsoft.com/office/mac/office/2008/main" xmlns:mc="http://schemas.openxmlformats.org/markup-compatibility/2006" xmlns:mv="urn:schemas-microsoft-com:mac:vml" xmlns:o="urn:schemas-microsoft-com:office:office" xmlns:r="http://schemas.openxmlformats.org/officeDocument/2006/relationships" xmlns:m="http://schemas.openxmlformats.org/officeDocument/2006/math" xmlns:v="urn:schemas-microsoft-com:vml" xmlns:wp14="http://schemas.microsoft.com/office/word/2010/wordprocessingDrawing" xmlns:wp="http://schemas.openxmlformats.org/drawingml/2006/wordprocessingDrawing" xmlns:w10="urn:schemas-microsoft-com:office:word" xmlns:w="http://schemas.openxmlformats.org/wordprocessingml/2006/main" xmlns:w14="http://schemas.microsoft.com/office/word/2010/wordml" xmlns:wpg="http://schemas.microsoft.com/office/word/2010/wordprocessingGroup" xmlns:wpi="http://schemas.microsoft.com/office/word/2010/wordprocessingInk" xmlns:wne="http://schemas.microsoft.com/office/word/2006/wordml" xmlns:wps="http://schemas.microsoft.com/office/word/2010/wordprocessingShape" mc:Ignorable="w14 wp14">
+<w:hdr xmlns:wpc="http://schemas.microsoft.com/office/word/2010/wordprocessingCanvas" xmlns:mc="http://schemas.openxmlformats.org/markup-compatibility/2006" xmlns:o="urn:schemas-microsoft-com:office:office" xmlns:r="http://schemas.openxmlformats.org/officeDocument/2006/relationships" xmlns:m="http://schemas.openxmlformats.org/officeDocument/2006/math" xmlns:v="urn:schemas-microsoft-com:vml" xmlns:wp14="http://schemas.microsoft.com/office/word/2010/wordprocessingDrawing" xmlns:wp="http://schemas.openxmlformats.org/drawingml/2006/wordprocessingDrawing" xmlns:w10="urn:schemas-microsoft-com:office:word" xmlns:w="http://schemas.openxmlformats.org/wordprocessingml/2006/main" xmlns:w14="http://schemas.microsoft.com/office/word/2010/wordml" xmlns:wpg="http://schemas.microsoft.com/office/word/2010/wordprocessingGroup" xmlns:wpi="http://schemas.microsoft.com/office/word/2010/wordprocessingInk" xmlns:wne="http://schemas.microsoft.com/office/word/2006/wordml" xmlns:wps="http://schemas.microsoft.com/office/word/2010/wordprocessingShape" mc:Ignorable="w14 wp14">
   <w:p>
     <w:pPr>
       <w:pStyle w:val="Footer"/>
@@ -2878,7 +2927,7 @@
     </w:rPrDefault>
     <w:pPrDefault/>
   </w:docDefaults>
-  <w:latentStyles w:defLockedState="0" w:defUIPriority="0" w:defSemiHidden="1" w:defUnhideWhenUsed="1" w:defQFormat="0" w:count="276">
+  <w:latentStyles w:defLockedState="0" w:defUIPriority="0" w:defSemiHidden="1" w:defUnhideWhenUsed="1" w:defQFormat="0" w:count="267">
     <w:lsdException w:name="Normal" w:semiHidden="0" w:unhideWhenUsed="0" w:qFormat="1"/>
     <w:lsdException w:name="heading 1" w:semiHidden="0" w:uiPriority="9" w:unhideWhenUsed="0" w:qFormat="1"/>
     <w:lsdException w:name="heading 2" w:semiHidden="0" w:uiPriority="9" w:qFormat="1"/>
@@ -3919,7 +3968,7 @@
 </file>
 
 <file path=word/stylesWithEffects.xml><?xml version="1.0" encoding="utf-8"?>
-<w:styles xmlns:wpc="http://schemas.microsoft.com/office/word/2010/wordprocessingCanvas" xmlns:mo="http://schemas.microsoft.com/office/mac/office/2008/main" xmlns:mc="http://schemas.openxmlformats.org/markup-compatibility/2006" xmlns:mv="urn:schemas-microsoft-com:mac:vml" xmlns:o="urn:schemas-microsoft-com:office:office" xmlns:r="http://schemas.openxmlformats.org/officeDocument/2006/relationships" xmlns:m="http://schemas.openxmlformats.org/officeDocument/2006/math" xmlns:v="urn:schemas-microsoft-com:vml" xmlns:wp14="http://schemas.microsoft.com/office/word/2010/wordprocessingDrawing" xmlns:wp="http://schemas.openxmlformats.org/drawingml/2006/wordprocessingDrawing" xmlns:w10="urn:schemas-microsoft-com:office:word" xmlns:w="http://schemas.openxmlformats.org/wordprocessingml/2006/main" xmlns:w14="http://schemas.microsoft.com/office/word/2010/wordml" xmlns:wpg="http://schemas.microsoft.com/office/word/2010/wordprocessingGroup" xmlns:wpi="http://schemas.microsoft.com/office/word/2010/wordprocessingInk" xmlns:wne="http://schemas.microsoft.com/office/word/2006/wordml" xmlns:wps="http://schemas.microsoft.com/office/word/2010/wordprocessingShape" mc:Ignorable="w14 wp14 mv">
+<w:styles xmlns:wpc="http://schemas.microsoft.com/office/word/2010/wordprocessingCanvas" xmlns:mc="http://schemas.openxmlformats.org/markup-compatibility/2006" xmlns:o="urn:schemas-microsoft-com:office:office" xmlns:r="http://schemas.openxmlformats.org/officeDocument/2006/relationships" xmlns:m="http://schemas.openxmlformats.org/officeDocument/2006/math" xmlns:v="urn:schemas-microsoft-com:vml" xmlns:wp14="http://schemas.microsoft.com/office/word/2010/wordprocessingDrawing" xmlns:wp="http://schemas.openxmlformats.org/drawingml/2006/wordprocessingDrawing" xmlns:w10="urn:schemas-microsoft-com:office:word" xmlns:w="http://schemas.openxmlformats.org/wordprocessingml/2006/main" xmlns:w14="http://schemas.microsoft.com/office/word/2010/wordml" xmlns:wpg="http://schemas.microsoft.com/office/word/2010/wordprocessingGroup" xmlns:wpi="http://schemas.microsoft.com/office/word/2010/wordprocessingInk" xmlns:wne="http://schemas.microsoft.com/office/word/2006/wordml" xmlns:wps="http://schemas.microsoft.com/office/word/2010/wordprocessingShape" mc:Ignorable="w14 wp14">
   <w:docDefaults>
     <w:rPrDefault>
       <w:rPr>
@@ -3935,7 +3984,7 @@
       </w:pPr>
     </w:pPrDefault>
   </w:docDefaults>
-  <w:latentStyles w:defLockedState="0" w:defUIPriority="99" w:defSemiHidden="1" w:defUnhideWhenUsed="1" w:defQFormat="0" w:count="276">
+  <w:latentStyles w:defLockedState="0" w:defUIPriority="99" w:defSemiHidden="1" w:defUnhideWhenUsed="1" w:defQFormat="0" w:count="267">
     <w:lsdException w:name="Normal" w:semiHidden="0" w:uiPriority="0" w:unhideWhenUsed="0" w:qFormat="1"/>
     <w:lsdException w:name="heading 1" w:semiHidden="0" w:uiPriority="9" w:unhideWhenUsed="0" w:qFormat="1"/>
     <w:lsdException w:name="heading 2" w:uiPriority="9" w:qFormat="1"/>

</xml_diff>

<commit_message>
added description of the final php class
</commit_message>
<xml_diff>
--- a/docs/Project Maintenance Manual/MaintenanceManual.docx
+++ b/docs/Project Maintenance Manual/MaintenanceManual.docx
@@ -1,31 +1,37 @@
 
 <file path=word/document.xml><?xml version="1.0" encoding="utf-8"?>
-<w:document xmlns:wpc="http://schemas.microsoft.com/office/word/2010/wordprocessingCanvas" xmlns:mc="http://schemas.openxmlformats.org/markup-compatibility/2006" xmlns:o="urn:schemas-microsoft-com:office:office" xmlns:r="http://schemas.openxmlformats.org/officeDocument/2006/relationships" xmlns:m="http://schemas.openxmlformats.org/officeDocument/2006/math" xmlns:v="urn:schemas-microsoft-com:vml" xmlns:wp14="http://schemas.microsoft.com/office/word/2010/wordprocessingDrawing" xmlns:wp="http://schemas.openxmlformats.org/drawingml/2006/wordprocessingDrawing" xmlns:w10="urn:schemas-microsoft-com:office:word" xmlns:w="http://schemas.openxmlformats.org/wordprocessingml/2006/main" xmlns:w14="http://schemas.microsoft.com/office/word/2010/wordml" xmlns:wpg="http://schemas.microsoft.com/office/word/2010/wordprocessingGroup" xmlns:wpi="http://schemas.microsoft.com/office/word/2010/wordprocessingInk" xmlns:wne="http://schemas.microsoft.com/office/word/2006/wordml" xmlns:wps="http://schemas.microsoft.com/office/word/2010/wordprocessingShape" mc:Ignorable="w14 wp14">
+<w:document xmlns:o="urn:schemas-microsoft-com:office:office" xmlns:r="http://schemas.openxmlformats.org/officeDocument/2006/relationships" xmlns:v="urn:schemas-microsoft-com:vml" xmlns:w="http://schemas.openxmlformats.org/wordprocessingml/2006/main" xmlns:w10="urn:schemas-microsoft-com:office:word" xmlns:wp="http://schemas.openxmlformats.org/drawingml/2006/wordprocessingDrawing">
   <w:body>
     <w:p>
       <w:pPr>
         <w:pStyle w:val="BodyA"/>
-      </w:pPr>
-      <w:r>
+        <w:rPr/>
+      </w:pPr>
+      <w:r>
+        <w:rPr/>
         <w:pict>
-          <v:group id="shape_0" o:spid="_x0000_s1026" style="position:absolute;margin-left:35.1pt;margin-top:38.3pt;width:525.1pt;height:765.3pt;z-index:251659264" coordorigin="702,766" coordsize="10502,15306">
-            <v:rect id="_x0000_s1031" style="position:absolute;left:702;top:12842;width:10501;height:235;mso-position-horizontal-relative:page;mso-position-vertical-relative:page" fillcolor="#5b9bd5" stroked="f" strokecolor="#3465a4">
-              <v:fill color2="#a4642a"/>
-              <v:stroke joinstyle="round"/>
+          <v:group id="shape_0" alt="shape_0" style="position:absolute;margin-left:35.1pt;margin-top:38.3pt;width:525.05pt;height:726.55pt" coordorigin="702,766" coordsize="10501,14531">
+            <v:rect id="shape_0" fillcolor="#5b9bd5" stroked="f" style="position:absolute;left:702;top:12842;width:10500;height:234;mso-position-horizontal-relative:page">
+              <v:wrap v:type="none"/>
+              <v:fill type="solid" color2="#a4642a" detectmouseclick="t"/>
+              <v:stroke color="#3465a4" joinstyle="round" endcap="flat"/>
             </v:rect>
-            <v:group id="_x0000_s1028" style="position:absolute;left:702;top:13046;width:10502;height:3026" coordsize="21600,21600">
-              <v:rect id="_x0000_s1030" style="position:absolute;left:702;top:13046;width:10501;height:3025;mso-position-horizontal-relative:page;mso-position-vertical-relative:page" fillcolor="#ed7d31" stroked="f" strokecolor="#3465a4">
-                <v:fill color2="#1282ce"/>
-                <v:stroke joinstyle="round"/>
+            <v:group id="shape_0" style="position:absolute;left:1043;top:14873;width:5106;height:424">
+              <v:rect id="shape_0" fillcolor="#ed7d31" stroked="f" style="position:absolute;left:1043;top:14873;width:5105;height:423;mso-position-horizontal-relative:page">
+                <v:wrap v:type="none"/>
+                <v:fill type="solid" color2="#1282ce" detectmouseclick="t"/>
+                <v:stroke color="#3465a4" joinstyle="round" endcap="flat"/>
               </v:rect>
-              <v:rect id="_x0000_s1029" style="position:absolute;left:702;top:13046;width:10501;height:3025;mso-position-horizontal-relative:page;mso-position-vertical-relative:page" filled="f" stroked="f" strokecolor="#3465a4">
-                <v:fill/>
-                <v:stroke joinstyle="round"/>
+              <v:rect id="shape_0" stroked="f" style="position:absolute;left:1043;top:14873;width:5105;height:423;mso-position-horizontal-relative:page">
+                <v:wrap v:type="none"/>
+                <v:fill on="false" detectmouseclick="t"/>
+                <v:stroke color="#3465a4" joinstyle="round" endcap="flat"/>
               </v:rect>
             </v:group>
-            <v:rect id="_x0000_s1027" style="position:absolute;left:702;top:766;width:10501;height:12075;mso-position-horizontal-relative:page;mso-position-vertical-relative:page" filled="f" stroked="f" strokecolor="#3465a4">
-              <v:fill/>
-              <v:stroke joinstyle="round"/>
+            <v:rect id="shape_0" stroked="f" style="position:absolute;left:702;top:766;width:10500;height:12074;mso-position-horizontal-relative:page">
+              <v:wrap v:type="none"/>
+              <v:fill on="false" detectmouseclick="t"/>
+              <v:stroke color="#3465a4" joinstyle="round" endcap="flat"/>
             </v:rect>
           </v:group>
         </w:pict>
@@ -36,16 +42,15 @@
         <w:pStyle w:val="Heading"/>
         <w:pageBreakBefore/>
         <w:rPr>
-          <w:rFonts w:ascii="Cambria" w:eastAsia="Cambria" w:hAnsi="Cambria" w:cs="Cambria"/>
+          <w:rFonts w:eastAsia="Cambria" w:cs="Cambria" w:ascii="Cambria" w:hAnsi="Cambria"/>
         </w:rPr>
       </w:pPr>
       <w:bookmarkStart w:id="0" w:name="_Toc"/>
       <w:bookmarkEnd w:id="0"/>
       <w:r>
         <w:rPr>
-          <w:rFonts w:ascii="Cambria" w:eastAsia="Cambria" w:hAnsi="Cambria" w:cs="Cambria"/>
-        </w:rPr>
-        <w:lastRenderedPageBreak/>
+          <w:rFonts w:eastAsia="Cambria" w:cs="Cambria" w:ascii="Cambria" w:hAnsi="Cambria"/>
+        </w:rPr>
         <w:t xml:space="preserve">CONTENTS </w:t>
       </w:r>
     </w:p>
@@ -53,14 +58,21 @@
       <w:pPr>
         <w:pStyle w:val="BodyA"/>
         <w:tabs>
-          <w:tab w:val="right" w:leader="dot" w:pos="9000"/>
+          <w:tab w:val="right" w:pos="9000" w:leader="dot"/>
         </w:tabs>
+        <w:rPr/>
       </w:pPr>
       <w:r>
         <w:fldChar w:fldCharType="begin"/>
       </w:r>
       <w:r>
-        <w:instrText>TOC</w:instrText>
+        <w:instrText> TOC </w:instrText>
+      </w:r>
+      <w:r>
+        <w:fldChar w:fldCharType="separate"/>
+      </w:r>
+      <w:r>
+        <w:rPr/>
       </w:r>
       <w:r>
         <w:fldChar w:fldCharType="end"/>
@@ -69,11 +81,11 @@
     <w:p>
       <w:pPr>
         <w:pStyle w:val="Contents2"/>
-      </w:pPr>
-      <w:r>
+        <w:rPr/>
+      </w:pPr>
+      <w:r>
+        <w:rPr/>
         <w:t>Purpose of this document</w:t>
-      </w:r>
-      <w:r>
         <w:tab/>
         <w:t>2</w:t>
       </w:r>
@@ -81,14 +93,11 @@
     <w:p>
       <w:pPr>
         <w:pStyle w:val="Contents2"/>
-      </w:pPr>
-      <w:r>
-        <w:t>S</w:t>
-      </w:r>
-      <w:r>
-        <w:t xml:space="preserve">cope </w:t>
-      </w:r>
-      <w:r>
+        <w:rPr/>
+      </w:pPr>
+      <w:r>
+        <w:rPr/>
+        <w:t xml:space="preserve">Scope </w:t>
         <w:tab/>
         <w:t>2</w:t>
       </w:r>
@@ -96,11 +105,11 @@
     <w:p>
       <w:pPr>
         <w:pStyle w:val="Contents2"/>
-      </w:pPr>
-      <w:r>
+        <w:rPr/>
+      </w:pPr>
+      <w:r>
+        <w:rPr/>
         <w:t>Objectives</w:t>
-      </w:r>
-      <w:r>
         <w:tab/>
         <w:t>2</w:t>
       </w:r>
@@ -108,11 +117,11 @@
     <w:p>
       <w:pPr>
         <w:pStyle w:val="Contents4"/>
-      </w:pPr>
-      <w:r>
+        <w:rPr/>
+      </w:pPr>
+      <w:r>
+        <w:rPr/>
         <w:t>Application Description</w:t>
-      </w:r>
-      <w:r>
         <w:tab/>
         <w:t>2</w:t>
       </w:r>
@@ -120,17 +129,11 @@
     <w:p>
       <w:pPr>
         <w:pStyle w:val="Contents2"/>
-      </w:pPr>
-      <w:r>
-        <w:t>R</w:t>
-      </w:r>
-      <w:r>
-        <w:t>PS</w:t>
-      </w:r>
-      <w:r>
-        <w:t xml:space="preserve"> recorder</w:t>
-      </w:r>
-      <w:r>
+        <w:rPr/>
+      </w:pPr>
+      <w:r>
+        <w:rPr/>
+        <w:t>RPS recorder</w:t>
         <w:tab/>
         <w:t>2</w:t>
       </w:r>
@@ -138,11 +141,11 @@
     <w:p>
       <w:pPr>
         <w:pStyle w:val="Contents4"/>
-      </w:pPr>
-      <w:r>
+        <w:rPr/>
+      </w:pPr>
+      <w:r>
+        <w:rPr/>
         <w:t>Program Structure</w:t>
-      </w:r>
-      <w:r>
         <w:tab/>
         <w:t>2</w:t>
       </w:r>
@@ -150,11 +153,11 @@
     <w:p>
       <w:pPr>
         <w:pStyle w:val="Contents2"/>
-      </w:pPr>
-      <w:r>
+        <w:rPr/>
+      </w:pPr>
+      <w:r>
+        <w:rPr/>
         <w:t>RPSRecord</w:t>
-      </w:r>
-      <w:r>
         <w:tab/>
         <w:t>2</w:t>
       </w:r>
@@ -162,11 +165,11 @@
     <w:p>
       <w:pPr>
         <w:pStyle w:val="Contents2"/>
-      </w:pPr>
-      <w:r>
+        <w:rPr/>
+      </w:pPr>
+      <w:r>
+        <w:rPr/>
         <w:t>RPS View</w:t>
-      </w:r>
-      <w:r>
         <w:tab/>
         <w:t>3</w:t>
       </w:r>
@@ -174,25 +177,23 @@
     <w:p>
       <w:pPr>
         <w:pStyle w:val="Contents3"/>
-      </w:pPr>
-      <w:r>
+        <w:rPr/>
+      </w:pPr>
+      <w:r>
+        <w:rPr/>
         <w:t>RPSView/public_html</w:t>
-      </w:r>
-      <w:r>
         <w:tab/>
-      </w:r>
-      <w:r>
         <w:t>3</w:t>
       </w:r>
     </w:p>
     <w:p>
       <w:pPr>
         <w:pStyle w:val="Contents4"/>
-      </w:pPr>
-      <w:r>
+        <w:rPr/>
+      </w:pPr>
+      <w:r>
+        <w:rPr/>
         <w:t>Algorithms</w:t>
-      </w:r>
-      <w:r>
         <w:tab/>
         <w:t>4</w:t>
       </w:r>
@@ -200,14 +201,11 @@
     <w:p>
       <w:pPr>
         <w:pStyle w:val="Contents2"/>
-      </w:pPr>
-      <w:r>
-        <w:t>RPS</w:t>
-      </w:r>
-      <w:r>
-        <w:t>view</w:t>
-      </w:r>
-      <w:r>
+        <w:rPr/>
+      </w:pPr>
+      <w:r>
+        <w:rPr/>
+        <w:t>RPSview</w:t>
         <w:tab/>
         <w:t>4</w:t>
       </w:r>
@@ -215,11 +213,11 @@
     <w:p>
       <w:pPr>
         <w:pStyle w:val="Contents4"/>
-      </w:pPr>
-      <w:r>
+        <w:rPr/>
+      </w:pPr>
+      <w:r>
+        <w:rPr/>
         <w:t>Main Data Areas</w:t>
-      </w:r>
-      <w:r>
         <w:tab/>
         <w:t>5</w:t>
       </w:r>
@@ -227,172 +225,122 @@
     <w:p>
       <w:pPr>
         <w:pStyle w:val="Contents4"/>
-      </w:pPr>
-      <w:r>
+        <w:rPr/>
+      </w:pPr>
+      <w:r>
+        <w:rPr/>
         <w:t>File system interaction</w:t>
-      </w:r>
-      <w:r>
         <w:tab/>
-      </w:r>
-      <w:r>
         <w:t>5</w:t>
       </w:r>
     </w:p>
     <w:p>
       <w:pPr>
         <w:pStyle w:val="Contents2"/>
-      </w:pPr>
-      <w:r>
-        <w:t xml:space="preserve">RPS </w:t>
-      </w:r>
-      <w:r>
-        <w:t>R</w:t>
-      </w:r>
-      <w:r>
-        <w:t>ecorder</w:t>
-      </w:r>
-      <w:r>
+        <w:rPr/>
+      </w:pPr>
+      <w:r>
+        <w:rPr/>
+        <w:t>RPS Recorder</w:t>
         <w:tab/>
-      </w:r>
-      <w:r>
         <w:t>5</w:t>
       </w:r>
     </w:p>
     <w:p>
       <w:pPr>
         <w:pStyle w:val="Contents2"/>
-      </w:pPr>
-      <w:r>
-        <w:t>RPS V</w:t>
-      </w:r>
-      <w:r>
-        <w:t>ie</w:t>
-      </w:r>
-      <w:r>
-        <w:t>w</w:t>
-      </w:r>
-      <w:r>
+        <w:rPr/>
+      </w:pPr>
+      <w:r>
+        <w:rPr/>
+        <w:t>RPS View</w:t>
         <w:tab/>
-      </w:r>
-      <w:r>
         <w:t>5</w:t>
       </w:r>
     </w:p>
     <w:p>
       <w:pPr>
         <w:pStyle w:val="Contents4"/>
-      </w:pPr>
-      <w:r>
-        <w:t>I</w:t>
-      </w:r>
-      <w:r>
-        <w:t xml:space="preserve">mprovement </w:t>
-      </w:r>
-      <w:r>
-        <w:t>S</w:t>
-      </w:r>
-      <w:r>
-        <w:t>uggestions</w:t>
-      </w:r>
-      <w:r>
+        <w:rPr/>
+      </w:pPr>
+      <w:r>
+        <w:rPr/>
+        <w:t>Improvement Suggestions</w:t>
         <w:tab/>
-      </w:r>
-      <w:r>
         <w:t>5</w:t>
       </w:r>
     </w:p>
     <w:p>
       <w:pPr>
         <w:pStyle w:val="Contents2"/>
-      </w:pPr>
-      <w:r>
+        <w:rPr/>
+      </w:pPr>
+      <w:r>
+        <w:rPr/>
         <w:t>RPS Record</w:t>
-      </w:r>
-      <w:r>
         <w:tab/>
-      </w:r>
-      <w:r>
         <w:t>5</w:t>
       </w:r>
     </w:p>
     <w:p>
       <w:pPr>
         <w:pStyle w:val="Contents2"/>
-      </w:pPr>
-      <w:r>
-        <w:t>RPS</w:t>
-      </w:r>
-      <w:r>
-        <w:t xml:space="preserve"> </w:t>
-      </w:r>
-      <w:r>
-        <w:t>View</w:t>
-      </w:r>
-      <w:r>
+        <w:rPr/>
+      </w:pPr>
+      <w:r>
+        <w:rPr/>
+        <w:t>RPS View</w:t>
         <w:tab/>
-      </w:r>
-      <w:r>
         <w:t>5</w:t>
       </w:r>
     </w:p>
     <w:p>
       <w:pPr>
         <w:pStyle w:val="Contents4"/>
-      </w:pPr>
-      <w:r>
+        <w:rPr/>
+      </w:pPr>
+      <w:r>
+        <w:rPr/>
         <w:t>Physical limitations</w:t>
-      </w:r>
-      <w:r>
         <w:tab/>
-      </w:r>
-      <w:r>
         <w:t>6</w:t>
       </w:r>
     </w:p>
     <w:p>
       <w:pPr>
         <w:pStyle w:val="Contents2"/>
-      </w:pPr>
-      <w:r>
+        <w:rPr/>
+      </w:pPr>
+      <w:r>
+        <w:rPr/>
         <w:t>RPS Record</w:t>
-      </w:r>
-      <w:r>
         <w:tab/>
-      </w:r>
-      <w:r>
         <w:t>6</w:t>
       </w:r>
     </w:p>
     <w:p>
       <w:pPr>
         <w:pStyle w:val="Contents4"/>
-      </w:pPr>
-      <w:r>
-        <w:t xml:space="preserve">Rebuilding and </w:t>
-      </w:r>
-      <w:r>
-        <w:t>testing</w:t>
-      </w:r>
-      <w:r>
-        <w:tab/>
-      </w:r>
-      <w:r>
-        <w:t>6</w:t>
-      </w:r>
+        <w:rPr/>
+      </w:pPr>
       <w:bookmarkStart w:id="1" w:name="_GoBack"/>
       <w:bookmarkEnd w:id="1"/>
+      <w:r>
+        <w:rPr/>
+        <w:t>Rebuilding and testing</w:t>
+        <w:tab/>
+        <w:t>6</w:t>
+      </w:r>
     </w:p>
     <w:p>
       <w:pPr>
         <w:pStyle w:val="Contents4"/>
-      </w:pPr>
-      <w:r>
+        <w:rPr/>
+      </w:pPr>
+      <w:r>
+        <w:rPr/>
         <w:t>Document history</w:t>
-      </w:r>
-      <w:r>
         <w:tab/>
-      </w:r>
-      <w:r>
         <w:t>6</w:t>
       </w:r>
     </w:p>
@@ -400,42 +348,57 @@
       <w:pPr>
         <w:pStyle w:val="BodyA"/>
         <w:tabs>
-          <w:tab w:val="right" w:leader="dot" w:pos="9000"/>
+          <w:tab w:val="right" w:pos="9000" w:leader="dot"/>
         </w:tabs>
         <w:rPr>
           <w:lang w:val="en-US"/>
         </w:rPr>
       </w:pPr>
-    </w:p>
-    <w:p>
-      <w:pPr>
+      <w:r>
+        <w:rPr>
+          <w:lang w:val="en-US"/>
+        </w:rPr>
+      </w:r>
+    </w:p>
+    <w:p>
+      <w:pPr>
+        <w:pStyle w:val="Normal"/>
         <w:pBdr>
-          <w:top w:val="none" w:sz="0" w:space="0" w:color="auto"/>
-          <w:left w:val="none" w:sz="0" w:space="0" w:color="auto"/>
-          <w:bottom w:val="none" w:sz="0" w:space="0" w:color="auto"/>
-          <w:right w:val="none" w:sz="0" w:space="0" w:color="auto"/>
+          <w:top w:val="nil"/>
+          <w:left w:val="nil"/>
+          <w:bottom w:val="nil"/>
+          <w:right w:val="nil"/>
         </w:pBdr>
-        <w:suppressAutoHyphens w:val="0"/>
-        <w:rPr>
-          <w:rFonts w:ascii="Calibri Light" w:eastAsia="Calibri Light" w:hAnsi="Calibri Light" w:cs="Calibri Light"/>
+        <w:suppressAutoHyphens w:val="false"/>
+        <w:rPr>
+          <w:rFonts w:eastAsia="Calibri Light" w:cs="Calibri Light" w:ascii="Calibri Light" w:hAnsi="Calibri Light"/>
           <w:color w:val="2D73B3"/>
           <w:sz w:val="32"/>
           <w:szCs w:val="32"/>
-          <w:u w:color="2D73B3"/>
+          <w:u w:val="none" w:color="2D73B3"/>
         </w:rPr>
       </w:pPr>
       <w:bookmarkStart w:id="2" w:name="_Toc1"/>
-      <w:bookmarkEnd w:id="2"/>
-      <w:r>
-        <w:br w:type="page"/>
+      <w:bookmarkStart w:id="3" w:name="_Toc1"/>
+      <w:bookmarkEnd w:id="3"/>
+      <w:r>
+        <w:rPr>
+          <w:rFonts w:eastAsia="Calibri Light" w:cs="Calibri Light" w:ascii="Calibri Light" w:hAnsi="Calibri Light"/>
+          <w:color w:val="2D73B3"/>
+          <w:sz w:val="32"/>
+          <w:szCs w:val="32"/>
+          <w:u w:val="none" w:color="2D73B3"/>
+        </w:rPr>
       </w:r>
     </w:p>
     <w:p>
       <w:pPr>
         <w:pStyle w:val="Heading2"/>
-      </w:pPr>
-      <w:r>
-        <w:lastRenderedPageBreak/>
+        <w:pageBreakBefore/>
+        <w:rPr/>
+      </w:pPr>
+      <w:r>
+        <w:rPr/>
         <w:t>Purpose of this document</w:t>
       </w:r>
     </w:p>
@@ -447,18 +410,18 @@
           <w:color w:val="000000"/>
           <w:sz w:val="22"/>
           <w:szCs w:val="22"/>
-          <w:u w:color="000000"/>
-        </w:rPr>
-      </w:pPr>
-      <w:bookmarkStart w:id="3" w:name="_Toc2"/>
-      <w:bookmarkEnd w:id="3"/>
+          <w:u w:val="none" w:color="000000"/>
+        </w:rPr>
+      </w:pPr>
+      <w:bookmarkStart w:id="4" w:name="_Toc2"/>
+      <w:bookmarkEnd w:id="4"/>
       <w:r>
         <w:rPr>
           <w:rFonts w:ascii="Calibri" w:hAnsi="Calibri"/>
           <w:color w:val="000000"/>
           <w:sz w:val="22"/>
           <w:szCs w:val="22"/>
-          <w:u w:color="000000"/>
+          <w:u w:val="none" w:color="000000"/>
         </w:rPr>
         <w:t xml:space="preserve">This document serves the purpose of making the maintenance of the RPSRecord and  RPS View easier by helping the maintainer easily figure out what the program does , how it does it and how they can carry out quick, efficient maintenance on the program. </w:t>
       </w:r>
@@ -466,14 +429,13 @@
     <w:p>
       <w:pPr>
         <w:pStyle w:val="Heading2"/>
-      </w:pPr>
-      <w:bookmarkStart w:id="4" w:name="_Toc3"/>
-      <w:bookmarkEnd w:id="4"/>
-      <w:r>
-        <w:t>Sco</w:t>
-      </w:r>
-      <w:r>
-        <w:t xml:space="preserve">pe </w:t>
+        <w:rPr/>
+      </w:pPr>
+      <w:bookmarkStart w:id="5" w:name="_Toc3"/>
+      <w:bookmarkEnd w:id="5"/>
+      <w:r>
+        <w:rPr/>
+        <w:t xml:space="preserve">Scope </w:t>
       </w:r>
     </w:p>
     <w:p>
@@ -493,10 +455,12 @@
     <w:p>
       <w:pPr>
         <w:pStyle w:val="Heading2"/>
-      </w:pPr>
-      <w:bookmarkStart w:id="5" w:name="_Toc4"/>
-      <w:bookmarkEnd w:id="5"/>
-      <w:r>
+        <w:rPr/>
+      </w:pPr>
+      <w:bookmarkStart w:id="6" w:name="_Toc4"/>
+      <w:bookmarkEnd w:id="6"/>
+      <w:r>
+        <w:rPr/>
         <w:t>Objectives</w:t>
       </w:r>
     </w:p>
@@ -511,36 +475,31 @@
         <w:rPr>
           <w:lang w:val="en-US"/>
         </w:rPr>
-        <w:t>The main objectives of this document are to allow the program code we  have created to be more easily</w:t>
-      </w:r>
-      <w:r>
-        <w:rPr>
-          <w:lang w:val="en-US"/>
-        </w:rPr>
-        <w:t xml:space="preserve"> maintained by people carrying out further maintenance  on it , helping them to mitigate undetected bugs, add additional features to improve functionality and/or change the program so that changes in external requirements are met.</w:t>
+        <w:t>The main objectives of this document are to allow the program code we  have created to be more easily maintained by people carrying out further maintenance  on it , helping them to mitigate undetected bugs, add additional features to improve functionality and/or change the program so that changes in external requirements are met.</w:t>
       </w:r>
     </w:p>
     <w:p>
       <w:pPr>
         <w:pStyle w:val="Heading"/>
-      </w:pPr>
-      <w:bookmarkStart w:id="6" w:name="_Toc5"/>
-      <w:bookmarkEnd w:id="6"/>
-      <w:r>
+        <w:rPr/>
+      </w:pPr>
+      <w:bookmarkStart w:id="7" w:name="_Toc5"/>
+      <w:bookmarkEnd w:id="7"/>
+      <w:r>
+        <w:rPr/>
         <w:t>Application Description</w:t>
       </w:r>
     </w:p>
     <w:p>
       <w:pPr>
         <w:pStyle w:val="Heading2"/>
-      </w:pPr>
-      <w:bookmarkStart w:id="7" w:name="_Toc6"/>
-      <w:bookmarkEnd w:id="7"/>
-      <w:r>
-        <w:t>R</w:t>
-      </w:r>
-      <w:r>
-        <w:t>PS recorder</w:t>
+        <w:rPr/>
+      </w:pPr>
+      <w:bookmarkStart w:id="8" w:name="_Toc6"/>
+      <w:bookmarkEnd w:id="8"/>
+      <w:r>
+        <w:rPr/>
+        <w:t>RPS recorder</w:t>
       </w:r>
     </w:p>
     <w:p>
@@ -564,40 +523,24 @@
           <w:lang w:val="pt-PT"/>
         </w:rPr>
       </w:pPr>
-      <w:bookmarkStart w:id="8" w:name="_Toc7"/>
-      <w:bookmarkEnd w:id="8"/>
+      <w:bookmarkStart w:id="9" w:name="_Toc7"/>
+      <w:bookmarkEnd w:id="9"/>
       <w:r>
         <w:rPr>
           <w:lang w:val="pt-PT"/>
         </w:rPr>
-        <w:t>P</w:t>
-      </w:r>
-      <w:r>
-        <w:rPr>
-          <w:lang w:val="pt-PT"/>
-        </w:rPr>
-        <w:t xml:space="preserve">rogram </w:t>
-      </w:r>
-      <w:r>
-        <w:rPr>
-          <w:lang w:val="pt-PT"/>
-        </w:rPr>
-        <w:t>S</w:t>
-      </w:r>
-      <w:r>
-        <w:rPr>
-          <w:lang w:val="pt-PT"/>
-        </w:rPr>
-        <w:t>tructure</w:t>
+        <w:t>Program Structure</w:t>
       </w:r>
     </w:p>
     <w:p>
       <w:pPr>
         <w:pStyle w:val="Heading2"/>
-      </w:pPr>
-      <w:bookmarkStart w:id="9" w:name="_Toc8"/>
-      <w:bookmarkEnd w:id="9"/>
-      <w:r>
+        <w:rPr/>
+      </w:pPr>
+      <w:bookmarkStart w:id="10" w:name="_Toc8"/>
+      <w:bookmarkEnd w:id="10"/>
+      <w:r>
+        <w:rPr/>
         <w:t>RPSRecord</w:t>
       </w:r>
     </w:p>
@@ -626,13 +569,7 @@
         <w:rPr>
           <w:lang w:val="en-US"/>
         </w:rPr>
-        <w:t>1.MainV</w:t>
-      </w:r>
-      <w:r>
-        <w:rPr>
-          <w:lang w:val="en-US"/>
-        </w:rPr>
-        <w:t xml:space="preserve">iew - The layout that contains the NewRecordFragment and </w:t>
+        <w:t xml:space="preserve">1.MainView - The layout that contains the NewRecordFragment and </w:t>
       </w:r>
     </w:p>
     <w:p>
@@ -674,13 +611,7 @@
         <w:rPr>
           <w:lang w:val="en-US"/>
         </w:rPr>
-        <w:t xml:space="preserve">4.NewRecordFragment - The fragment tab that lets the user enter the details </w:t>
-      </w:r>
-      <w:r>
-        <w:rPr>
-          <w:lang w:val="en-US"/>
-        </w:rPr>
-        <w:t>of a new record.</w:t>
+        <w:t>4.NewRecordFragment - The fragment tab that lets the user enter the details of a new record.</w:t>
       </w:r>
     </w:p>
     <w:p>
@@ -722,13 +653,7 @@
         <w:rPr>
           <w:lang w:val="en-US"/>
         </w:rPr>
-        <w:t xml:space="preserve">7.GPSToGrid - Converts GPS coordinates to an OS grid reference using </w:t>
-      </w:r>
-      <w:r>
-        <w:rPr>
-          <w:lang w:val="en-US"/>
-        </w:rPr>
-        <w:t>an external library.</w:t>
+        <w:t>7.GPSToGrid - Converts GPS coordinates to an OS grid reference using an external library.</w:t>
       </w:r>
     </w:p>
     <w:p>
@@ -784,13 +709,7 @@
         <w:rPr>
           <w:lang w:val="en-US"/>
         </w:rPr>
-        <w:t>13.Reserve</w:t>
-      </w:r>
-      <w:r>
-        <w:rPr>
-          <w:lang w:val="en-US"/>
-        </w:rPr>
-        <w:t xml:space="preserve"> - An object representing a single reserve.</w:t>
+        <w:t>13.Reserve - An object representing a single reserve.</w:t>
       </w:r>
     </w:p>
     <w:p>
@@ -818,7 +737,6 @@
         <w:rPr>
           <w:lang w:val="en-US"/>
         </w:rPr>
-        <w:lastRenderedPageBreak/>
         <w:t>16.SubmitRecord - Handles submitting records to the server database.</w:t>
       </w:r>
     </w:p>
@@ -833,13 +751,7 @@
         <w:rPr>
           <w:lang w:val="en-US"/>
         </w:rPr>
-        <w:t>17.UserInfo - Holds the user's information in public stati</w:t>
-      </w:r>
-      <w:r>
-        <w:rPr>
-          <w:lang w:val="en-US"/>
-        </w:rPr>
-        <w:t>c variables so that they can be accessed easily from other parts of the program.</w:t>
+        <w:t>17.UserInfo - Holds the user's information in public static variables so that they can be accessed easily from other parts of the program.</w:t>
       </w:r>
     </w:p>
     <w:p>
@@ -859,25 +771,33 @@
     <w:p>
       <w:pPr>
         <w:pStyle w:val="BodyA"/>
-      </w:pPr>
+        <w:rPr/>
+      </w:pPr>
+      <w:r>
+        <w:rPr/>
+      </w:r>
     </w:p>
     <w:p>
       <w:pPr>
         <w:pStyle w:val="Heading2"/>
-      </w:pPr>
-      <w:bookmarkStart w:id="10" w:name="_Toc9"/>
-      <w:bookmarkEnd w:id="10"/>
-      <w:r>
+        <w:rPr/>
+      </w:pPr>
+      <w:bookmarkStart w:id="11" w:name="_Toc9"/>
+      <w:bookmarkEnd w:id="11"/>
+      <w:r>
+        <w:rPr/>
         <w:t>RPS View</w:t>
       </w:r>
     </w:p>
     <w:p>
       <w:pPr>
         <w:pStyle w:val="Heading3"/>
-      </w:pPr>
-      <w:bookmarkStart w:id="11" w:name="_Toc10"/>
-      <w:bookmarkEnd w:id="11"/>
-      <w:r>
+        <w:rPr/>
+      </w:pPr>
+      <w:bookmarkStart w:id="12" w:name="_Toc10"/>
+      <w:bookmarkEnd w:id="12"/>
+      <w:r>
+        <w:rPr/>
         <w:t>RPSView/public_html</w:t>
       </w:r>
     </w:p>
@@ -909,26 +829,23 @@
         <w:t>Takes JSON data sent fro</w:t>
       </w:r>
       <w:r>
+        <w:rPr/>
         <w:t>m</w:t>
       </w:r>
       <w:r>
         <w:rPr>
           <w:lang w:val="en-US"/>
         </w:rPr>
-        <w:t xml:space="preserve"> the app and adds the recording data to the </w:t>
-      </w:r>
-      <w:r>
-        <w:rPr>
-          <w:lang w:val="en-US"/>
-        </w:rPr>
-        <w:t>database.</w:t>
-      </w:r>
-    </w:p>
-    <w:p>
-      <w:pPr>
-        <w:pStyle w:val="BodyA"/>
-      </w:pPr>
-      <w:r>
+        <w:t xml:space="preserve"> the app and adds the recording data to the database.</w:t>
+      </w:r>
+    </w:p>
+    <w:p>
+      <w:pPr>
+        <w:pStyle w:val="BodyA"/>
+        <w:rPr/>
+      </w:pPr>
+      <w:r>
+        <w:rPr/>
         <w:t>Add_reserve.php</w:t>
       </w:r>
     </w:p>
@@ -971,15 +888,10 @@
         <w:rPr>
           <w:lang w:val="en-US"/>
         </w:rPr>
-        <w:t>Database connection variables used on every page, so extracted to it’s o</w:t>
-      </w:r>
-      <w:r>
-        <w:rPr>
-          <w:lang w:val="en-US"/>
-        </w:rPr>
-        <w:t>wn php file that is included on other pages so it doesn’t have to be re-typed every ti</w:t>
-      </w:r>
-      <w:r>
+        <w:t>Database connection variables used on every page, so extracted to it’s own php file that is included on other pages so it doesn’t have to be re-typed every ti</w:t>
+      </w:r>
+      <w:r>
+        <w:rPr/>
         <w:t>m</w:t>
       </w:r>
       <w:r>
@@ -992,8 +904,10 @@
     <w:p>
       <w:pPr>
         <w:pStyle w:val="BodyA"/>
-      </w:pPr>
-      <w:r>
+        <w:rPr/>
+      </w:pPr>
+      <w:r>
+        <w:rPr/>
         <w:t>Edit_list.php</w:t>
       </w:r>
     </w:p>
@@ -1011,19 +925,14 @@
         <w:t>Displays the Edit Reserve List page, with a table of all the reserves and checkboxes to select the reserves the user wants to delete. Also a s</w:t>
       </w:r>
       <w:r>
+        <w:rPr/>
         <w:t>m</w:t>
       </w:r>
       <w:r>
         <w:rPr>
           <w:lang w:val="en-US"/>
         </w:rPr>
-        <w:t>all piece</w:t>
-      </w:r>
-      <w:r>
-        <w:rPr>
-          <w:lang w:val="en-US"/>
-        </w:rPr>
-        <w:t xml:space="preserve"> of JavaScript to warn the user when they select a reserve that has associated recordings selected, as those recordings will also be deleted.</w:t>
+        <w:t>all piece of JavaScript to warn the user when they select a reserve that has associated recordings selected, as those recordings will also be deleted.</w:t>
       </w:r>
     </w:p>
     <w:p>
@@ -1057,8 +966,10 @@
     <w:p>
       <w:pPr>
         <w:pStyle w:val="BodyA"/>
-      </w:pPr>
-      <w:r>
+        <w:rPr/>
+      </w:pPr>
+      <w:r>
+        <w:rPr/>
         <w:t>Index.php</w:t>
       </w:r>
     </w:p>
@@ -1076,6 +987,7 @@
         <w:t xml:space="preserve">Displays the </w:t>
       </w:r>
       <w:r>
+        <w:rPr/>
         <w:t>m</w:t>
       </w:r>
       <w:r>
@@ -1085,21 +997,17 @@
         <w:t>ain ho</w:t>
       </w:r>
       <w:r>
+        <w:rPr/>
         <w:t>m</w:t>
       </w:r>
       <w:r>
         <w:rPr>
           <w:lang w:val="en-US"/>
         </w:rPr>
-        <w:t>epage - pulls the list of reser</w:t>
-      </w:r>
-      <w:r>
-        <w:rPr>
-          <w:lang w:val="en-US"/>
-        </w:rPr>
-        <w:t>ves fro</w:t>
-      </w:r>
-      <w:r>
+        <w:t>epage - pulls the list of reserves fro</w:t>
+      </w:r>
+      <w:r>
+        <w:rPr/>
         <w:t>m</w:t>
       </w:r>
       <w:r>
@@ -1109,6 +1017,7 @@
         <w:t xml:space="preserve"> the database and displays it in a table. It also has code included fro</w:t>
       </w:r>
       <w:r>
+        <w:rPr/>
         <w:t>m</w:t>
       </w:r>
       <w:r>
@@ -1121,15 +1030,22 @@
     <w:p>
       <w:pPr>
         <w:pStyle w:val="BodyA"/>
-      </w:pPr>
-      <w:r>
+        <w:rPr/>
+      </w:pPr>
+      <w:r>
+        <w:rPr/>
         <w:t>Json.reserves.php</w:t>
       </w:r>
     </w:p>
     <w:p>
       <w:pPr>
         <w:pStyle w:val="BodyA"/>
-      </w:pPr>
+        <w:rPr/>
+      </w:pPr>
+      <w:r>
+        <w:rPr/>
+        <w:t>Gets a reserve data and outs it into a Json</w:t>
+      </w:r>
     </w:p>
     <w:p>
       <w:pPr>
@@ -1159,6 +1075,7 @@
         <w:t>Displays the recordings saved at a specific reserve, for</w:t>
       </w:r>
       <w:r>
+        <w:rPr/>
         <w:t>m</w:t>
       </w:r>
       <w:r>
@@ -1199,41 +1116,51 @@
     <w:p>
       <w:pPr>
         <w:pStyle w:val="BodyA"/>
-      </w:pPr>
+        <w:rPr/>
+      </w:pPr>
+      <w:r>
+        <w:rPr/>
+      </w:r>
     </w:p>
     <w:p>
       <w:pPr>
         <w:pStyle w:val="Heading"/>
-      </w:pPr>
-      <w:bookmarkStart w:id="12" w:name="_Toc12"/>
-      <w:bookmarkEnd w:id="12"/>
+        <w:rPr/>
+      </w:pPr>
+      <w:bookmarkStart w:id="13" w:name="_Toc12"/>
+      <w:bookmarkStart w:id="14" w:name="_Toc12"/>
+      <w:bookmarkEnd w:id="14"/>
+      <w:r>
+        <w:rPr/>
+      </w:r>
     </w:p>
     <w:p>
       <w:pPr>
         <w:pStyle w:val="Heading"/>
-      </w:pPr>
-      <w:r>
+        <w:rPr/>
+      </w:pPr>
+      <w:r>
+        <w:rPr/>
         <w:t>Algorithms</w:t>
       </w:r>
     </w:p>
     <w:p>
       <w:pPr>
         <w:pStyle w:val="Heading2"/>
-      </w:pPr>
-      <w:bookmarkStart w:id="13" w:name="_Toc13"/>
-      <w:bookmarkEnd w:id="13"/>
-      <w:r>
-        <w:t xml:space="preserve">RPS </w:t>
-      </w:r>
-      <w:r>
-        <w:t>view</w:t>
-      </w:r>
-    </w:p>
-    <w:p>
-      <w:pPr>
-        <w:pStyle w:val="BodyA"/>
-        <w:rPr>
-          <w:rFonts w:ascii="Calibri Light" w:eastAsia="Calibri Light" w:hAnsi="Calibri Light" w:cs="Calibri Light"/>
+        <w:rPr/>
+      </w:pPr>
+      <w:bookmarkStart w:id="15" w:name="_Toc13"/>
+      <w:bookmarkEnd w:id="15"/>
+      <w:r>
+        <w:rPr/>
+        <w:t>RPS view</w:t>
+      </w:r>
+    </w:p>
+    <w:p>
+      <w:pPr>
+        <w:pStyle w:val="BodyA"/>
+        <w:rPr>
+          <w:rFonts w:eastAsia="Calibri Light" w:cs="Calibri Light" w:ascii="Calibri Light" w:hAnsi="Calibri Light"/>
           <w:sz w:val="32"/>
           <w:szCs w:val="32"/>
           <w:lang w:val="en-US"/>
@@ -1241,7 +1168,7 @@
       </w:pPr>
       <w:r>
         <w:rPr>
-          <w:rFonts w:ascii="Calibri Light" w:eastAsia="Calibri Light" w:hAnsi="Calibri Light" w:cs="Calibri Light"/>
+          <w:rFonts w:eastAsia="Calibri Light" w:cs="Calibri Light" w:ascii="Calibri Light" w:hAnsi="Calibri Light"/>
           <w:sz w:val="32"/>
           <w:szCs w:val="32"/>
           <w:lang w:val="en-US"/>
@@ -1253,14 +1180,14 @@
       <w:pPr>
         <w:pStyle w:val="BodyA"/>
         <w:rPr>
-          <w:rFonts w:ascii="Calibri Light" w:eastAsia="Calibri Light" w:hAnsi="Calibri Light" w:cs="Calibri Light"/>
-          <w:color w:val="6DC037"/>
-          <w:lang w:val="en-US"/>
-        </w:rPr>
-      </w:pPr>
-      <w:r>
-        <w:rPr>
-          <w:rFonts w:ascii="Calibri Light" w:eastAsia="Calibri Light" w:hAnsi="Calibri Light" w:cs="Calibri Light"/>
+          <w:rFonts w:eastAsia="Calibri Light" w:cs="Calibri Light" w:ascii="Calibri Light" w:hAnsi="Calibri Light"/>
+          <w:color w:val="6DC037"/>
+          <w:lang w:val="en-US"/>
+        </w:rPr>
+      </w:pPr>
+      <w:r>
+        <w:rPr>
+          <w:rFonts w:eastAsia="Calibri Light" w:cs="Calibri Light" w:ascii="Calibri Light" w:hAnsi="Calibri Light"/>
           <w:color w:val="6DC037"/>
           <w:lang w:val="en-US"/>
         </w:rPr>
@@ -1271,494 +1198,595 @@
       <w:pPr>
         <w:pStyle w:val="BodyA"/>
         <w:rPr>
-          <w:rFonts w:ascii="Calibri Light" w:eastAsia="Calibri Light" w:hAnsi="Calibri Light" w:cs="Calibri Light"/>
-          <w:color w:val="6DC037"/>
-          <w:lang w:val="en-US"/>
-        </w:rPr>
-      </w:pPr>
-      <w:r>
-        <w:rPr>
-          <w:rFonts w:ascii="Calibri Light" w:eastAsia="Calibri Light" w:hAnsi="Calibri Light" w:cs="Calibri Light"/>
-          <w:color w:val="6DC037"/>
-          <w:lang w:val="en-US"/>
-        </w:rPr>
-        <w:t xml:space="preserve">        var gridRegExp = /([a-zA-Z]{2</w:t>
-      </w:r>
-      <w:r>
-        <w:rPr>
-          <w:rFonts w:ascii="Calibri Light" w:eastAsia="Calibri Light" w:hAnsi="Calibri Light" w:cs="Calibri Light"/>
-          <w:color w:val="6DC037"/>
-          <w:lang w:val="en-US"/>
-        </w:rPr>
-        <w:t>})+([0-9]{6})/; //Two letters followed by 6 numbers</w:t>
-      </w:r>
-    </w:p>
-    <w:p>
-      <w:pPr>
-        <w:pStyle w:val="BodyA"/>
-        <w:rPr>
-          <w:rFonts w:ascii="Calibri Light" w:eastAsia="Calibri Light" w:hAnsi="Calibri Light" w:cs="Calibri Light"/>
-          <w:color w:val="6DC037"/>
-          <w:lang w:val="en-US"/>
-        </w:rPr>
-      </w:pPr>
-      <w:r>
-        <w:rPr>
-          <w:rFonts w:ascii="Calibri Light" w:eastAsia="Calibri Light" w:hAnsi="Calibri Light" w:cs="Calibri Light"/>
-          <w:color w:val="6DC037"/>
-          <w:lang w:val="en-US"/>
-        </w:rPr>
-        <w:t xml:space="preserve">        var textRegExp = /[a-zA-Z 0-9]/; //Letters and numbers</w:t>
-      </w:r>
-    </w:p>
-    <w:p>
-      <w:pPr>
-        <w:pStyle w:val="BodyA"/>
-        <w:rPr>
-          <w:rFonts w:ascii="Calibri Light" w:eastAsia="Calibri Light" w:hAnsi="Calibri Light" w:cs="Calibri Light"/>
-          <w:color w:val="6DC037"/>
-          <w:lang w:val="en-US"/>
-        </w:rPr>
-      </w:pPr>
-      <w:r>
-        <w:rPr>
-          <w:rFonts w:ascii="Calibri Light" w:eastAsia="Calibri Light" w:hAnsi="Calibri Light" w:cs="Calibri Light"/>
-          <w:color w:val="6DC037"/>
-          <w:lang w:val="en-US"/>
-        </w:rPr>
-        <w:t xml:space="preserve">        if(textRegExp.test(document.details.reserve_name.value)</w:t>
-      </w:r>
-    </w:p>
-    <w:p>
-      <w:pPr>
-        <w:pStyle w:val="BodyA"/>
-        <w:rPr>
-          <w:rFonts w:ascii="Calibri Light" w:eastAsia="Calibri Light" w:hAnsi="Calibri Light" w:cs="Calibri Light"/>
-          <w:color w:val="6DC037"/>
-          <w:lang w:val="en-US"/>
-        </w:rPr>
-      </w:pPr>
-      <w:r>
-        <w:rPr>
-          <w:rFonts w:ascii="Calibri Light" w:eastAsia="Calibri Light" w:hAnsi="Calibri Light" w:cs="Calibri Light"/>
-          <w:color w:val="6DC037"/>
-          <w:lang w:val="en-US"/>
-        </w:rPr>
-        <w:t xml:space="preserve">            &amp;&amp; gridRegExp.test(document.details.grid_reference.value)</w:t>
-      </w:r>
-    </w:p>
-    <w:p>
-      <w:pPr>
-        <w:pStyle w:val="BodyA"/>
-        <w:rPr>
-          <w:rFonts w:ascii="Calibri Light" w:eastAsia="Calibri Light" w:hAnsi="Calibri Light" w:cs="Calibri Light"/>
-          <w:color w:val="6DC037"/>
-          <w:lang w:val="en-US"/>
-        </w:rPr>
-      </w:pPr>
-      <w:r>
-        <w:rPr>
-          <w:rFonts w:ascii="Calibri Light" w:eastAsia="Calibri Light" w:hAnsi="Calibri Light" w:cs="Calibri Light"/>
-          <w:color w:val="6DC037"/>
-          <w:lang w:val="en-US"/>
-        </w:rPr>
-        <w:t xml:space="preserve">       </w:t>
-      </w:r>
-      <w:r>
-        <w:rPr>
-          <w:rFonts w:ascii="Calibri Light" w:eastAsia="Calibri Light" w:hAnsi="Calibri Light" w:cs="Calibri Light"/>
-          <w:color w:val="6DC037"/>
-          <w:lang w:val="en-US"/>
-        </w:rPr>
-        <w:t xml:space="preserve">     &amp;&amp; textRegExp.test(document.details.description.value))</w:t>
-      </w:r>
-    </w:p>
-    <w:p>
-      <w:pPr>
-        <w:pStyle w:val="BodyA"/>
-        <w:rPr>
-          <w:rFonts w:ascii="Calibri Light" w:eastAsia="Calibri Light" w:hAnsi="Calibri Light" w:cs="Calibri Light"/>
-          <w:color w:val="6DC037"/>
-          <w:lang w:val="en-US"/>
-        </w:rPr>
-      </w:pPr>
-      <w:r>
-        <w:rPr>
-          <w:rFonts w:ascii="Calibri Light" w:eastAsia="Calibri Light" w:hAnsi="Calibri Light" w:cs="Calibri Light"/>
-          <w:color w:val="6DC037"/>
-          <w:lang w:val="en-US"/>
-        </w:rPr>
-        <w:t xml:space="preserve">        {</w:t>
-      </w:r>
-    </w:p>
-    <w:p>
-      <w:pPr>
-        <w:pStyle w:val="BodyA"/>
-        <w:rPr>
-          <w:rFonts w:ascii="Calibri Light" w:eastAsia="Calibri Light" w:hAnsi="Calibri Light" w:cs="Calibri Light"/>
-          <w:color w:val="6DC037"/>
-          <w:lang w:val="en-US"/>
-        </w:rPr>
-      </w:pPr>
-      <w:r>
-        <w:rPr>
-          <w:rFonts w:ascii="Calibri Light" w:eastAsia="Calibri Light" w:hAnsi="Calibri Light" w:cs="Calibri Light"/>
-          <w:color w:val="6DC037"/>
-          <w:lang w:val="en-US"/>
-        </w:rPr>
-        <w:t xml:space="preserve">            document.details.setAttribute("method", "post");</w:t>
-      </w:r>
-    </w:p>
-    <w:p>
-      <w:pPr>
-        <w:pStyle w:val="BodyA"/>
-        <w:rPr>
-          <w:rFonts w:ascii="Calibri Light" w:eastAsia="Calibri Light" w:hAnsi="Calibri Light" w:cs="Calibri Light"/>
-          <w:color w:val="6DC037"/>
-          <w:lang w:val="en-US"/>
-        </w:rPr>
-      </w:pPr>
-      <w:r>
-        <w:rPr>
-          <w:rFonts w:ascii="Calibri Light" w:eastAsia="Calibri Light" w:hAnsi="Calibri Light" w:cs="Calibri Light"/>
-          <w:color w:val="6DC037"/>
-          <w:lang w:val="en-US"/>
-        </w:rPr>
-        <w:t xml:space="preserve">            document.details.setAttribute("action", "add_reserve.php");</w:t>
-      </w:r>
-    </w:p>
-    <w:p>
-      <w:pPr>
-        <w:pStyle w:val="BodyA"/>
-        <w:rPr>
-          <w:rFonts w:ascii="Calibri Light" w:eastAsia="Calibri Light" w:hAnsi="Calibri Light" w:cs="Calibri Light"/>
-          <w:color w:val="6DC037"/>
-          <w:lang w:val="en-US"/>
-        </w:rPr>
-      </w:pPr>
-      <w:r>
-        <w:rPr>
-          <w:rFonts w:ascii="Calibri Light" w:eastAsia="Calibri Light" w:hAnsi="Calibri Light" w:cs="Calibri Light"/>
-          <w:color w:val="6DC037"/>
-          <w:lang w:val="en-US"/>
-        </w:rPr>
-        <w:t xml:space="preserve">        }</w:t>
-      </w:r>
-    </w:p>
-    <w:p>
-      <w:pPr>
-        <w:pStyle w:val="BodyA"/>
-        <w:rPr>
-          <w:rFonts w:ascii="Calibri Light" w:eastAsia="Calibri Light" w:hAnsi="Calibri Light" w:cs="Calibri Light"/>
-          <w:color w:val="6DC037"/>
-          <w:lang w:val="en-US"/>
-        </w:rPr>
-      </w:pPr>
-      <w:r>
-        <w:rPr>
-          <w:rFonts w:ascii="Calibri Light" w:eastAsia="Calibri Light" w:hAnsi="Calibri Light" w:cs="Calibri Light"/>
-          <w:color w:val="6DC037"/>
-          <w:lang w:val="en-US"/>
-        </w:rPr>
-        <w:t xml:space="preserve">        else if(!textRegExp.test(document.</w:t>
-      </w:r>
-      <w:r>
-        <w:rPr>
-          <w:rFonts w:ascii="Calibri Light" w:eastAsia="Calibri Light" w:hAnsi="Calibri Light" w:cs="Calibri Light"/>
-          <w:color w:val="6DC037"/>
-          <w:lang w:val="en-US"/>
-        </w:rPr>
-        <w:t>details.reserve_name.value)){</w:t>
-      </w:r>
-    </w:p>
-    <w:p>
-      <w:pPr>
-        <w:pStyle w:val="BodyA"/>
-        <w:rPr>
-          <w:rFonts w:ascii="Calibri Light" w:eastAsia="Calibri Light" w:hAnsi="Calibri Light" w:cs="Calibri Light"/>
-          <w:color w:val="6DC037"/>
-          <w:lang w:val="en-US"/>
-        </w:rPr>
-      </w:pPr>
-      <w:r>
-        <w:rPr>
-          <w:rFonts w:ascii="Calibri Light" w:eastAsia="Calibri Light" w:hAnsi="Calibri Light" w:cs="Calibri Light"/>
-          <w:color w:val="6DC037"/>
-          <w:lang w:val="en-US"/>
-        </w:rPr>
-        <w:t xml:space="preserve">            alert("Invalid Reserve Name details entered");</w:t>
-      </w:r>
-    </w:p>
-    <w:p>
-      <w:pPr>
-        <w:pStyle w:val="BodyA"/>
-        <w:rPr>
-          <w:rFonts w:ascii="Calibri Light" w:eastAsia="Calibri Light" w:hAnsi="Calibri Light" w:cs="Calibri Light"/>
-          <w:color w:val="6DC037"/>
-          <w:lang w:val="en-US"/>
-        </w:rPr>
-      </w:pPr>
-      <w:r>
-        <w:rPr>
-          <w:rFonts w:ascii="Calibri Light" w:eastAsia="Calibri Light" w:hAnsi="Calibri Light" w:cs="Calibri Light"/>
-          <w:color w:val="6DC037"/>
-          <w:lang w:val="en-US"/>
-        </w:rPr>
-        <w:t xml:space="preserve">        }</w:t>
-      </w:r>
-    </w:p>
-    <w:p>
-      <w:pPr>
-        <w:pStyle w:val="BodyA"/>
-        <w:rPr>
-          <w:rFonts w:ascii="Calibri Light" w:eastAsia="Calibri Light" w:hAnsi="Calibri Light" w:cs="Calibri Light"/>
-          <w:color w:val="6DC037"/>
-          <w:lang w:val="en-US"/>
-        </w:rPr>
-      </w:pPr>
-      <w:r>
-        <w:rPr>
-          <w:rFonts w:ascii="Calibri Light" w:eastAsia="Calibri Light" w:hAnsi="Calibri Light" w:cs="Calibri Light"/>
-          <w:color w:val="6DC037"/>
-          <w:lang w:val="en-US"/>
-        </w:rPr>
-        <w:t xml:space="preserve">        else if(!gridRegExp.test(document.details.grid_reference.value)){</w:t>
-      </w:r>
-    </w:p>
-    <w:p>
-      <w:pPr>
-        <w:pStyle w:val="BodyA"/>
-        <w:rPr>
-          <w:rFonts w:ascii="Calibri Light" w:eastAsia="Calibri Light" w:hAnsi="Calibri Light" w:cs="Calibri Light"/>
-          <w:color w:val="6DC037"/>
-          <w:lang w:val="en-US"/>
-        </w:rPr>
-      </w:pPr>
-      <w:r>
-        <w:rPr>
-          <w:rFonts w:ascii="Calibri Light" w:eastAsia="Calibri Light" w:hAnsi="Calibri Light" w:cs="Calibri Light"/>
-          <w:color w:val="6DC037"/>
-          <w:lang w:val="en-US"/>
-        </w:rPr>
-        <w:t xml:space="preserve">            alert("Invalid grid reference entered, use a 6 figure OS grid reference</w:t>
-      </w:r>
-      <w:r>
-        <w:rPr>
-          <w:rFonts w:ascii="Calibri Light" w:eastAsia="Calibri Light" w:hAnsi="Calibri Light" w:cs="Calibri Light"/>
-          <w:color w:val="6DC037"/>
-          <w:lang w:val="en-US"/>
-        </w:rPr>
-        <w:t>" +</w:t>
-      </w:r>
-    </w:p>
-    <w:p>
-      <w:pPr>
-        <w:pStyle w:val="BodyA"/>
-        <w:rPr>
-          <w:rFonts w:ascii="Calibri Light" w:eastAsia="Calibri Light" w:hAnsi="Calibri Light" w:cs="Calibri Light"/>
-          <w:color w:val="6DC037"/>
-          <w:lang w:val="en-US"/>
-        </w:rPr>
-      </w:pPr>
-      <w:r>
-        <w:rPr>
-          <w:rFonts w:ascii="Calibri Light" w:eastAsia="Calibri Light" w:hAnsi="Calibri Light" w:cs="Calibri Light"/>
-          <w:color w:val="6DC037"/>
-          <w:lang w:val="en-US"/>
-        </w:rPr>
-        <w:t xml:space="preserve">            " (ie, two letters then 6 numbers");</w:t>
-      </w:r>
-    </w:p>
-    <w:p>
-      <w:pPr>
-        <w:pStyle w:val="BodyA"/>
-        <w:rPr>
-          <w:rFonts w:ascii="Calibri Light" w:eastAsia="Calibri Light" w:hAnsi="Calibri Light" w:cs="Calibri Light"/>
-          <w:color w:val="6DC037"/>
-          <w:lang w:val="en-US"/>
-        </w:rPr>
-      </w:pPr>
-      <w:r>
-        <w:rPr>
-          <w:rFonts w:ascii="Calibri Light" w:eastAsia="Calibri Light" w:hAnsi="Calibri Light" w:cs="Calibri Light"/>
-          <w:color w:val="6DC037"/>
-          <w:lang w:val="en-US"/>
-        </w:rPr>
-        <w:t xml:space="preserve">        }</w:t>
-      </w:r>
-    </w:p>
-    <w:p>
-      <w:pPr>
-        <w:pStyle w:val="BodyA"/>
-        <w:rPr>
-          <w:rFonts w:ascii="Calibri Light" w:eastAsia="Calibri Light" w:hAnsi="Calibri Light" w:cs="Calibri Light"/>
-          <w:color w:val="6DC037"/>
-          <w:lang w:val="en-US"/>
-        </w:rPr>
-      </w:pPr>
-      <w:r>
-        <w:rPr>
-          <w:rFonts w:ascii="Calibri Light" w:eastAsia="Calibri Light" w:hAnsi="Calibri Light" w:cs="Calibri Light"/>
-          <w:color w:val="6DC037"/>
-          <w:lang w:val="en-US"/>
-        </w:rPr>
-        <w:t xml:space="preserve">        else if(!textRegExp.test(document.details.description.value)){</w:t>
-      </w:r>
-    </w:p>
-    <w:p>
-      <w:pPr>
-        <w:pStyle w:val="BodyA"/>
-        <w:rPr>
-          <w:rFonts w:ascii="Calibri Light" w:eastAsia="Calibri Light" w:hAnsi="Calibri Light" w:cs="Calibri Light"/>
-          <w:color w:val="6DC037"/>
-          <w:lang w:val="en-US"/>
-        </w:rPr>
-      </w:pPr>
-      <w:r>
-        <w:rPr>
-          <w:rFonts w:ascii="Calibri Light" w:eastAsia="Calibri Light" w:hAnsi="Calibri Light" w:cs="Calibri Light"/>
-          <w:color w:val="6DC037"/>
-          <w:lang w:val="en-US"/>
-        </w:rPr>
-        <w:t xml:space="preserve">            alert("Invalid description entered");</w:t>
-      </w:r>
-    </w:p>
-    <w:p>
-      <w:pPr>
-        <w:pStyle w:val="BodyA"/>
-        <w:rPr>
-          <w:rFonts w:ascii="Calibri Light" w:eastAsia="Calibri Light" w:hAnsi="Calibri Light" w:cs="Calibri Light"/>
-          <w:color w:val="6DC037"/>
-          <w:lang w:val="en-US"/>
-        </w:rPr>
-      </w:pPr>
-      <w:r>
-        <w:rPr>
-          <w:rFonts w:ascii="Calibri Light" w:eastAsia="Calibri Light" w:hAnsi="Calibri Light" w:cs="Calibri Light"/>
-          <w:color w:val="6DC037"/>
-          <w:lang w:val="en-US"/>
-        </w:rPr>
-        <w:t xml:space="preserve">        }</w:t>
-      </w:r>
-    </w:p>
-    <w:p>
-      <w:pPr>
-        <w:pStyle w:val="BodyA"/>
-        <w:rPr>
-          <w:rFonts w:ascii="Calibri Light" w:eastAsia="Calibri Light" w:hAnsi="Calibri Light" w:cs="Calibri Light"/>
-          <w:color w:val="6DC037"/>
-          <w:lang w:val="en-US"/>
-        </w:rPr>
-      </w:pPr>
-      <w:r>
-        <w:rPr>
-          <w:rFonts w:ascii="Calibri Light" w:eastAsia="Calibri Light" w:hAnsi="Calibri Light" w:cs="Calibri Light"/>
-          <w:color w:val="6DC037"/>
-          <w:lang w:val="en-US"/>
-        </w:rPr>
-        <w:t xml:space="preserve">    }</w:t>
-      </w:r>
-    </w:p>
-    <w:p>
-      <w:pPr>
-        <w:pStyle w:val="BodyA"/>
-        <w:rPr>
-          <w:rFonts w:ascii="Calibri Light" w:eastAsia="Calibri Light" w:hAnsi="Calibri Light" w:cs="Calibri Light"/>
-          <w:lang w:val="en-US"/>
-        </w:rPr>
-      </w:pPr>
-      <w:r>
-        <w:rPr>
-          <w:rFonts w:ascii="Calibri Light" w:eastAsia="Calibri Light" w:hAnsi="Calibri Light" w:cs="Calibri Light"/>
-          <w:lang w:val="en-US"/>
-        </w:rPr>
-        <w:t>This code is from add_reserve.php and is JavaScript to v</w:t>
-      </w:r>
-      <w:r>
-        <w:rPr>
-          <w:rFonts w:ascii="Calibri Light" w:eastAsia="Calibri Light" w:hAnsi="Calibri Light" w:cs="Calibri Light"/>
-          <w:lang w:val="en-US"/>
-        </w:rPr>
-        <w:t>alidate the user’s input, and if the user has entered valid data to set that input to be posted so it can be added to the database.</w:t>
-      </w:r>
-    </w:p>
-    <w:p>
-      <w:pPr>
-        <w:pStyle w:val="BodyA"/>
-        <w:rPr>
-          <w:rFonts w:ascii="Calibri Light" w:eastAsia="Calibri Light" w:hAnsi="Calibri Light" w:cs="Calibri Light"/>
-          <w:lang w:val="en-US"/>
-        </w:rPr>
-      </w:pPr>
-      <w:r>
-        <w:rPr>
-          <w:rFonts w:ascii="Calibri Light" w:eastAsia="Calibri Light" w:hAnsi="Calibri Light" w:cs="Calibri Light"/>
-          <w:lang w:val="en-US"/>
-        </w:rPr>
-        <w:t>It first sets up two regular expressions for comparison - one for standard text (ie the reserve name and the reserve descrip</w:t>
-      </w:r>
-      <w:r>
-        <w:rPr>
-          <w:rFonts w:ascii="Calibri Light" w:eastAsia="Calibri Light" w:hAnsi="Calibri Light" w:cs="Calibri Light"/>
-          <w:lang w:val="en-US"/>
-        </w:rPr>
-        <w:t>tion) and one for the grid reference.</w:t>
-      </w:r>
-    </w:p>
-    <w:p>
-      <w:pPr>
-        <w:pStyle w:val="BodyA"/>
-        <w:rPr>
-          <w:rFonts w:ascii="Calibri Light" w:eastAsia="Calibri Light" w:hAnsi="Calibri Light" w:cs="Calibri Light"/>
-          <w:lang w:val="en-US"/>
-        </w:rPr>
-      </w:pPr>
-      <w:r>
-        <w:rPr>
-          <w:rFonts w:ascii="Calibri Light" w:eastAsia="Calibri Light" w:hAnsi="Calibri Light" w:cs="Calibri Light"/>
-          <w:lang w:val="en-US"/>
-        </w:rPr>
-        <w:lastRenderedPageBreak/>
-        <w:t xml:space="preserve">The main code is a series of if statements the first comparing the user’s input with the regular expression. If all three comparisons return true values, the subsequent code to alter the form “details”’s attributes so </w:t>
-      </w:r>
-      <w:r>
-        <w:rPr>
-          <w:rFonts w:ascii="Calibri Light" w:eastAsia="Calibri Light" w:hAnsi="Calibri Light" w:cs="Calibri Light"/>
-          <w:lang w:val="en-US"/>
-        </w:rPr>
-        <w:t>the data is posted back to add_reserve.php so other code in the file can add the data to the database.</w:t>
-      </w:r>
-    </w:p>
-    <w:p>
-      <w:pPr>
-        <w:pStyle w:val="BodyA"/>
-        <w:rPr>
-          <w:rFonts w:ascii="Calibri Light" w:eastAsia="Calibri Light" w:hAnsi="Calibri Light" w:cs="Calibri Light"/>
-          <w:lang w:val="en-US"/>
-        </w:rPr>
-      </w:pPr>
-      <w:r>
-        <w:rPr>
-          <w:rFonts w:ascii="Calibri Light" w:eastAsia="Calibri Light" w:hAnsi="Calibri Light" w:cs="Calibri Light"/>
-          <w:lang w:val="en-US"/>
-        </w:rPr>
-        <w:t xml:space="preserve">If the user’s data doesn’t pass the first check, it subsequently checks each individual comparison, and if the comparison returns a false value the user </w:t>
-      </w:r>
-      <w:r>
-        <w:rPr>
-          <w:rFonts w:ascii="Calibri Light" w:eastAsia="Calibri Light" w:hAnsi="Calibri Light" w:cs="Calibri Light"/>
-          <w:lang w:val="en-US"/>
-        </w:rPr>
-        <w:t>is alerted to their error. Other codes are mentioned in detail in the design documentation.</w:t>
+          <w:rFonts w:eastAsia="Calibri Light" w:cs="Calibri Light" w:ascii="Calibri Light" w:hAnsi="Calibri Light"/>
+          <w:color w:val="6DC037"/>
+          <w:lang w:val="en-US"/>
+        </w:rPr>
+      </w:pPr>
+      <w:r>
+        <w:rPr>
+          <w:rFonts w:eastAsia="Calibri Light" w:cs="Calibri Light" w:ascii="Calibri Light" w:hAnsi="Calibri Light"/>
+          <w:color w:val="6DC037"/>
+          <w:lang w:val="en-US"/>
+        </w:rPr>
+        <w:t xml:space="preserve">        </w:t>
+      </w:r>
+      <w:r>
+        <w:rPr>
+          <w:rFonts w:eastAsia="Calibri Light" w:cs="Calibri Light" w:ascii="Calibri Light" w:hAnsi="Calibri Light"/>
+          <w:color w:val="6DC037"/>
+          <w:lang w:val="en-US"/>
+        </w:rPr>
+        <w:t>var gridRegExp = /([a-zA-Z]{2})+([0-9]{6})/; //Two letters followed by 6 numbers</w:t>
+      </w:r>
+    </w:p>
+    <w:p>
+      <w:pPr>
+        <w:pStyle w:val="BodyA"/>
+        <w:rPr>
+          <w:rFonts w:eastAsia="Calibri Light" w:cs="Calibri Light" w:ascii="Calibri Light" w:hAnsi="Calibri Light"/>
+          <w:color w:val="6DC037"/>
+          <w:lang w:val="en-US"/>
+        </w:rPr>
+      </w:pPr>
+      <w:r>
+        <w:rPr>
+          <w:rFonts w:eastAsia="Calibri Light" w:cs="Calibri Light" w:ascii="Calibri Light" w:hAnsi="Calibri Light"/>
+          <w:color w:val="6DC037"/>
+          <w:lang w:val="en-US"/>
+        </w:rPr>
+        <w:t xml:space="preserve">        </w:t>
+      </w:r>
+      <w:r>
+        <w:rPr>
+          <w:rFonts w:eastAsia="Calibri Light" w:cs="Calibri Light" w:ascii="Calibri Light" w:hAnsi="Calibri Light"/>
+          <w:color w:val="6DC037"/>
+          <w:lang w:val="en-US"/>
+        </w:rPr>
+        <w:t>var textRegExp = /[a-zA-Z 0-9]/; //Letters and numbers</w:t>
+      </w:r>
+    </w:p>
+    <w:p>
+      <w:pPr>
+        <w:pStyle w:val="BodyA"/>
+        <w:rPr>
+          <w:rFonts w:eastAsia="Calibri Light" w:cs="Calibri Light" w:ascii="Calibri Light" w:hAnsi="Calibri Light"/>
+          <w:color w:val="6DC037"/>
+          <w:lang w:val="en-US"/>
+        </w:rPr>
+      </w:pPr>
+      <w:r>
+        <w:rPr>
+          <w:rFonts w:eastAsia="Calibri Light" w:cs="Calibri Light" w:ascii="Calibri Light" w:hAnsi="Calibri Light"/>
+          <w:color w:val="6DC037"/>
+          <w:lang w:val="en-US"/>
+        </w:rPr>
+        <w:t xml:space="preserve">        </w:t>
+      </w:r>
+      <w:r>
+        <w:rPr>
+          <w:rFonts w:eastAsia="Calibri Light" w:cs="Calibri Light" w:ascii="Calibri Light" w:hAnsi="Calibri Light"/>
+          <w:color w:val="6DC037"/>
+          <w:lang w:val="en-US"/>
+        </w:rPr>
+        <w:t>if(textRegExp.test(document.details.reserve_name.value)</w:t>
+      </w:r>
+    </w:p>
+    <w:p>
+      <w:pPr>
+        <w:pStyle w:val="BodyA"/>
+        <w:rPr>
+          <w:rFonts w:eastAsia="Calibri Light" w:cs="Calibri Light" w:ascii="Calibri Light" w:hAnsi="Calibri Light"/>
+          <w:color w:val="6DC037"/>
+          <w:lang w:val="en-US"/>
+        </w:rPr>
+      </w:pPr>
+      <w:r>
+        <w:rPr>
+          <w:rFonts w:eastAsia="Calibri Light" w:cs="Calibri Light" w:ascii="Calibri Light" w:hAnsi="Calibri Light"/>
+          <w:color w:val="6DC037"/>
+          <w:lang w:val="en-US"/>
+        </w:rPr>
+        <w:t xml:space="preserve">            </w:t>
+      </w:r>
+      <w:r>
+        <w:rPr>
+          <w:rFonts w:eastAsia="Calibri Light" w:cs="Calibri Light" w:ascii="Calibri Light" w:hAnsi="Calibri Light"/>
+          <w:color w:val="6DC037"/>
+          <w:lang w:val="en-US"/>
+        </w:rPr>
+        <w:t>&amp;&amp; gridRegExp.test(document.details.grid_reference.value)</w:t>
+      </w:r>
+    </w:p>
+    <w:p>
+      <w:pPr>
+        <w:pStyle w:val="BodyA"/>
+        <w:rPr>
+          <w:rFonts w:eastAsia="Calibri Light" w:cs="Calibri Light" w:ascii="Calibri Light" w:hAnsi="Calibri Light"/>
+          <w:color w:val="6DC037"/>
+          <w:lang w:val="en-US"/>
+        </w:rPr>
+      </w:pPr>
+      <w:r>
+        <w:rPr>
+          <w:rFonts w:eastAsia="Calibri Light" w:cs="Calibri Light" w:ascii="Calibri Light" w:hAnsi="Calibri Light"/>
+          <w:color w:val="6DC037"/>
+          <w:lang w:val="en-US"/>
+        </w:rPr>
+        <w:t xml:space="preserve">            </w:t>
+      </w:r>
+      <w:r>
+        <w:rPr>
+          <w:rFonts w:eastAsia="Calibri Light" w:cs="Calibri Light" w:ascii="Calibri Light" w:hAnsi="Calibri Light"/>
+          <w:color w:val="6DC037"/>
+          <w:lang w:val="en-US"/>
+        </w:rPr>
+        <w:t>&amp;&amp; textRegExp.test(document.details.description.value))</w:t>
+      </w:r>
+    </w:p>
+    <w:p>
+      <w:pPr>
+        <w:pStyle w:val="BodyA"/>
+        <w:rPr>
+          <w:rFonts w:eastAsia="Calibri Light" w:cs="Calibri Light" w:ascii="Calibri Light" w:hAnsi="Calibri Light"/>
+          <w:color w:val="6DC037"/>
+          <w:lang w:val="en-US"/>
+        </w:rPr>
+      </w:pPr>
+      <w:r>
+        <w:rPr>
+          <w:rFonts w:eastAsia="Calibri Light" w:cs="Calibri Light" w:ascii="Calibri Light" w:hAnsi="Calibri Light"/>
+          <w:color w:val="6DC037"/>
+          <w:lang w:val="en-US"/>
+        </w:rPr>
+        <w:t xml:space="preserve">        </w:t>
+      </w:r>
+      <w:r>
+        <w:rPr>
+          <w:rFonts w:eastAsia="Calibri Light" w:cs="Calibri Light" w:ascii="Calibri Light" w:hAnsi="Calibri Light"/>
+          <w:color w:val="6DC037"/>
+          <w:lang w:val="en-US"/>
+        </w:rPr>
+        <w:t>{</w:t>
+      </w:r>
+    </w:p>
+    <w:p>
+      <w:pPr>
+        <w:pStyle w:val="BodyA"/>
+        <w:rPr>
+          <w:rFonts w:eastAsia="Calibri Light" w:cs="Calibri Light" w:ascii="Calibri Light" w:hAnsi="Calibri Light"/>
+          <w:color w:val="6DC037"/>
+          <w:lang w:val="en-US"/>
+        </w:rPr>
+      </w:pPr>
+      <w:r>
+        <w:rPr>
+          <w:rFonts w:eastAsia="Calibri Light" w:cs="Calibri Light" w:ascii="Calibri Light" w:hAnsi="Calibri Light"/>
+          <w:color w:val="6DC037"/>
+          <w:lang w:val="en-US"/>
+        </w:rPr>
+        <w:t xml:space="preserve">            </w:t>
+      </w:r>
+      <w:r>
+        <w:rPr>
+          <w:rFonts w:eastAsia="Calibri Light" w:cs="Calibri Light" w:ascii="Calibri Light" w:hAnsi="Calibri Light"/>
+          <w:color w:val="6DC037"/>
+          <w:lang w:val="en-US"/>
+        </w:rPr>
+        <w:t>document.details.setAttribute("method", "post");</w:t>
+      </w:r>
+    </w:p>
+    <w:p>
+      <w:pPr>
+        <w:pStyle w:val="BodyA"/>
+        <w:rPr>
+          <w:rFonts w:eastAsia="Calibri Light" w:cs="Calibri Light" w:ascii="Calibri Light" w:hAnsi="Calibri Light"/>
+          <w:color w:val="6DC037"/>
+          <w:lang w:val="en-US"/>
+        </w:rPr>
+      </w:pPr>
+      <w:r>
+        <w:rPr>
+          <w:rFonts w:eastAsia="Calibri Light" w:cs="Calibri Light" w:ascii="Calibri Light" w:hAnsi="Calibri Light"/>
+          <w:color w:val="6DC037"/>
+          <w:lang w:val="en-US"/>
+        </w:rPr>
+        <w:t xml:space="preserve">            </w:t>
+      </w:r>
+      <w:r>
+        <w:rPr>
+          <w:rFonts w:eastAsia="Calibri Light" w:cs="Calibri Light" w:ascii="Calibri Light" w:hAnsi="Calibri Light"/>
+          <w:color w:val="6DC037"/>
+          <w:lang w:val="en-US"/>
+        </w:rPr>
+        <w:t>document.details.setAttribute("action", "add_reserve.php");</w:t>
+      </w:r>
+    </w:p>
+    <w:p>
+      <w:pPr>
+        <w:pStyle w:val="BodyA"/>
+        <w:rPr>
+          <w:rFonts w:eastAsia="Calibri Light" w:cs="Calibri Light" w:ascii="Calibri Light" w:hAnsi="Calibri Light"/>
+          <w:color w:val="6DC037"/>
+          <w:lang w:val="en-US"/>
+        </w:rPr>
+      </w:pPr>
+      <w:r>
+        <w:rPr>
+          <w:rFonts w:eastAsia="Calibri Light" w:cs="Calibri Light" w:ascii="Calibri Light" w:hAnsi="Calibri Light"/>
+          <w:color w:val="6DC037"/>
+          <w:lang w:val="en-US"/>
+        </w:rPr>
+        <w:t xml:space="preserve">        </w:t>
+      </w:r>
+      <w:r>
+        <w:rPr>
+          <w:rFonts w:eastAsia="Calibri Light" w:cs="Calibri Light" w:ascii="Calibri Light" w:hAnsi="Calibri Light"/>
+          <w:color w:val="6DC037"/>
+          <w:lang w:val="en-US"/>
+        </w:rPr>
+        <w:t>}</w:t>
+      </w:r>
+    </w:p>
+    <w:p>
+      <w:pPr>
+        <w:pStyle w:val="BodyA"/>
+        <w:rPr>
+          <w:rFonts w:eastAsia="Calibri Light" w:cs="Calibri Light" w:ascii="Calibri Light" w:hAnsi="Calibri Light"/>
+          <w:color w:val="6DC037"/>
+          <w:lang w:val="en-US"/>
+        </w:rPr>
+      </w:pPr>
+      <w:r>
+        <w:rPr>
+          <w:rFonts w:eastAsia="Calibri Light" w:cs="Calibri Light" w:ascii="Calibri Light" w:hAnsi="Calibri Light"/>
+          <w:color w:val="6DC037"/>
+          <w:lang w:val="en-US"/>
+        </w:rPr>
+        <w:t xml:space="preserve">        </w:t>
+      </w:r>
+      <w:r>
+        <w:rPr>
+          <w:rFonts w:eastAsia="Calibri Light" w:cs="Calibri Light" w:ascii="Calibri Light" w:hAnsi="Calibri Light"/>
+          <w:color w:val="6DC037"/>
+          <w:lang w:val="en-US"/>
+        </w:rPr>
+        <w:t>else if(!textRegExp.test(document.details.reserve_name.value)){</w:t>
+      </w:r>
+    </w:p>
+    <w:p>
+      <w:pPr>
+        <w:pStyle w:val="BodyA"/>
+        <w:rPr>
+          <w:rFonts w:eastAsia="Calibri Light" w:cs="Calibri Light" w:ascii="Calibri Light" w:hAnsi="Calibri Light"/>
+          <w:color w:val="6DC037"/>
+          <w:lang w:val="en-US"/>
+        </w:rPr>
+      </w:pPr>
+      <w:r>
+        <w:rPr>
+          <w:rFonts w:eastAsia="Calibri Light" w:cs="Calibri Light" w:ascii="Calibri Light" w:hAnsi="Calibri Light"/>
+          <w:color w:val="6DC037"/>
+          <w:lang w:val="en-US"/>
+        </w:rPr>
+        <w:t xml:space="preserve">            </w:t>
+      </w:r>
+      <w:r>
+        <w:rPr>
+          <w:rFonts w:eastAsia="Calibri Light" w:cs="Calibri Light" w:ascii="Calibri Light" w:hAnsi="Calibri Light"/>
+          <w:color w:val="6DC037"/>
+          <w:lang w:val="en-US"/>
+        </w:rPr>
+        <w:t>alert("Invalid Reserve Name details entered");</w:t>
+      </w:r>
+    </w:p>
+    <w:p>
+      <w:pPr>
+        <w:pStyle w:val="BodyA"/>
+        <w:rPr>
+          <w:rFonts w:eastAsia="Calibri Light" w:cs="Calibri Light" w:ascii="Calibri Light" w:hAnsi="Calibri Light"/>
+          <w:color w:val="6DC037"/>
+          <w:lang w:val="en-US"/>
+        </w:rPr>
+      </w:pPr>
+      <w:r>
+        <w:rPr>
+          <w:rFonts w:eastAsia="Calibri Light" w:cs="Calibri Light" w:ascii="Calibri Light" w:hAnsi="Calibri Light"/>
+          <w:color w:val="6DC037"/>
+          <w:lang w:val="en-US"/>
+        </w:rPr>
+        <w:t xml:space="preserve">        </w:t>
+      </w:r>
+      <w:r>
+        <w:rPr>
+          <w:rFonts w:eastAsia="Calibri Light" w:cs="Calibri Light" w:ascii="Calibri Light" w:hAnsi="Calibri Light"/>
+          <w:color w:val="6DC037"/>
+          <w:lang w:val="en-US"/>
+        </w:rPr>
+        <w:t>}</w:t>
+      </w:r>
+    </w:p>
+    <w:p>
+      <w:pPr>
+        <w:pStyle w:val="BodyA"/>
+        <w:rPr>
+          <w:rFonts w:eastAsia="Calibri Light" w:cs="Calibri Light" w:ascii="Calibri Light" w:hAnsi="Calibri Light"/>
+          <w:color w:val="6DC037"/>
+          <w:lang w:val="en-US"/>
+        </w:rPr>
+      </w:pPr>
+      <w:r>
+        <w:rPr>
+          <w:rFonts w:eastAsia="Calibri Light" w:cs="Calibri Light" w:ascii="Calibri Light" w:hAnsi="Calibri Light"/>
+          <w:color w:val="6DC037"/>
+          <w:lang w:val="en-US"/>
+        </w:rPr>
+        <w:t xml:space="preserve">        </w:t>
+      </w:r>
+      <w:r>
+        <w:rPr>
+          <w:rFonts w:eastAsia="Calibri Light" w:cs="Calibri Light" w:ascii="Calibri Light" w:hAnsi="Calibri Light"/>
+          <w:color w:val="6DC037"/>
+          <w:lang w:val="en-US"/>
+        </w:rPr>
+        <w:t>else if(!gridRegExp.test(document.details.grid_reference.value)){</w:t>
+      </w:r>
+    </w:p>
+    <w:p>
+      <w:pPr>
+        <w:pStyle w:val="BodyA"/>
+        <w:rPr>
+          <w:rFonts w:eastAsia="Calibri Light" w:cs="Calibri Light" w:ascii="Calibri Light" w:hAnsi="Calibri Light"/>
+          <w:color w:val="6DC037"/>
+          <w:lang w:val="en-US"/>
+        </w:rPr>
+      </w:pPr>
+      <w:r>
+        <w:rPr>
+          <w:rFonts w:eastAsia="Calibri Light" w:cs="Calibri Light" w:ascii="Calibri Light" w:hAnsi="Calibri Light"/>
+          <w:color w:val="6DC037"/>
+          <w:lang w:val="en-US"/>
+        </w:rPr>
+        <w:t xml:space="preserve">            </w:t>
+      </w:r>
+      <w:r>
+        <w:rPr>
+          <w:rFonts w:eastAsia="Calibri Light" w:cs="Calibri Light" w:ascii="Calibri Light" w:hAnsi="Calibri Light"/>
+          <w:color w:val="6DC037"/>
+          <w:lang w:val="en-US"/>
+        </w:rPr>
+        <w:t>alert("Invalid grid reference entered, use a 6 figure OS grid reference" +</w:t>
+      </w:r>
+    </w:p>
+    <w:p>
+      <w:pPr>
+        <w:pStyle w:val="BodyA"/>
+        <w:rPr>
+          <w:rFonts w:eastAsia="Calibri Light" w:cs="Calibri Light" w:ascii="Calibri Light" w:hAnsi="Calibri Light"/>
+          <w:color w:val="6DC037"/>
+          <w:lang w:val="en-US"/>
+        </w:rPr>
+      </w:pPr>
+      <w:r>
+        <w:rPr>
+          <w:rFonts w:eastAsia="Calibri Light" w:cs="Calibri Light" w:ascii="Calibri Light" w:hAnsi="Calibri Light"/>
+          <w:color w:val="6DC037"/>
+          <w:lang w:val="en-US"/>
+        </w:rPr>
+        <w:t xml:space="preserve">            </w:t>
+      </w:r>
+      <w:r>
+        <w:rPr>
+          <w:rFonts w:eastAsia="Calibri Light" w:cs="Calibri Light" w:ascii="Calibri Light" w:hAnsi="Calibri Light"/>
+          <w:color w:val="6DC037"/>
+          <w:lang w:val="en-US"/>
+        </w:rPr>
+        <w:t>" (ie, two letters then 6 numbers");</w:t>
+      </w:r>
+    </w:p>
+    <w:p>
+      <w:pPr>
+        <w:pStyle w:val="BodyA"/>
+        <w:rPr>
+          <w:rFonts w:eastAsia="Calibri Light" w:cs="Calibri Light" w:ascii="Calibri Light" w:hAnsi="Calibri Light"/>
+          <w:color w:val="6DC037"/>
+          <w:lang w:val="en-US"/>
+        </w:rPr>
+      </w:pPr>
+      <w:r>
+        <w:rPr>
+          <w:rFonts w:eastAsia="Calibri Light" w:cs="Calibri Light" w:ascii="Calibri Light" w:hAnsi="Calibri Light"/>
+          <w:color w:val="6DC037"/>
+          <w:lang w:val="en-US"/>
+        </w:rPr>
+        <w:t xml:space="preserve">        </w:t>
+      </w:r>
+      <w:r>
+        <w:rPr>
+          <w:rFonts w:eastAsia="Calibri Light" w:cs="Calibri Light" w:ascii="Calibri Light" w:hAnsi="Calibri Light"/>
+          <w:color w:val="6DC037"/>
+          <w:lang w:val="en-US"/>
+        </w:rPr>
+        <w:t>}</w:t>
+      </w:r>
+    </w:p>
+    <w:p>
+      <w:pPr>
+        <w:pStyle w:val="BodyA"/>
+        <w:rPr>
+          <w:rFonts w:eastAsia="Calibri Light" w:cs="Calibri Light" w:ascii="Calibri Light" w:hAnsi="Calibri Light"/>
+          <w:color w:val="6DC037"/>
+          <w:lang w:val="en-US"/>
+        </w:rPr>
+      </w:pPr>
+      <w:r>
+        <w:rPr>
+          <w:rFonts w:eastAsia="Calibri Light" w:cs="Calibri Light" w:ascii="Calibri Light" w:hAnsi="Calibri Light"/>
+          <w:color w:val="6DC037"/>
+          <w:lang w:val="en-US"/>
+        </w:rPr>
+        <w:t xml:space="preserve">        </w:t>
+      </w:r>
+      <w:r>
+        <w:rPr>
+          <w:rFonts w:eastAsia="Calibri Light" w:cs="Calibri Light" w:ascii="Calibri Light" w:hAnsi="Calibri Light"/>
+          <w:color w:val="6DC037"/>
+          <w:lang w:val="en-US"/>
+        </w:rPr>
+        <w:t>else if(!textRegExp.test(document.details.description.value)){</w:t>
+      </w:r>
+    </w:p>
+    <w:p>
+      <w:pPr>
+        <w:pStyle w:val="BodyA"/>
+        <w:rPr>
+          <w:rFonts w:eastAsia="Calibri Light" w:cs="Calibri Light" w:ascii="Calibri Light" w:hAnsi="Calibri Light"/>
+          <w:color w:val="6DC037"/>
+          <w:lang w:val="en-US"/>
+        </w:rPr>
+      </w:pPr>
+      <w:r>
+        <w:rPr>
+          <w:rFonts w:eastAsia="Calibri Light" w:cs="Calibri Light" w:ascii="Calibri Light" w:hAnsi="Calibri Light"/>
+          <w:color w:val="6DC037"/>
+          <w:lang w:val="en-US"/>
+        </w:rPr>
+        <w:t xml:space="preserve">            </w:t>
+      </w:r>
+      <w:r>
+        <w:rPr>
+          <w:rFonts w:eastAsia="Calibri Light" w:cs="Calibri Light" w:ascii="Calibri Light" w:hAnsi="Calibri Light"/>
+          <w:color w:val="6DC037"/>
+          <w:lang w:val="en-US"/>
+        </w:rPr>
+        <w:t>alert("Invalid description entered");</w:t>
+      </w:r>
+    </w:p>
+    <w:p>
+      <w:pPr>
+        <w:pStyle w:val="BodyA"/>
+        <w:rPr>
+          <w:rFonts w:eastAsia="Calibri Light" w:cs="Calibri Light" w:ascii="Calibri Light" w:hAnsi="Calibri Light"/>
+          <w:color w:val="6DC037"/>
+          <w:lang w:val="en-US"/>
+        </w:rPr>
+      </w:pPr>
+      <w:r>
+        <w:rPr>
+          <w:rFonts w:eastAsia="Calibri Light" w:cs="Calibri Light" w:ascii="Calibri Light" w:hAnsi="Calibri Light"/>
+          <w:color w:val="6DC037"/>
+          <w:lang w:val="en-US"/>
+        </w:rPr>
+        <w:t xml:space="preserve">        </w:t>
+      </w:r>
+      <w:r>
+        <w:rPr>
+          <w:rFonts w:eastAsia="Calibri Light" w:cs="Calibri Light" w:ascii="Calibri Light" w:hAnsi="Calibri Light"/>
+          <w:color w:val="6DC037"/>
+          <w:lang w:val="en-US"/>
+        </w:rPr>
+        <w:t>}</w:t>
+      </w:r>
+    </w:p>
+    <w:p>
+      <w:pPr>
+        <w:pStyle w:val="BodyA"/>
+        <w:rPr>
+          <w:rFonts w:eastAsia="Calibri Light" w:cs="Calibri Light" w:ascii="Calibri Light" w:hAnsi="Calibri Light"/>
+          <w:color w:val="6DC037"/>
+          <w:lang w:val="en-US"/>
+        </w:rPr>
+      </w:pPr>
+      <w:r>
+        <w:rPr>
+          <w:rFonts w:eastAsia="Calibri Light" w:cs="Calibri Light" w:ascii="Calibri Light" w:hAnsi="Calibri Light"/>
+          <w:color w:val="6DC037"/>
+          <w:lang w:val="en-US"/>
+        </w:rPr>
+        <w:t xml:space="preserve">    </w:t>
+      </w:r>
+      <w:r>
+        <w:rPr>
+          <w:rFonts w:eastAsia="Calibri Light" w:cs="Calibri Light" w:ascii="Calibri Light" w:hAnsi="Calibri Light"/>
+          <w:color w:val="6DC037"/>
+          <w:lang w:val="en-US"/>
+        </w:rPr>
+        <w:t>}</w:t>
+      </w:r>
+    </w:p>
+    <w:p>
+      <w:pPr>
+        <w:pStyle w:val="BodyA"/>
+        <w:rPr>
+          <w:rFonts w:eastAsia="Calibri Light" w:cs="Calibri Light" w:ascii="Calibri Light" w:hAnsi="Calibri Light"/>
+          <w:lang w:val="en-US"/>
+        </w:rPr>
+      </w:pPr>
+      <w:r>
+        <w:rPr>
+          <w:rFonts w:eastAsia="Calibri Light" w:cs="Calibri Light" w:ascii="Calibri Light" w:hAnsi="Calibri Light"/>
+          <w:lang w:val="en-US"/>
+        </w:rPr>
+        <w:t>This code is from add_reserve.php and is JavaScript to validate the user’s input, and if the user has entered valid data to set that input to be posted so it can be added to the database.</w:t>
+      </w:r>
+    </w:p>
+    <w:p>
+      <w:pPr>
+        <w:pStyle w:val="BodyA"/>
+        <w:rPr>
+          <w:rFonts w:eastAsia="Calibri Light" w:cs="Calibri Light" w:ascii="Calibri Light" w:hAnsi="Calibri Light"/>
+          <w:lang w:val="en-US"/>
+        </w:rPr>
+      </w:pPr>
+      <w:r>
+        <w:rPr>
+          <w:rFonts w:eastAsia="Calibri Light" w:cs="Calibri Light" w:ascii="Calibri Light" w:hAnsi="Calibri Light"/>
+          <w:lang w:val="en-US"/>
+        </w:rPr>
+        <w:t>It first sets up two regular expressions for comparison - one for standard text (ie the reserve name and the reserve description) and one for the grid reference.</w:t>
+      </w:r>
+    </w:p>
+    <w:p>
+      <w:pPr>
+        <w:pStyle w:val="BodyA"/>
+        <w:rPr>
+          <w:rFonts w:eastAsia="Calibri Light" w:cs="Calibri Light" w:ascii="Calibri Light" w:hAnsi="Calibri Light"/>
+          <w:lang w:val="en-US"/>
+        </w:rPr>
+      </w:pPr>
+      <w:r>
+        <w:rPr>
+          <w:rFonts w:eastAsia="Calibri Light" w:cs="Calibri Light" w:ascii="Calibri Light" w:hAnsi="Calibri Light"/>
+          <w:lang w:val="en-US"/>
+        </w:rPr>
+        <w:t>The main code is a series of if statements the first comparing the user’s input with the regular expression. If all three comparisons return true values, the subsequent code to alter the form “details”’s attributes so the data is posted back to add_reserve.php so other code in the file can add the data to the database.</w:t>
+      </w:r>
+    </w:p>
+    <w:p>
+      <w:pPr>
+        <w:pStyle w:val="BodyA"/>
+        <w:rPr>
+          <w:rFonts w:eastAsia="Calibri Light" w:cs="Calibri Light" w:ascii="Calibri Light" w:hAnsi="Calibri Light"/>
+          <w:lang w:val="en-US"/>
+        </w:rPr>
+      </w:pPr>
+      <w:r>
+        <w:rPr>
+          <w:rFonts w:eastAsia="Calibri Light" w:cs="Calibri Light" w:ascii="Calibri Light" w:hAnsi="Calibri Light"/>
+          <w:lang w:val="en-US"/>
+        </w:rPr>
+        <w:t>If the user’s data doesn’t pass the first check, it subsequently checks each individual comparison, and if the comparison returns a false value the user is alerted to their error. Other codes are mentioned in detail in the design documentation.</w:t>
       </w:r>
     </w:p>
     <w:p>
       <w:pPr>
         <w:pStyle w:val="Heading"/>
-      </w:pPr>
-      <w:bookmarkStart w:id="14" w:name="_Toc14"/>
-      <w:bookmarkEnd w:id="14"/>
-      <w:r>
+        <w:rPr/>
+      </w:pPr>
+      <w:bookmarkStart w:id="16" w:name="_Toc14"/>
+      <w:bookmarkEnd w:id="16"/>
+      <w:r>
+        <w:rPr/>
         <w:t>Main Data Areas</w:t>
       </w:r>
     </w:p>
@@ -1769,17 +1797,17 @@
           <w:color w:val="000000"/>
           <w:sz w:val="22"/>
           <w:szCs w:val="22"/>
-          <w:u w:color="000000"/>
-        </w:rPr>
-      </w:pPr>
-      <w:bookmarkStart w:id="15" w:name="_Toc15"/>
-      <w:bookmarkEnd w:id="15"/>
+          <w:u w:val="none" w:color="000000"/>
+        </w:rPr>
+      </w:pPr>
+      <w:bookmarkStart w:id="17" w:name="_Toc15"/>
+      <w:bookmarkEnd w:id="17"/>
       <w:r>
         <w:rPr>
           <w:color w:val="000000"/>
           <w:sz w:val="22"/>
           <w:szCs w:val="22"/>
-          <w:u w:color="000000"/>
+          <w:u w:val="none" w:color="000000"/>
         </w:rPr>
         <w:t>Data structures are mentioned in detail in the design documentation.</w:t>
       </w:r>
@@ -1787,53 +1815,60 @@
     <w:p>
       <w:pPr>
         <w:pStyle w:val="BodyA"/>
-      </w:pPr>
+        <w:rPr/>
+      </w:pPr>
+      <w:r>
+        <w:rPr/>
+      </w:r>
     </w:p>
     <w:p>
       <w:pPr>
         <w:pStyle w:val="Heading"/>
-      </w:pPr>
-      <w:bookmarkStart w:id="16" w:name="_Toc16"/>
-      <w:bookmarkEnd w:id="16"/>
-      <w:r>
+        <w:rPr/>
+      </w:pPr>
+      <w:bookmarkStart w:id="18" w:name="_Toc16"/>
+      <w:bookmarkEnd w:id="18"/>
+      <w:r>
+        <w:rPr/>
         <w:t>File system interaction</w:t>
       </w:r>
     </w:p>
     <w:p>
       <w:pPr>
         <w:pStyle w:val="Heading2"/>
-      </w:pPr>
-      <w:bookmarkStart w:id="17" w:name="_Toc17"/>
-      <w:bookmarkEnd w:id="17"/>
-      <w:r>
+        <w:rPr/>
+      </w:pPr>
+      <w:bookmarkStart w:id="19" w:name="_Toc17"/>
+      <w:bookmarkEnd w:id="19"/>
+      <w:r>
+        <w:rPr/>
         <w:t>RPS recorder</w:t>
       </w:r>
     </w:p>
     <w:p>
       <w:pPr>
         <w:pStyle w:val="BodyA"/>
-      </w:pPr>
-      <w:r>
-        <w:t>The program requires access to the file</w:t>
-      </w:r>
-      <w:r>
-        <w:t>-system</w:t>
-      </w:r>
-      <w:r>
-        <w:t>.</w:t>
-      </w:r>
-      <w:r>
-        <w:t xml:space="preserve"> Photos taken are store into phones gallery. </w:t>
-      </w:r>
-    </w:p>
-    <w:p>
-      <w:pPr>
-        <w:pStyle w:val="BodyA"/>
-      </w:pPr>
-      <w:bookmarkStart w:id="18" w:name="_Toc18"/>
-      <w:bookmarkStart w:id="19" w:name="_Toc19"/>
-      <w:bookmarkEnd w:id="18"/>
-      <w:bookmarkEnd w:id="19"/>
+        <w:rPr/>
+      </w:pPr>
+      <w:r>
+        <w:rPr/>
+        <w:t xml:space="preserve">The program requires access to the file-system. Photos taken are store into phones gallery. </w:t>
+      </w:r>
+    </w:p>
+    <w:p>
+      <w:pPr>
+        <w:pStyle w:val="BodyA"/>
+        <w:rPr/>
+      </w:pPr>
+      <w:bookmarkStart w:id="20" w:name="_Toc19"/>
+      <w:bookmarkStart w:id="21" w:name="_Toc18"/>
+      <w:bookmarkStart w:id="22" w:name="_Toc19"/>
+      <w:bookmarkStart w:id="23" w:name="_Toc18"/>
+      <w:bookmarkEnd w:id="22"/>
+      <w:bookmarkEnd w:id="23"/>
+      <w:r>
+        <w:rPr/>
+      </w:r>
     </w:p>
     <w:p>
       <w:pPr>
@@ -1842,28 +1877,24 @@
           <w:lang w:val="fr-FR"/>
         </w:rPr>
       </w:pPr>
-      <w:bookmarkStart w:id="20" w:name="_Toc21"/>
-      <w:bookmarkEnd w:id="20"/>
+      <w:bookmarkStart w:id="24" w:name="_Toc21"/>
+      <w:bookmarkEnd w:id="24"/>
       <w:r>
         <w:rPr>
           <w:lang w:val="fr-FR"/>
         </w:rPr>
-        <w:t>Improvement sugg</w:t>
-      </w:r>
-      <w:r>
-        <w:rPr>
-          <w:lang w:val="fr-FR"/>
-        </w:rPr>
-        <w:t>estions</w:t>
+        <w:t>Improvement suggestions</w:t>
       </w:r>
     </w:p>
     <w:p>
       <w:pPr>
         <w:pStyle w:val="Heading2"/>
-      </w:pPr>
-      <w:bookmarkStart w:id="21" w:name="_Toc22"/>
-      <w:bookmarkEnd w:id="21"/>
-      <w:r>
+        <w:rPr/>
+      </w:pPr>
+      <w:bookmarkStart w:id="25" w:name="_Toc22"/>
+      <w:bookmarkEnd w:id="25"/>
+      <w:r>
+        <w:rPr/>
         <w:t>RPS Record</w:t>
       </w:r>
     </w:p>
@@ -1878,64 +1909,70 @@
         <w:rPr>
           <w:lang w:val="en-US"/>
         </w:rPr>
-        <w:t xml:space="preserve">We tested when in the add new record page , screen rotating will cause the current record lost, potential place for the bug is in the fragment page. </w:t>
-      </w:r>
-      <w:r>
-        <w:rPr>
-          <w:lang w:val="en-US"/>
-        </w:rPr>
-        <w:t>One of the big issues is the images uploading may cause error , the record will be reaching the server but unknown problem cause the database to reject the upcoming record, high chances this will occur when images are included in the recording.  Due to the development  time is shorter than we expect, we did not have a function to edit records in the Record application . Our software also lack of warning/popup message when recordings been uploaded. There are no button to cancel recording, in the current version of the software the only way to do it is do press return buttons of the phone devices.</w:t>
-      </w:r>
-    </w:p>
-    <w:p>
-      <w:pPr>
-        <w:pStyle w:val="BodyA"/>
-      </w:pPr>
+        <w:t>We tested when in the add new record page , screen rotating will cause the current record lost, potential place for the bug is in the fragment page. One of the big issues is the images uploading may cause error , the record will be reaching the server but unknown problem cause the database to reject the upcoming record, high chances this will occur when images are included in the recording.  Due to the development  time is shorter than we expect, we did not have a function to edit records in the Record application . Our software also lack of warning/popup message when recordings been uploaded. There are no button to cancel recording, in the current version of the software the only way to do it is do press return buttons of the phone devices.</w:t>
+      </w:r>
+    </w:p>
+    <w:p>
+      <w:pPr>
+        <w:pStyle w:val="BodyA"/>
+        <w:rPr/>
+      </w:pPr>
+      <w:r>
+        <w:rPr/>
+      </w:r>
     </w:p>
     <w:p>
       <w:pPr>
         <w:pStyle w:val="Heading2"/>
-      </w:pPr>
-      <w:bookmarkStart w:id="22" w:name="_Toc23"/>
-      <w:bookmarkEnd w:id="22"/>
-      <w:r>
+        <w:rPr/>
+      </w:pPr>
+      <w:bookmarkStart w:id="26" w:name="_Toc23"/>
+      <w:bookmarkEnd w:id="26"/>
+      <w:r>
+        <w:rPr/>
         <w:t>RPSView</w:t>
       </w:r>
     </w:p>
     <w:p>
       <w:pPr>
         <w:pStyle w:val="BodyA"/>
-      </w:pPr>
-      <w:r>
-        <w:t>Since everyone can edit/delete records in the website we suggest adding a login system ,  only researchers had the right to access the database. There should be a regular database backup to prevent data lost.To have a better organise structure, c</w:t>
-      </w:r>
-      <w:r>
-        <w:t>reate an extra page within each reserve for each species in the reserve, then within each species you have the page for the recordings of that species.</w:t>
-      </w:r>
-    </w:p>
-    <w:p>
-      <w:pPr>
-        <w:pStyle w:val="BodyA"/>
-      </w:pPr>
+        <w:rPr/>
+      </w:pPr>
+      <w:r>
+        <w:rPr/>
+        <w:t>Since everyone can edit/delete records in the website we suggest adding a login system ,  only researchers had the right to access the database. There should be a regular database backup to prevent data lost.To have a better organise structure, create an extra page within each reserve for each species in the reserve, then within each species you have the page for the recordings of that species.</w:t>
+      </w:r>
+    </w:p>
+    <w:p>
+      <w:pPr>
+        <w:pStyle w:val="BodyA"/>
+        <w:rPr/>
+      </w:pPr>
+      <w:r>
+        <w:rPr/>
+      </w:r>
     </w:p>
     <w:p>
       <w:pPr>
         <w:pStyle w:val="Heading"/>
-      </w:pPr>
-      <w:bookmarkStart w:id="23" w:name="_Toc27"/>
-      <w:bookmarkEnd w:id="23"/>
-      <w:r>
-        <w:lastRenderedPageBreak/>
+        <w:rPr/>
+      </w:pPr>
+      <w:bookmarkStart w:id="27" w:name="_Toc27"/>
+      <w:bookmarkEnd w:id="27"/>
+      <w:r>
+        <w:rPr/>
         <w:t>Physical limitations</w:t>
       </w:r>
     </w:p>
     <w:p>
       <w:pPr>
         <w:pStyle w:val="Heading2"/>
-      </w:pPr>
-      <w:bookmarkStart w:id="24" w:name="_Toc28"/>
-      <w:bookmarkEnd w:id="24"/>
-      <w:r>
+        <w:rPr/>
+      </w:pPr>
+      <w:bookmarkStart w:id="28" w:name="_Toc28"/>
+      <w:bookmarkEnd w:id="28"/>
+      <w:r>
+        <w:rPr/>
         <w:t>RPS Record</w:t>
       </w:r>
     </w:p>
@@ -1950,39 +1987,48 @@
         <w:rPr>
           <w:lang w:val="en-US"/>
         </w:rPr>
-        <w:t xml:space="preserve">The build target </w:t>
-      </w:r>
-      <w:r>
-        <w:rPr>
-          <w:lang w:val="en-US"/>
-        </w:rPr>
-        <w:t>of the Android project is version 4.2.2, meaning other API versions may encounter problems running the app.</w:t>
-      </w:r>
-    </w:p>
-    <w:p>
-      <w:pPr>
-        <w:pStyle w:val="BodyA"/>
-      </w:pPr>
-    </w:p>
-    <w:p>
-      <w:pPr>
-        <w:pStyle w:val="BodyA"/>
-      </w:pPr>
-      <w:bookmarkStart w:id="25" w:name="_Toc29"/>
-      <w:bookmarkEnd w:id="25"/>
-    </w:p>
-    <w:p>
-      <w:pPr>
-        <w:pStyle w:val="BodyA"/>
-      </w:pPr>
+        <w:t>The build target of the Android project is version 4.2.2, meaning other API versions may encounter problems running the app.</w:t>
+      </w:r>
+    </w:p>
+    <w:p>
+      <w:pPr>
+        <w:pStyle w:val="BodyA"/>
+        <w:rPr/>
+      </w:pPr>
+      <w:r>
+        <w:rPr/>
+      </w:r>
+    </w:p>
+    <w:p>
+      <w:pPr>
+        <w:pStyle w:val="BodyA"/>
+        <w:rPr/>
+      </w:pPr>
+      <w:bookmarkStart w:id="29" w:name="_Toc29"/>
+      <w:bookmarkStart w:id="30" w:name="_Toc29"/>
+      <w:bookmarkEnd w:id="30"/>
+      <w:r>
+        <w:rPr/>
+      </w:r>
+    </w:p>
+    <w:p>
+      <w:pPr>
+        <w:pStyle w:val="BodyA"/>
+        <w:rPr/>
+      </w:pPr>
+      <w:r>
+        <w:rPr/>
+      </w:r>
     </w:p>
     <w:p>
       <w:pPr>
         <w:pStyle w:val="Heading"/>
-      </w:pPr>
-      <w:bookmarkStart w:id="26" w:name="_Toc30"/>
-      <w:bookmarkEnd w:id="26"/>
-      <w:r>
+        <w:rPr/>
+      </w:pPr>
+      <w:bookmarkStart w:id="31" w:name="_Toc30"/>
+      <w:bookmarkEnd w:id="31"/>
+      <w:r>
+        <w:rPr/>
         <w:t>Rebuilding and testing</w:t>
       </w:r>
     </w:p>
@@ -1997,48 +2043,53 @@
         <w:rPr>
           <w:lang w:val="en-US"/>
         </w:rPr>
-        <w:t>To rebuild the Android app, import the entire project in Eclipse. To test it, install the generated .apk file on a</w:t>
-      </w:r>
-      <w:r>
-        <w:rPr>
-          <w:lang w:val="en-US"/>
-        </w:rPr>
-        <w:t>n Android device or use an emulator.</w:t>
-      </w:r>
-    </w:p>
-    <w:p>
-      <w:pPr>
-        <w:pStyle w:val="BodyA"/>
-      </w:pPr>
-      <w:bookmarkStart w:id="27" w:name="_Toc31"/>
-      <w:bookmarkEnd w:id="27"/>
+        <w:t>To rebuild the Android app, import the entire project in Eclipse. To test it, install the generated .apk file on an Android device or use an emulator.</w:t>
+      </w:r>
+    </w:p>
+    <w:p>
+      <w:pPr>
+        <w:pStyle w:val="BodyA"/>
+        <w:rPr/>
+      </w:pPr>
+      <w:bookmarkStart w:id="32" w:name="_Toc31"/>
+      <w:bookmarkStart w:id="33" w:name="_Toc31"/>
+      <w:bookmarkEnd w:id="33"/>
+      <w:r>
+        <w:rPr/>
+      </w:r>
     </w:p>
     <w:p>
       <w:pPr>
         <w:pStyle w:val="Heading"/>
-      </w:pPr>
-      <w:bookmarkStart w:id="28" w:name="_Toc32"/>
-      <w:bookmarkEnd w:id="28"/>
-      <w:r>
+        <w:rPr/>
+      </w:pPr>
+      <w:bookmarkStart w:id="34" w:name="_Toc32"/>
+      <w:bookmarkEnd w:id="34"/>
+      <w:r>
+        <w:rPr/>
         <w:t>Document history</w:t>
       </w:r>
     </w:p>
     <w:p>
       <w:pPr>
         <w:pStyle w:val="BodyA"/>
-        <w:widowControl w:val="0"/>
-      </w:pPr>
+        <w:widowControl w:val="false"/>
+        <w:rPr/>
+      </w:pPr>
+      <w:r>
+        <w:rPr/>
+      </w:r>
     </w:p>
     <w:tbl>
       <w:tblPr>
-        <w:tblW w:w="0" w:type="auto"/>
+        <w:jc w:val="left"/>
         <w:tblInd w:w="78" w:type="dxa"/>
         <w:tblBorders>
           <w:top w:val="nil"/>
           <w:left w:val="nil"/>
           <w:bottom w:val="nil"/>
+          <w:insideH w:val="nil"/>
           <w:right w:val="nil"/>
-          <w:insideH w:val="nil"/>
           <w:insideV w:val="nil"/>
         </w:tblBorders>
         <w:tblCellMar>
@@ -2047,53 +2098,56 @@
           <w:bottom w:w="80" w:type="dxa"/>
           <w:right w:w="80" w:type="dxa"/>
         </w:tblCellMar>
-        <w:tblLook w:val="04A0" w:firstRow="1" w:lastRow="0" w:firstColumn="1" w:lastColumn="0" w:noHBand="0" w:noVBand="1"/>
       </w:tblPr>
       <w:tblGrid>
-        <w:gridCol w:w="1643"/>
+        <w:gridCol w:w="1642"/>
         <w:gridCol w:w="1648"/>
-        <w:gridCol w:w="1477"/>
+        <w:gridCol w:w="1476"/>
         <w:gridCol w:w="2063"/>
-        <w:gridCol w:w="1689"/>
+        <w:gridCol w:w="1691"/>
       </w:tblGrid>
       <w:tr>
         <w:trPr>
-          <w:trHeight w:val="457"/>
+          <w:trHeight w:val="457" w:hRule="atLeast"/>
+          <w:cantSplit w:val="false"/>
         </w:trPr>
         <w:tc>
           <w:tcPr>
-            <w:tcW w:w="3291" w:type="dxa"/>
+            <w:tcW w:w="3290" w:type="dxa"/>
             <w:gridSpan w:val="2"/>
             <w:tcBorders>
               <w:top w:val="nil"/>
               <w:left w:val="nil"/>
               <w:bottom w:val="nil"/>
+              <w:insideH w:val="nil"/>
               <w:right w:val="nil"/>
+              <w:insideV w:val="nil"/>
             </w:tcBorders>
-            <w:shd w:val="clear" w:color="auto" w:fill="000000"/>
+            <w:shd w:fill="000000" w:val="clear"/>
             <w:vAlign w:val="center"/>
           </w:tcPr>
           <w:p>
             <w:pPr>
               <w:pStyle w:val="BodyA"/>
               <w:tabs>
-                <w:tab w:val="center" w:pos="739"/>
-                <w:tab w:val="center" w:pos="2445"/>
+                <w:tab w:val="center" w:pos="739" w:leader="none"/>
+                <w:tab w:val="center" w:pos="2445" w:leader="none"/>
               </w:tabs>
+              <w:spacing w:before="0" w:after="160"/>
               <w:rPr>
                 <w:i/>
                 <w:iCs/>
                 <w:color w:val="FFFFFF"/>
                 <w:sz w:val="20"/>
                 <w:szCs w:val="20"/>
-                <w:u w:color="FFFFFF"/>
+                <w:u w:val="none" w:color="FFFFFF"/>
                 <w:lang w:val="en-US"/>
               </w:rPr>
             </w:pPr>
             <w:r>
               <w:rPr>
                 <w:color w:val="FFFFFF"/>
-                <w:u w:color="FFFFFF"/>
+                <w:u w:val="none" w:color="FFFFFF"/>
                 <w:lang w:val="en-US"/>
               </w:rPr>
               <w:tab/>
@@ -2105,21 +2159,10 @@
                 <w:color w:val="FFFFFF"/>
                 <w:sz w:val="20"/>
                 <w:szCs w:val="20"/>
-                <w:u w:color="FFFFFF"/>
+                <w:u w:val="none" w:color="FFFFFF"/>
                 <w:lang w:val="en-US"/>
               </w:rPr>
               <w:t xml:space="preserve">Version </w:t>
-            </w:r>
-            <w:r>
-              <w:rPr>
-                <w:i/>
-                <w:iCs/>
-                <w:color w:val="FFFFFF"/>
-                <w:sz w:val="20"/>
-                <w:szCs w:val="20"/>
-                <w:u w:color="FFFFFF"/>
-                <w:lang w:val="en-US"/>
-              </w:rPr>
               <w:tab/>
               <w:t xml:space="preserve">CCF No. </w:t>
             </w:r>
@@ -2127,14 +2170,16 @@
         </w:tc>
         <w:tc>
           <w:tcPr>
-            <w:tcW w:w="1477" w:type="dxa"/>
+            <w:tcW w:w="1476" w:type="dxa"/>
             <w:tcBorders>
               <w:top w:val="nil"/>
               <w:left w:val="nil"/>
               <w:bottom w:val="nil"/>
+              <w:insideH w:val="nil"/>
               <w:right w:val="nil"/>
+              <w:insideV w:val="nil"/>
             </w:tcBorders>
-            <w:shd w:val="clear" w:color="auto" w:fill="000000"/>
+            <w:shd w:fill="000000" w:val="clear"/>
             <w:tcMar>
               <w:right w:w="132" w:type="dxa"/>
             </w:tcMar>
@@ -2143,7 +2188,8 @@
           <w:p>
             <w:pPr>
               <w:pStyle w:val="BodyA"/>
-              <w:ind w:right="52"/>
+              <w:spacing w:before="0" w:after="160"/>
+              <w:ind w:left="0" w:right="52" w:hanging="0"/>
               <w:jc w:val="center"/>
               <w:rPr>
                 <w:i/>
@@ -2151,7 +2197,7 @@
                 <w:color w:val="FFFFFF"/>
                 <w:sz w:val="20"/>
                 <w:szCs w:val="20"/>
-                <w:u w:color="FFFFFF"/>
+                <w:u w:val="none" w:color="FFFFFF"/>
                 <w:lang w:val="en-US"/>
               </w:rPr>
             </w:pPr>
@@ -2162,7 +2208,7 @@
                 <w:color w:val="FFFFFF"/>
                 <w:sz w:val="20"/>
                 <w:szCs w:val="20"/>
-                <w:u w:color="FFFFFF"/>
+                <w:u w:val="none" w:color="FFFFFF"/>
                 <w:lang w:val="en-US"/>
               </w:rPr>
               <w:t xml:space="preserve">Date </w:t>
@@ -2176,13 +2222,16 @@
               <w:top w:val="nil"/>
               <w:left w:val="nil"/>
               <w:bottom w:val="nil"/>
+              <w:insideH w:val="nil"/>
               <w:right w:val="nil"/>
+              <w:insideV w:val="nil"/>
             </w:tcBorders>
-            <w:shd w:val="clear" w:color="auto" w:fill="000000"/>
+            <w:shd w:fill="000000" w:val="clear"/>
           </w:tcPr>
           <w:p>
             <w:pPr>
               <w:pStyle w:val="BodyA"/>
+              <w:spacing w:before="0" w:after="160"/>
               <w:jc w:val="center"/>
               <w:rPr>
                 <w:i/>
@@ -2190,7 +2239,7 @@
                 <w:color w:val="FFFFFF"/>
                 <w:sz w:val="20"/>
                 <w:szCs w:val="20"/>
-                <w:u w:color="FFFFFF"/>
+                <w:u w:val="none" w:color="FFFFFF"/>
                 <w:lang w:val="en-US"/>
               </w:rPr>
             </w:pPr>
@@ -2201,7 +2250,7 @@
                 <w:color w:val="FFFFFF"/>
                 <w:sz w:val="20"/>
                 <w:szCs w:val="20"/>
-                <w:u w:color="FFFFFF"/>
+                <w:u w:val="none" w:color="FFFFFF"/>
                 <w:lang w:val="en-US"/>
               </w:rPr>
               <w:t xml:space="preserve">Changes made to  document </w:t>
@@ -2210,14 +2259,16 @@
         </w:tc>
         <w:tc>
           <w:tcPr>
-            <w:tcW w:w="1689" w:type="dxa"/>
+            <w:tcW w:w="1691" w:type="dxa"/>
             <w:tcBorders>
               <w:top w:val="nil"/>
               <w:left w:val="nil"/>
               <w:bottom w:val="nil"/>
+              <w:insideH w:val="nil"/>
               <w:right w:val="nil"/>
+              <w:insideV w:val="nil"/>
             </w:tcBorders>
-            <w:shd w:val="clear" w:color="auto" w:fill="000000"/>
+            <w:shd w:fill="000000" w:val="clear"/>
             <w:tcMar>
               <w:right w:w="138" w:type="dxa"/>
             </w:tcMar>
@@ -2226,7 +2277,8 @@
           <w:p>
             <w:pPr>
               <w:pStyle w:val="BodyA"/>
-              <w:ind w:right="58"/>
+              <w:spacing w:before="0" w:after="160"/>
+              <w:ind w:left="0" w:right="58" w:hanging="0"/>
               <w:jc w:val="center"/>
               <w:rPr>
                 <w:i/>
@@ -2234,7 +2286,7 @@
                 <w:color w:val="FFFFFF"/>
                 <w:sz w:val="20"/>
                 <w:szCs w:val="20"/>
-                <w:u w:color="FFFFFF"/>
+                <w:u w:val="none" w:color="FFFFFF"/>
                 <w:lang w:val="en-US"/>
               </w:rPr>
             </w:pPr>
@@ -2245,7 +2297,7 @@
                 <w:color w:val="FFFFFF"/>
                 <w:sz w:val="20"/>
                 <w:szCs w:val="20"/>
-                <w:u w:color="FFFFFF"/>
+                <w:u w:val="none" w:color="FFFFFF"/>
                 <w:lang w:val="en-US"/>
               </w:rPr>
               <w:t xml:space="preserve">Changed by </w:t>
@@ -2255,27 +2307,31 @@
       </w:tr>
       <w:tr>
         <w:trPr>
-          <w:trHeight w:val="457"/>
+          <w:trHeight w:val="457" w:hRule="atLeast"/>
+          <w:cantSplit w:val="false"/>
         </w:trPr>
         <w:tc>
           <w:tcPr>
-            <w:tcW w:w="1643" w:type="dxa"/>
+            <w:tcW w:w="1642" w:type="dxa"/>
             <w:tcBorders>
               <w:top w:val="nil"/>
               <w:left w:val="single" w:sz="4" w:space="0" w:color="666666"/>
               <w:bottom w:val="nil"/>
+              <w:insideH w:val="nil"/>
               <w:right w:val="single" w:sz="4" w:space="0" w:color="666666"/>
+              <w:insideV w:val="single" w:sz="4" w:space="0" w:color="666666"/>
             </w:tcBorders>
-            <w:shd w:val="clear" w:color="auto" w:fill="CCCCCC"/>
+            <w:shd w:fill="CCCCCC" w:val="clear"/>
             <w:tcMar>
-              <w:left w:w="75" w:type="dxa"/>
+              <w:left w:w="70" w:type="dxa"/>
               <w:right w:w="133" w:type="dxa"/>
             </w:tcMar>
           </w:tcPr>
           <w:p>
             <w:pPr>
               <w:pStyle w:val="BodyA"/>
-              <w:ind w:right="53"/>
+              <w:spacing w:before="0" w:after="160"/>
+              <w:ind w:left="0" w:right="53" w:hanging="0"/>
               <w:jc w:val="center"/>
               <w:rPr>
                 <w:b/>
@@ -2300,18 +2356,21 @@
               <w:top w:val="nil"/>
               <w:left w:val="single" w:sz="4" w:space="0" w:color="666666"/>
               <w:bottom w:val="nil"/>
+              <w:insideH w:val="nil"/>
               <w:right w:val="single" w:sz="4" w:space="0" w:color="666666"/>
+              <w:insideV w:val="single" w:sz="4" w:space="0" w:color="666666"/>
             </w:tcBorders>
-            <w:shd w:val="clear" w:color="auto" w:fill="CCCCCC"/>
+            <w:shd w:fill="CCCCCC" w:val="clear"/>
             <w:tcMar>
-              <w:left w:w="75" w:type="dxa"/>
+              <w:left w:w="70" w:type="dxa"/>
               <w:right w:w="131" w:type="dxa"/>
             </w:tcMar>
           </w:tcPr>
           <w:p>
             <w:pPr>
               <w:pStyle w:val="BodyA"/>
-              <w:ind w:right="51"/>
+              <w:spacing w:before="0" w:after="160"/>
+              <w:ind w:left="0" w:right="51" w:hanging="0"/>
               <w:jc w:val="center"/>
               <w:rPr>
                 <w:lang w:val="en-US"/>
@@ -2327,23 +2386,26 @@
         </w:tc>
         <w:tc>
           <w:tcPr>
-            <w:tcW w:w="1477" w:type="dxa"/>
+            <w:tcW w:w="1476" w:type="dxa"/>
             <w:tcBorders>
               <w:top w:val="nil"/>
               <w:left w:val="single" w:sz="4" w:space="0" w:color="666666"/>
               <w:bottom w:val="nil"/>
+              <w:insideH w:val="nil"/>
               <w:right w:val="single" w:sz="4" w:space="0" w:color="666666"/>
+              <w:insideV w:val="single" w:sz="4" w:space="0" w:color="666666"/>
             </w:tcBorders>
-            <w:shd w:val="clear" w:color="auto" w:fill="CCCCCC"/>
+            <w:shd w:fill="CCCCCC" w:val="clear"/>
             <w:tcMar>
-              <w:left w:w="75" w:type="dxa"/>
+              <w:left w:w="70" w:type="dxa"/>
               <w:right w:w="130" w:type="dxa"/>
             </w:tcMar>
           </w:tcPr>
           <w:p>
             <w:pPr>
               <w:pStyle w:val="BodyA"/>
-              <w:ind w:right="50"/>
+              <w:spacing w:before="0" w:after="160"/>
+              <w:ind w:left="0" w:right="50" w:hanging="0"/>
               <w:jc w:val="center"/>
               <w:rPr>
                 <w:lang w:val="en-US"/>
@@ -2364,18 +2426,21 @@
               <w:top w:val="nil"/>
               <w:left w:val="single" w:sz="4" w:space="0" w:color="666666"/>
               <w:bottom w:val="nil"/>
+              <w:insideH w:val="nil"/>
               <w:right w:val="single" w:sz="4" w:space="0" w:color="666666"/>
+              <w:insideV w:val="single" w:sz="4" w:space="0" w:color="666666"/>
             </w:tcBorders>
-            <w:shd w:val="clear" w:color="auto" w:fill="CCCCCC"/>
+            <w:shd w:fill="CCCCCC" w:val="clear"/>
             <w:tcMar>
-              <w:left w:w="75" w:type="dxa"/>
+              <w:left w:w="70" w:type="dxa"/>
               <w:right w:w="94" w:type="dxa"/>
             </w:tcMar>
           </w:tcPr>
           <w:p>
             <w:pPr>
               <w:pStyle w:val="BodyA"/>
-              <w:ind w:left="3" w:right="14"/>
+              <w:spacing w:before="0" w:after="160"/>
+              <w:ind w:left="3" w:right="14" w:hanging="0"/>
               <w:rPr>
                 <w:sz w:val="20"/>
                 <w:szCs w:val="20"/>
@@ -2394,23 +2459,26 @@
         </w:tc>
         <w:tc>
           <w:tcPr>
-            <w:tcW w:w="1689" w:type="dxa"/>
+            <w:tcW w:w="1691" w:type="dxa"/>
             <w:tcBorders>
               <w:top w:val="nil"/>
               <w:left w:val="single" w:sz="4" w:space="0" w:color="666666"/>
               <w:bottom w:val="nil"/>
+              <w:insideH w:val="nil"/>
               <w:right w:val="single" w:sz="4" w:space="0" w:color="666666"/>
+              <w:insideV w:val="single" w:sz="4" w:space="0" w:color="666666"/>
             </w:tcBorders>
-            <w:shd w:val="clear" w:color="auto" w:fill="CCCCCC"/>
+            <w:shd w:fill="CCCCCC" w:val="clear"/>
             <w:tcMar>
-              <w:left w:w="75" w:type="dxa"/>
+              <w:left w:w="70" w:type="dxa"/>
               <w:right w:w="132" w:type="dxa"/>
             </w:tcMar>
           </w:tcPr>
           <w:p>
             <w:pPr>
               <w:pStyle w:val="BodyA"/>
-              <w:ind w:right="52"/>
+              <w:spacing w:before="0" w:after="160"/>
+              <w:ind w:left="0" w:right="52" w:hanging="0"/>
               <w:jc w:val="center"/>
               <w:rPr>
                 <w:lang w:val="en-US"/>
@@ -2429,86 +2497,63 @@
     <w:p>
       <w:pPr>
         <w:pStyle w:val="BodyA"/>
-        <w:widowControl w:val="0"/>
-        <w:spacing w:line="240" w:lineRule="auto"/>
-      </w:pPr>
+        <w:widowControl w:val="false"/>
+        <w:spacing w:lineRule="auto" w:line="240" w:before="0" w:after="160"/>
+        <w:rPr/>
+      </w:pPr>
+      <w:r>
+        <w:rPr/>
+      </w:r>
     </w:p>
     <w:sectPr>
-      <w:headerReference w:type="default" r:id="rId7"/>
-      <w:footerReference w:type="default" r:id="rId8"/>
+      <w:headerReference w:type="default" r:id="rId2"/>
+      <w:footerReference w:type="default" r:id="rId3"/>
+      <w:type w:val="nextPage"/>
       <w:pgSz w:w="11906" w:h="16838"/>
-      <w:pgMar w:top="1440" w:right="1440" w:bottom="1440" w:left="1440" w:header="720" w:footer="720" w:gutter="0"/>
-      <w:pgNumType w:start="0"/>
-      <w:cols w:space="720"/>
-      <w:formProt w:val="0"/>
-      <w:docGrid w:linePitch="240" w:charSpace="-6145"/>
+      <w:pgMar w:left="1440" w:right="1440" w:header="720" w:top="1440" w:footer="720" w:bottom="1440" w:gutter="0"/>
+      <w:pgNumType w:start="0" w:fmt="decimal"/>
+      <w:formProt w:val="false"/>
+      <w:textDirection w:val="lrTb"/>
+      <w:docGrid w:type="default" w:linePitch="240" w:charSpace="4294961151"/>
     </w:sectPr>
   </w:body>
 </w:document>
 </file>
 
-<file path=word/endnotes.xml><?xml version="1.0" encoding="utf-8"?>
-<w:endnotes xmlns:wpc="http://schemas.microsoft.com/office/word/2010/wordprocessingCanvas" xmlns:mc="http://schemas.openxmlformats.org/markup-compatibility/2006" xmlns:o="urn:schemas-microsoft-com:office:office" xmlns:r="http://schemas.openxmlformats.org/officeDocument/2006/relationships" xmlns:m="http://schemas.openxmlformats.org/officeDocument/2006/math" xmlns:v="urn:schemas-microsoft-com:vml" xmlns:wp14="http://schemas.microsoft.com/office/word/2010/wordprocessingDrawing" xmlns:wp="http://schemas.openxmlformats.org/drawingml/2006/wordprocessingDrawing" xmlns:w10="urn:schemas-microsoft-com:office:word" xmlns:w="http://schemas.openxmlformats.org/wordprocessingml/2006/main" xmlns:w14="http://schemas.microsoft.com/office/word/2010/wordml" xmlns:wpg="http://schemas.microsoft.com/office/word/2010/wordprocessingGroup" xmlns:wpi="http://schemas.microsoft.com/office/word/2010/wordprocessingInk" xmlns:wne="http://schemas.microsoft.com/office/word/2006/wordml" xmlns:wps="http://schemas.microsoft.com/office/word/2010/wordprocessingShape" mc:Ignorable="w14 wp14">
-  <w:endnote w:type="separator" w:id="-1">
-    <w:p>
-      <w:r>
-        <w:separator/>
-      </w:r>
-    </w:p>
-  </w:endnote>
-  <w:endnote w:type="continuationSeparator" w:id="0">
-    <w:p>
-      <w:r>
-        <w:continuationSeparator/>
-      </w:r>
-    </w:p>
-  </w:endnote>
-</w:endnotes>
-</file>
-
 <file path=word/footer1.xml><?xml version="1.0" encoding="utf-8"?>
-<w:ftr xmlns:wpc="http://schemas.microsoft.com/office/word/2010/wordprocessingCanvas" xmlns:mc="http://schemas.openxmlformats.org/markup-compatibility/2006" xmlns:o="urn:schemas-microsoft-com:office:office" xmlns:r="http://schemas.openxmlformats.org/officeDocument/2006/relationships" xmlns:m="http://schemas.openxmlformats.org/officeDocument/2006/math" xmlns:v="urn:schemas-microsoft-com:vml" xmlns:wp14="http://schemas.microsoft.com/office/word/2010/wordprocessingDrawing" xmlns:wp="http://schemas.openxmlformats.org/drawingml/2006/wordprocessingDrawing" xmlns:w10="urn:schemas-microsoft-com:office:word" xmlns:w="http://schemas.openxmlformats.org/wordprocessingml/2006/main" xmlns:w14="http://schemas.microsoft.com/office/word/2010/wordml" xmlns:wpg="http://schemas.microsoft.com/office/word/2010/wordprocessingGroup" xmlns:wpi="http://schemas.microsoft.com/office/word/2010/wordprocessingInk" xmlns:wne="http://schemas.microsoft.com/office/word/2006/wordml" xmlns:wps="http://schemas.microsoft.com/office/word/2010/wordprocessingShape" mc:Ignorable="w14 wp14">
+<w:ftr xmlns:o="urn:schemas-microsoft-com:office:office" xmlns:r="http://schemas.openxmlformats.org/officeDocument/2006/relationships" xmlns:v="urn:schemas-microsoft-com:vml" xmlns:w="http://schemas.openxmlformats.org/wordprocessingml/2006/main" xmlns:w10="urn:schemas-microsoft-com:office:word" xmlns:wp="http://schemas.openxmlformats.org/drawingml/2006/wordprocessingDrawing">
   <w:p>
     <w:pPr>
       <w:pStyle w:val="Footer"/>
       <w:tabs>
-        <w:tab w:val="right" w:pos="9000"/>
+        <w:tab w:val="center" w:pos="4513" w:leader="none"/>
+        <w:tab w:val="right" w:pos="9000" w:leader="none"/>
+        <w:tab w:val="right" w:pos="9026" w:leader="none"/>
       </w:tabs>
       <w:jc w:val="center"/>
-      <w:rPr>
-        <w:rFonts w:ascii="Calibri Light" w:eastAsia="Calibri Light" w:hAnsi="Calibri Light" w:cs="Calibri Light"/>
-        <w:b/>
-        <w:bCs/>
-      </w:rPr>
+      <w:rPr/>
     </w:pPr>
     <w:r>
+      <w:rPr/>
       <w:t xml:space="preserve"> </w:t>
     </w:r>
     <w:r>
+      <w:rPr/>
+      <w:tab/>
       <w:tab/>
     </w:r>
     <w:r>
-      <w:tab/>
-    </w:r>
-    <w:r>
-      <w:rPr>
-        <w:rFonts w:ascii="Calibri Light" w:eastAsia="Calibri Light" w:hAnsi="Calibri Light" w:cs="Calibri Light"/>
-        <w:b/>
-        <w:bCs/>
-      </w:rPr>
+      <w:rPr/>
       <w:fldChar w:fldCharType="begin"/>
     </w:r>
     <w:r>
-      <w:instrText>PAGE</w:instrText>
+      <w:instrText> PAGE </w:instrText>
     </w:r>
     <w:r>
       <w:fldChar w:fldCharType="separate"/>
     </w:r>
     <w:r>
-      <w:rPr>
-        <w:noProof/>
-      </w:rPr>
-      <w:t>1</w:t>
+      <w:t>6</w:t>
     </w:r>
     <w:r>
       <w:fldChar w:fldCharType="end"/>
@@ -2518,15 +2563,18 @@
     <w:pPr>
       <w:pStyle w:val="Footer"/>
       <w:tabs>
-        <w:tab w:val="right" w:pos="9000"/>
+        <w:tab w:val="center" w:pos="4513" w:leader="none"/>
+        <w:tab w:val="right" w:pos="9000" w:leader="none"/>
+        <w:tab w:val="right" w:pos="9026" w:leader="none"/>
       </w:tabs>
+      <w:spacing w:before="0" w:after="200"/>
       <w:rPr>
-        <w:rFonts w:ascii="Calibri Light" w:eastAsia="Calibri Light" w:hAnsi="Calibri Light" w:cs="Calibri Light"/>
+        <w:rFonts w:eastAsia="Calibri Light" w:cs="Calibri Light" w:ascii="Calibri Light" w:hAnsi="Calibri Light"/>
       </w:rPr>
     </w:pPr>
     <w:r>
       <w:rPr>
-        <w:rFonts w:ascii="Calibri Light" w:eastAsia="Calibri Light" w:hAnsi="Calibri Light" w:cs="Calibri Light"/>
+        <w:rFonts w:eastAsia="Calibri Light" w:cs="Calibri Light" w:ascii="Calibri Light" w:hAnsi="Calibri Light"/>
       </w:rPr>
       <w:t>Group Project – Final Report</w:t>
     </w:r>
@@ -2534,51 +2582,32 @@
 </w:ftr>
 </file>
 
-<file path=word/footnotes.xml><?xml version="1.0" encoding="utf-8"?>
-<w:footnotes xmlns:wpc="http://schemas.microsoft.com/office/word/2010/wordprocessingCanvas" xmlns:mc="http://schemas.openxmlformats.org/markup-compatibility/2006" xmlns:o="urn:schemas-microsoft-com:office:office" xmlns:r="http://schemas.openxmlformats.org/officeDocument/2006/relationships" xmlns:m="http://schemas.openxmlformats.org/officeDocument/2006/math" xmlns:v="urn:schemas-microsoft-com:vml" xmlns:wp14="http://schemas.microsoft.com/office/word/2010/wordprocessingDrawing" xmlns:wp="http://schemas.openxmlformats.org/drawingml/2006/wordprocessingDrawing" xmlns:w10="urn:schemas-microsoft-com:office:word" xmlns:w="http://schemas.openxmlformats.org/wordprocessingml/2006/main" xmlns:w14="http://schemas.microsoft.com/office/word/2010/wordml" xmlns:wpg="http://schemas.microsoft.com/office/word/2010/wordprocessingGroup" xmlns:wpi="http://schemas.microsoft.com/office/word/2010/wordprocessingInk" xmlns:wne="http://schemas.microsoft.com/office/word/2006/wordml" xmlns:wps="http://schemas.microsoft.com/office/word/2010/wordprocessingShape" mc:Ignorable="w14 wp14">
-  <w:footnote w:type="separator" w:id="-1">
-    <w:p>
-      <w:r>
-        <w:separator/>
-      </w:r>
-    </w:p>
-  </w:footnote>
-  <w:footnote w:type="continuationSeparator" w:id="0">
-    <w:p>
-      <w:r>
-        <w:continuationSeparator/>
-      </w:r>
-    </w:p>
-  </w:footnote>
-</w:footnotes>
-</file>
-
 <file path=word/header1.xml><?xml version="1.0" encoding="utf-8"?>
-<w:hdr xmlns:wpc="http://schemas.microsoft.com/office/word/2010/wordprocessingCanvas" xmlns:mc="http://schemas.openxmlformats.org/markup-compatibility/2006" xmlns:o="urn:schemas-microsoft-com:office:office" xmlns:r="http://schemas.openxmlformats.org/officeDocument/2006/relationships" xmlns:m="http://schemas.openxmlformats.org/officeDocument/2006/math" xmlns:v="urn:schemas-microsoft-com:vml" xmlns:wp14="http://schemas.microsoft.com/office/word/2010/wordprocessingDrawing" xmlns:wp="http://schemas.openxmlformats.org/drawingml/2006/wordprocessingDrawing" xmlns:w10="urn:schemas-microsoft-com:office:word" xmlns:w="http://schemas.openxmlformats.org/wordprocessingml/2006/main" xmlns:w14="http://schemas.microsoft.com/office/word/2010/wordml" xmlns:wpg="http://schemas.microsoft.com/office/word/2010/wordprocessingGroup" xmlns:wpi="http://schemas.microsoft.com/office/word/2010/wordprocessingInk" xmlns:wne="http://schemas.microsoft.com/office/word/2006/wordml" xmlns:wps="http://schemas.microsoft.com/office/word/2010/wordprocessingShape" mc:Ignorable="w14 wp14">
+<w:hdr xmlns:o="urn:schemas-microsoft-com:office:office" xmlns:r="http://schemas.openxmlformats.org/officeDocument/2006/relationships" xmlns:v="urn:schemas-microsoft-com:vml" xmlns:w="http://schemas.openxmlformats.org/wordprocessingml/2006/main" xmlns:w10="urn:schemas-microsoft-com:office:word" xmlns:wp="http://schemas.openxmlformats.org/drawingml/2006/wordprocessingDrawing">
   <w:p>
     <w:pPr>
       <w:pStyle w:val="Header"/>
       <w:tabs>
-        <w:tab w:val="right" w:pos="9000"/>
+        <w:tab w:val="center" w:pos="4513" w:leader="none"/>
+        <w:tab w:val="right" w:pos="9000" w:leader="none"/>
+        <w:tab w:val="right" w:pos="9026" w:leader="none"/>
       </w:tabs>
+      <w:spacing w:before="0" w:after="200"/>
       <w:rPr>
-        <w:rFonts w:ascii="Calibri Light" w:eastAsia="Calibri Light" w:hAnsi="Calibri Light" w:cs="Calibri Light"/>
+        <w:rFonts w:eastAsia="Calibri Light" w:cs="Calibri Light" w:ascii="Calibri Light" w:hAnsi="Calibri Light"/>
       </w:rPr>
     </w:pPr>
     <w:r>
+      <w:rPr/>
       <w:t>08/02/2015</w:t>
-    </w:r>
-    <w:r>
       <w:tab/>
       <w:t>Group Project – Maintenance Manual</w:t>
-    </w:r>
-    <w:r>
       <w:tab/>
       <w:t>v</w:t>
     </w:r>
     <w:r>
       <w:rPr>
-        <w:rFonts w:ascii="Calibri Light" w:eastAsia="Calibri Light" w:hAnsi="Calibri Light" w:cs="Calibri Light"/>
+        <w:rFonts w:eastAsia="Calibri Light" w:cs="Calibri Light" w:ascii="Calibri Light" w:hAnsi="Calibri Light"/>
       </w:rPr>
       <w:t>1.0</w:t>
     </w:r>
@@ -2587,174 +2616,181 @@
 </file>
 
 <file path=word/styles.xml><?xml version="1.0" encoding="utf-8"?>
-<w:styles xmlns:mc="http://schemas.openxmlformats.org/markup-compatibility/2006" xmlns:r="http://schemas.openxmlformats.org/officeDocument/2006/relationships" xmlns:w="http://schemas.openxmlformats.org/wordprocessingml/2006/main" xmlns:w14="http://schemas.microsoft.com/office/word/2010/wordml" mc:Ignorable="w14">
+<w:styles xmlns:w="http://schemas.openxmlformats.org/wordprocessingml/2006/main">
   <w:docDefaults>
     <w:rPrDefault>
       <w:rPr>
-        <w:rFonts w:ascii="Times New Roman" w:eastAsia="Arial Unicode MS" w:hAnsi="Times New Roman" w:cs="Times New Roman"/>
+        <w:rFonts w:ascii="Times New Roman" w:hAnsi="Times New Roman" w:eastAsia="Arial Unicode MS" w:cs="Times New Roman"/>
         <w:lang w:val="en-GB" w:eastAsia="zh-TW" w:bidi="ar-SA"/>
       </w:rPr>
     </w:rPrDefault>
-    <w:pPrDefault/>
+    <w:pPrDefault>
+      <w:pPr/>
+    </w:pPrDefault>
   </w:docDefaults>
-  <w:latentStyles w:defLockedState="0" w:defUIPriority="99" w:defSemiHidden="1" w:defUnhideWhenUsed="1" w:defQFormat="0" w:count="267">
-    <w:lsdException w:name="Normal" w:semiHidden="0" w:uiPriority="0" w:unhideWhenUsed="0" w:qFormat="1"/>
-    <w:lsdException w:name="heading 1" w:semiHidden="0" w:uiPriority="9" w:unhideWhenUsed="0" w:qFormat="1"/>
-    <w:lsdException w:name="heading 2" w:uiPriority="9" w:qFormat="1"/>
-    <w:lsdException w:name="heading 3" w:uiPriority="9" w:qFormat="1"/>
-    <w:lsdException w:name="heading 4" w:uiPriority="9" w:qFormat="1"/>
-    <w:lsdException w:name="heading 5" w:uiPriority="9" w:qFormat="1"/>
-    <w:lsdException w:name="heading 6" w:uiPriority="9" w:qFormat="1"/>
-    <w:lsdException w:name="heading 7" w:uiPriority="9" w:qFormat="1"/>
-    <w:lsdException w:name="heading 8" w:uiPriority="9" w:qFormat="1"/>
-    <w:lsdException w:name="heading 9" w:uiPriority="9" w:qFormat="1"/>
-    <w:lsdException w:name="toc 1" w:uiPriority="39"/>
-    <w:lsdException w:name="toc 2" w:uiPriority="39"/>
-    <w:lsdException w:name="toc 3" w:uiPriority="39"/>
-    <w:lsdException w:name="toc 4" w:uiPriority="39"/>
-    <w:lsdException w:name="toc 5" w:uiPriority="39"/>
-    <w:lsdException w:name="toc 6" w:uiPriority="39"/>
-    <w:lsdException w:name="toc 7" w:uiPriority="39"/>
-    <w:lsdException w:name="toc 8" w:uiPriority="39"/>
-    <w:lsdException w:name="toc 9" w:uiPriority="39"/>
-    <w:lsdException w:name="caption" w:uiPriority="35" w:qFormat="1"/>
-    <w:lsdException w:name="Title" w:semiHidden="0" w:uiPriority="10" w:unhideWhenUsed="0" w:qFormat="1"/>
-    <w:lsdException w:name="Default Paragraph Font" w:uiPriority="1"/>
-    <w:lsdException w:name="Subtitle" w:semiHidden="0" w:uiPriority="11" w:unhideWhenUsed="0" w:qFormat="1"/>
-    <w:lsdException w:name="Strong" w:semiHidden="0" w:uiPriority="22" w:unhideWhenUsed="0" w:qFormat="1"/>
-    <w:lsdException w:name="Emphasis" w:semiHidden="0" w:uiPriority="20" w:unhideWhenUsed="0" w:qFormat="1"/>
-    <w:lsdException w:name="Table Grid" w:semiHidden="0" w:uiPriority="59" w:unhideWhenUsed="0"/>
-    <w:lsdException w:name="Placeholder Text" w:unhideWhenUsed="0"/>
-    <w:lsdException w:name="No Spacing" w:semiHidden="0" w:uiPriority="1" w:unhideWhenUsed="0" w:qFormat="1"/>
-    <w:lsdException w:name="Light Shading" w:semiHidden="0" w:uiPriority="60" w:unhideWhenUsed="0"/>
-    <w:lsdException w:name="Light List" w:semiHidden="0" w:uiPriority="61" w:unhideWhenUsed="0"/>
-    <w:lsdException w:name="Light Grid" w:semiHidden="0" w:uiPriority="62" w:unhideWhenUsed="0"/>
-    <w:lsdException w:name="Medium Shading 1" w:semiHidden="0" w:uiPriority="63" w:unhideWhenUsed="0"/>
-    <w:lsdException w:name="Medium Shading 2" w:semiHidden="0" w:uiPriority="64" w:unhideWhenUsed="0"/>
-    <w:lsdException w:name="Medium List 1" w:semiHidden="0" w:uiPriority="65" w:unhideWhenUsed="0"/>
-    <w:lsdException w:name="Medium List 2" w:semiHidden="0" w:uiPriority="66" w:unhideWhenUsed="0"/>
-    <w:lsdException w:name="Medium Grid 1" w:semiHidden="0" w:uiPriority="67" w:unhideWhenUsed="0"/>
-    <w:lsdException w:name="Medium Grid 2" w:semiHidden="0" w:uiPriority="68" w:unhideWhenUsed="0"/>
-    <w:lsdException w:name="Medium Grid 3" w:semiHidden="0" w:uiPriority="69" w:unhideWhenUsed="0"/>
-    <w:lsdException w:name="Dark List" w:semiHidden="0" w:uiPriority="70" w:unhideWhenUsed="0"/>
-    <w:lsdException w:name="Colorful Shading" w:semiHidden="0" w:uiPriority="71" w:unhideWhenUsed="0"/>
-    <w:lsdException w:name="Colorful List" w:semiHidden="0" w:uiPriority="72" w:unhideWhenUsed="0"/>
-    <w:lsdException w:name="Colorful Grid" w:semiHidden="0" w:uiPriority="73" w:unhideWhenUsed="0"/>
-    <w:lsdException w:name="Light Shading Accent 1" w:semiHidden="0" w:uiPriority="60" w:unhideWhenUsed="0"/>
-    <w:lsdException w:name="Light List Accent 1" w:semiHidden="0" w:uiPriority="61" w:unhideWhenUsed="0"/>
-    <w:lsdException w:name="Light Grid Accent 1" w:semiHidden="0" w:uiPriority="62" w:unhideWhenUsed="0"/>
-    <w:lsdException w:name="Medium Shading 1 Accent 1" w:semiHidden="0" w:uiPriority="63" w:unhideWhenUsed="0"/>
-    <w:lsdException w:name="Medium Shading 2 Accent 1" w:semiHidden="0" w:uiPriority="64" w:unhideWhenUsed="0"/>
-    <w:lsdException w:name="Medium List 1 Accent 1" w:semiHidden="0" w:uiPriority="65" w:unhideWhenUsed="0"/>
-    <w:lsdException w:name="Revision" w:unhideWhenUsed="0"/>
-    <w:lsdException w:name="List Paragraph" w:semiHidden="0" w:uiPriority="34" w:unhideWhenUsed="0" w:qFormat="1"/>
-    <w:lsdException w:name="Quote" w:semiHidden="0" w:uiPriority="29" w:unhideWhenUsed="0" w:qFormat="1"/>
-    <w:lsdException w:name="Intense Quote" w:semiHidden="0" w:uiPriority="30" w:unhideWhenUsed="0" w:qFormat="1"/>
-    <w:lsdException w:name="Medium List 2 Accent 1" w:semiHidden="0" w:uiPriority="66" w:unhideWhenUsed="0"/>
-    <w:lsdException w:name="Medium Grid 1 Accent 1" w:semiHidden="0" w:uiPriority="67" w:unhideWhenUsed="0"/>
-    <w:lsdException w:name="Medium Grid 2 Accent 1" w:semiHidden="0" w:uiPriority="68" w:unhideWhenUsed="0"/>
-    <w:lsdException w:name="Medium Grid 3 Accent 1" w:semiHidden="0" w:uiPriority="69" w:unhideWhenUsed="0"/>
-    <w:lsdException w:name="Dark List Accent 1" w:semiHidden="0" w:uiPriority="70" w:unhideWhenUsed="0"/>
-    <w:lsdException w:name="Colorful Shading Accent 1" w:semiHidden="0" w:uiPriority="71" w:unhideWhenUsed="0"/>
-    <w:lsdException w:name="Colorful List Accent 1" w:semiHidden="0" w:uiPriority="72" w:unhideWhenUsed="0"/>
-    <w:lsdException w:name="Colorful Grid Accent 1" w:semiHidden="0" w:uiPriority="73" w:unhideWhenUsed="0"/>
-    <w:lsdException w:name="Light Shading Accent 2" w:semiHidden="0" w:uiPriority="60" w:unhideWhenUsed="0"/>
-    <w:lsdException w:name="Light List Accent 2" w:semiHidden="0" w:uiPriority="61" w:unhideWhenUsed="0"/>
-    <w:lsdException w:name="Light Grid Accent 2" w:semiHidden="0" w:uiPriority="62" w:unhideWhenUsed="0"/>
-    <w:lsdException w:name="Medium Shading 1 Accent 2" w:semiHidden="0" w:uiPriority="63" w:unhideWhenUsed="0"/>
-    <w:lsdException w:name="Medium Shading 2 Accent 2" w:semiHidden="0" w:uiPriority="64" w:unhideWhenUsed="0"/>
-    <w:lsdException w:name="Medium List 1 Accent 2" w:semiHidden="0" w:uiPriority="65" w:unhideWhenUsed="0"/>
-    <w:lsdException w:name="Medium List 2 Accent 2" w:semiHidden="0" w:uiPriority="66" w:unhideWhenUsed="0"/>
-    <w:lsdException w:name="Medium Grid 1 Accent 2" w:semiHidden="0" w:uiPriority="67" w:unhideWhenUsed="0"/>
-    <w:lsdException w:name="Medium Grid 2 Accent 2" w:semiHidden="0" w:uiPriority="68" w:unhideWhenUsed="0"/>
-    <w:lsdException w:name="Medium Grid 3 Accent 2" w:semiHidden="0" w:uiPriority="69" w:unhideWhenUsed="0"/>
-    <w:lsdException w:name="Dark List Accent 2" w:semiHidden="0" w:uiPriority="70" w:unhideWhenUsed="0"/>
-    <w:lsdException w:name="Colorful Shading Accent 2" w:semiHidden="0" w:uiPriority="71" w:unhideWhenUsed="0"/>
-    <w:lsdException w:name="Colorful List Accent 2" w:semiHidden="0" w:uiPriority="72" w:unhideWhenUsed="0"/>
-    <w:lsdException w:name="Colorful Grid Accent 2" w:semiHidden="0" w:uiPriority="73" w:unhideWhenUsed="0"/>
-    <w:lsdException w:name="Light Shading Accent 3" w:semiHidden="0" w:uiPriority="60" w:unhideWhenUsed="0"/>
-    <w:lsdException w:name="Light List Accent 3" w:semiHidden="0" w:uiPriority="61" w:unhideWhenUsed="0"/>
-    <w:lsdException w:name="Light Grid Accent 3" w:semiHidden="0" w:uiPriority="62" w:unhideWhenUsed="0"/>
-    <w:lsdException w:name="Medium Shading 1 Accent 3" w:semiHidden="0" w:uiPriority="63" w:unhideWhenUsed="0"/>
-    <w:lsdException w:name="Medium Shading 2 Accent 3" w:semiHidden="0" w:uiPriority="64" w:unhideWhenUsed="0"/>
-    <w:lsdException w:name="Medium List 1 Accent 3" w:semiHidden="0" w:uiPriority="65" w:unhideWhenUsed="0"/>
-    <w:lsdException w:name="Medium List 2 Accent 3" w:semiHidden="0" w:uiPriority="66" w:unhideWhenUsed="0"/>
-    <w:lsdException w:name="Medium Grid 1 Accent 3" w:semiHidden="0" w:uiPriority="67" w:unhideWhenUsed="0"/>
-    <w:lsdException w:name="Medium Grid 2 Accent 3" w:semiHidden="0" w:uiPriority="68" w:unhideWhenUsed="0"/>
-    <w:lsdException w:name="Medium Grid 3 Accent 3" w:semiHidden="0" w:uiPriority="69" w:unhideWhenUsed="0"/>
-    <w:lsdException w:name="Dark List Accent 3" w:semiHidden="0" w:uiPriority="70" w:unhideWhenUsed="0"/>
-    <w:lsdException w:name="Colorful Shading Accent 3" w:semiHidden="0" w:uiPriority="71" w:unhideWhenUsed="0"/>
-    <w:lsdException w:name="Colorful List Accent 3" w:semiHidden="0" w:uiPriority="72" w:unhideWhenUsed="0"/>
-    <w:lsdException w:name="Colorful Grid Accent 3" w:semiHidden="0" w:uiPriority="73" w:unhideWhenUsed="0"/>
-    <w:lsdException w:name="Light Shading Accent 4" w:semiHidden="0" w:uiPriority="60" w:unhideWhenUsed="0"/>
-    <w:lsdException w:name="Light List Accent 4" w:semiHidden="0" w:uiPriority="61" w:unhideWhenUsed="0"/>
-    <w:lsdException w:name="Light Grid Accent 4" w:semiHidden="0" w:uiPriority="62" w:unhideWhenUsed="0"/>
-    <w:lsdException w:name="Medium Shading 1 Accent 4" w:semiHidden="0" w:uiPriority="63" w:unhideWhenUsed="0"/>
-    <w:lsdException w:name="Medium Shading 2 Accent 4" w:semiHidden="0" w:uiPriority="64" w:unhideWhenUsed="0"/>
-    <w:lsdException w:name="Medium List 1 Accent 4" w:semiHidden="0" w:uiPriority="65" w:unhideWhenUsed="0"/>
-    <w:lsdException w:name="Medium List 2 Accent 4" w:semiHidden="0" w:uiPriority="66" w:unhideWhenUsed="0"/>
-    <w:lsdException w:name="Medium Grid 1 Accent 4" w:semiHidden="0" w:uiPriority="67" w:unhideWhenUsed="0"/>
-    <w:lsdException w:name="Medium Grid 2 Accent 4" w:semiHidden="0" w:uiPriority="68" w:unhideWhenUsed="0"/>
-    <w:lsdException w:name="Medium Grid 3 Accent 4" w:semiHidden="0" w:uiPriority="69" w:unhideWhenUsed="0"/>
-    <w:lsdException w:name="Dark List Accent 4" w:semiHidden="0" w:uiPriority="70" w:unhideWhenUsed="0"/>
-    <w:lsdException w:name="Colorful Shading Accent 4" w:semiHidden="0" w:uiPriority="71" w:unhideWhenUsed="0"/>
-    <w:lsdException w:name="Colorful List Accent 4" w:semiHidden="0" w:uiPriority="72" w:unhideWhenUsed="0"/>
-    <w:lsdException w:name="Colorful Grid Accent 4" w:semiHidden="0" w:uiPriority="73" w:unhideWhenUsed="0"/>
-    <w:lsdException w:name="Light Shading Accent 5" w:semiHidden="0" w:uiPriority="60" w:unhideWhenUsed="0"/>
-    <w:lsdException w:name="Light List Accent 5" w:semiHidden="0" w:uiPriority="61" w:unhideWhenUsed="0"/>
-    <w:lsdException w:name="Light Grid Accent 5" w:semiHidden="0" w:uiPriority="62" w:unhideWhenUsed="0"/>
-    <w:lsdException w:name="Medium Shading 1 Accent 5" w:semiHidden="0" w:uiPriority="63" w:unhideWhenUsed="0"/>
-    <w:lsdException w:name="Medium Shading 2 Accent 5" w:semiHidden="0" w:uiPriority="64" w:unhideWhenUsed="0"/>
-    <w:lsdException w:name="Medium List 1 Accent 5" w:semiHidden="0" w:uiPriority="65" w:unhideWhenUsed="0"/>
-    <w:lsdException w:name="Medium List 2 Accent 5" w:semiHidden="0" w:uiPriority="66" w:unhideWhenUsed="0"/>
-    <w:lsdException w:name="Medium Grid 1 Accent 5" w:semiHidden="0" w:uiPriority="67" w:unhideWhenUsed="0"/>
-    <w:lsdException w:name="Medium Grid 2 Accent 5" w:semiHidden="0" w:uiPriority="68" w:unhideWhenUsed="0"/>
-    <w:lsdException w:name="Medium Grid 3 Accent 5" w:semiHidden="0" w:uiPriority="69" w:unhideWhenUsed="0"/>
-    <w:lsdException w:name="Dark List Accent 5" w:semiHidden="0" w:uiPriority="70" w:unhideWhenUsed="0"/>
-    <w:lsdException w:name="Colorful Shading Accent 5" w:semiHidden="0" w:uiPriority="71" w:unhideWhenUsed="0"/>
-    <w:lsdException w:name="Colorful List Accent 5" w:semiHidden="0" w:uiPriority="72" w:unhideWhenUsed="0"/>
-    <w:lsdException w:name="Colorful Grid Accent 5" w:semiHidden="0" w:uiPriority="73" w:unhideWhenUsed="0"/>
-    <w:lsdException w:name="Light Shading Accent 6" w:semiHidden="0" w:uiPriority="60" w:unhideWhenUsed="0"/>
-    <w:lsdException w:name="Light List Accent 6" w:semiHidden="0" w:uiPriority="61" w:unhideWhenUsed="0"/>
-    <w:lsdException w:name="Light Grid Accent 6" w:semiHidden="0" w:uiPriority="62" w:unhideWhenUsed="0"/>
-    <w:lsdException w:name="Medium Shading 1 Accent 6" w:semiHidden="0" w:uiPriority="63" w:unhideWhenUsed="0"/>
-    <w:lsdException w:name="Medium Shading 2 Accent 6" w:semiHidden="0" w:uiPriority="64" w:unhideWhenUsed="0"/>
-    <w:lsdException w:name="Medium List 1 Accent 6" w:semiHidden="0" w:uiPriority="65" w:unhideWhenUsed="0"/>
-    <w:lsdException w:name="Medium List 2 Accent 6" w:semiHidden="0" w:uiPriority="66" w:unhideWhenUsed="0"/>
-    <w:lsdException w:name="Medium Grid 1 Accent 6" w:semiHidden="0" w:uiPriority="67" w:unhideWhenUsed="0"/>
-    <w:lsdException w:name="Medium Grid 2 Accent 6" w:semiHidden="0" w:uiPriority="68" w:unhideWhenUsed="0"/>
-    <w:lsdException w:name="Medium Grid 3 Accent 6" w:semiHidden="0" w:uiPriority="69" w:unhideWhenUsed="0"/>
-    <w:lsdException w:name="Dark List Accent 6" w:semiHidden="0" w:uiPriority="70" w:unhideWhenUsed="0"/>
-    <w:lsdException w:name="Colorful Shading Accent 6" w:semiHidden="0" w:uiPriority="71" w:unhideWhenUsed="0"/>
-    <w:lsdException w:name="Colorful List Accent 6" w:semiHidden="0" w:uiPriority="72" w:unhideWhenUsed="0"/>
-    <w:lsdException w:name="Colorful Grid Accent 6" w:semiHidden="0" w:uiPriority="73" w:unhideWhenUsed="0"/>
-    <w:lsdException w:name="Subtle Emphasis" w:semiHidden="0" w:uiPriority="19" w:unhideWhenUsed="0" w:qFormat="1"/>
-    <w:lsdException w:name="Intense Emphasis" w:semiHidden="0" w:uiPriority="21" w:unhideWhenUsed="0" w:qFormat="1"/>
-    <w:lsdException w:name="Subtle Reference" w:semiHidden="0" w:uiPriority="31" w:unhideWhenUsed="0" w:qFormat="1"/>
-    <w:lsdException w:name="Intense Reference" w:semiHidden="0" w:uiPriority="32" w:unhideWhenUsed="0" w:qFormat="1"/>
-    <w:lsdException w:name="Book Title" w:semiHidden="0" w:uiPriority="33" w:unhideWhenUsed="0" w:qFormat="1"/>
-    <w:lsdException w:name="Bibliography" w:uiPriority="37"/>
-    <w:lsdException w:name="TOC Heading" w:uiPriority="39" w:qFormat="1"/>
+  <w:latentStyles w:count="267" w:defQFormat="0" w:defUnhideWhenUsed="1" w:defSemiHidden="1" w:defUIPriority="99" w:defLockedState="0">
+    <w:lsdException w:qFormat="1" w:unhideWhenUsed="0" w:semiHidden="0" w:uiPriority="0" w:name="Normal"/>
+    <w:lsdException w:qFormat="1" w:unhideWhenUsed="0" w:semiHidden="0" w:uiPriority="9" w:name="heading 1"/>
+    <w:lsdException w:qFormat="1" w:uiPriority="9" w:name="heading 2"/>
+    <w:lsdException w:qFormat="1" w:uiPriority="9" w:name="heading 3"/>
+    <w:lsdException w:qFormat="1" w:uiPriority="9" w:name="heading 4"/>
+    <w:lsdException w:qFormat="1" w:uiPriority="9" w:name="heading 5"/>
+    <w:lsdException w:qFormat="1" w:uiPriority="9" w:name="heading 6"/>
+    <w:lsdException w:qFormat="1" w:uiPriority="9" w:name="heading 7"/>
+    <w:lsdException w:qFormat="1" w:uiPriority="9" w:name="heading 8"/>
+    <w:lsdException w:qFormat="1" w:uiPriority="9" w:name="heading 9"/>
+    <w:lsdException w:uiPriority="39" w:name="toc 1"/>
+    <w:lsdException w:uiPriority="39" w:name="toc 2"/>
+    <w:lsdException w:uiPriority="39" w:name="toc 3"/>
+    <w:lsdException w:uiPriority="39" w:name="toc 4"/>
+    <w:lsdException w:uiPriority="39" w:name="toc 5"/>
+    <w:lsdException w:uiPriority="39" w:name="toc 6"/>
+    <w:lsdException w:uiPriority="39" w:name="toc 7"/>
+    <w:lsdException w:uiPriority="39" w:name="toc 8"/>
+    <w:lsdException w:uiPriority="39" w:name="toc 9"/>
+    <w:lsdException w:qFormat="1" w:uiPriority="35" w:name="caption"/>
+    <w:lsdException w:qFormat="1" w:unhideWhenUsed="0" w:semiHidden="0" w:uiPriority="10" w:name="Title"/>
+    <w:lsdException w:uiPriority="1" w:name="Default Paragraph Font"/>
+    <w:lsdException w:qFormat="1" w:unhideWhenUsed="0" w:semiHidden="0" w:uiPriority="11" w:name="Subtitle"/>
+    <w:lsdException w:qFormat="1" w:unhideWhenUsed="0" w:semiHidden="0" w:uiPriority="22" w:name="Strong"/>
+    <w:lsdException w:qFormat="1" w:unhideWhenUsed="0" w:semiHidden="0" w:uiPriority="20" w:name="Emphasis"/>
+    <w:lsdException w:unhideWhenUsed="0" w:semiHidden="0" w:uiPriority="59" w:name="Table Grid"/>
+    <w:lsdException w:unhideWhenUsed="0" w:name="Placeholder Text"/>
+    <w:lsdException w:qFormat="1" w:unhideWhenUsed="0" w:semiHidden="0" w:uiPriority="1" w:name="No Spacing"/>
+    <w:lsdException w:unhideWhenUsed="0" w:semiHidden="0" w:uiPriority="60" w:name="Light Shading"/>
+    <w:lsdException w:unhideWhenUsed="0" w:semiHidden="0" w:uiPriority="61" w:name="Light List"/>
+    <w:lsdException w:unhideWhenUsed="0" w:semiHidden="0" w:uiPriority="62" w:name="Light Grid"/>
+    <w:lsdException w:unhideWhenUsed="0" w:semiHidden="0" w:uiPriority="63" w:name="Medium Shading 1"/>
+    <w:lsdException w:unhideWhenUsed="0" w:semiHidden="0" w:uiPriority="64" w:name="Medium Shading 2"/>
+    <w:lsdException w:unhideWhenUsed="0" w:semiHidden="0" w:uiPriority="65" w:name="Medium List 1"/>
+    <w:lsdException w:unhideWhenUsed="0" w:semiHidden="0" w:uiPriority="66" w:name="Medium List 2"/>
+    <w:lsdException w:unhideWhenUsed="0" w:semiHidden="0" w:uiPriority="67" w:name="Medium Grid 1"/>
+    <w:lsdException w:unhideWhenUsed="0" w:semiHidden="0" w:uiPriority="68" w:name="Medium Grid 2"/>
+    <w:lsdException w:unhideWhenUsed="0" w:semiHidden="0" w:uiPriority="69" w:name="Medium Grid 3"/>
+    <w:lsdException w:unhideWhenUsed="0" w:semiHidden="0" w:uiPriority="70" w:name="Dark List"/>
+    <w:lsdException w:unhideWhenUsed="0" w:semiHidden="0" w:uiPriority="71" w:name="Colorful Shading"/>
+    <w:lsdException w:unhideWhenUsed="0" w:semiHidden="0" w:uiPriority="72" w:name="Colorful List"/>
+    <w:lsdException w:unhideWhenUsed="0" w:semiHidden="0" w:uiPriority="73" w:name="Colorful Grid"/>
+    <w:lsdException w:unhideWhenUsed="0" w:semiHidden="0" w:uiPriority="60" w:name="Light Shading Accent 1"/>
+    <w:lsdException w:unhideWhenUsed="0" w:semiHidden="0" w:uiPriority="61" w:name="Light List Accent 1"/>
+    <w:lsdException w:unhideWhenUsed="0" w:semiHidden="0" w:uiPriority="62" w:name="Light Grid Accent 1"/>
+    <w:lsdException w:unhideWhenUsed="0" w:semiHidden="0" w:uiPriority="63" w:name="Medium Shading 1 Accent 1"/>
+    <w:lsdException w:unhideWhenUsed="0" w:semiHidden="0" w:uiPriority="64" w:name="Medium Shading 2 Accent 1"/>
+    <w:lsdException w:unhideWhenUsed="0" w:semiHidden="0" w:uiPriority="65" w:name="Medium List 1 Accent 1"/>
+    <w:lsdException w:unhideWhenUsed="0" w:name="Revision"/>
+    <w:lsdException w:qFormat="1" w:unhideWhenUsed="0" w:semiHidden="0" w:uiPriority="34" w:name="List Paragraph"/>
+    <w:lsdException w:qFormat="1" w:unhideWhenUsed="0" w:semiHidden="0" w:uiPriority="29" w:name="Quote"/>
+    <w:lsdException w:qFormat="1" w:unhideWhenUsed="0" w:semiHidden="0" w:uiPriority="30" w:name="Intense Quote"/>
+    <w:lsdException w:unhideWhenUsed="0" w:semiHidden="0" w:uiPriority="66" w:name="Medium List 2 Accent 1"/>
+    <w:lsdException w:unhideWhenUsed="0" w:semiHidden="0" w:uiPriority="67" w:name="Medium Grid 1 Accent 1"/>
+    <w:lsdException w:unhideWhenUsed="0" w:semiHidden="0" w:uiPriority="68" w:name="Medium Grid 2 Accent 1"/>
+    <w:lsdException w:unhideWhenUsed="0" w:semiHidden="0" w:uiPriority="69" w:name="Medium Grid 3 Accent 1"/>
+    <w:lsdException w:unhideWhenUsed="0" w:semiHidden="0" w:uiPriority="70" w:name="Dark List Accent 1"/>
+    <w:lsdException w:unhideWhenUsed="0" w:semiHidden="0" w:uiPriority="71" w:name="Colorful Shading Accent 1"/>
+    <w:lsdException w:unhideWhenUsed="0" w:semiHidden="0" w:uiPriority="72" w:name="Colorful List Accent 1"/>
+    <w:lsdException w:unhideWhenUsed="0" w:semiHidden="0" w:uiPriority="73" w:name="Colorful Grid Accent 1"/>
+    <w:lsdException w:unhideWhenUsed="0" w:semiHidden="0" w:uiPriority="60" w:name="Light Shading Accent 2"/>
+    <w:lsdException w:unhideWhenUsed="0" w:semiHidden="0" w:uiPriority="61" w:name="Light List Accent 2"/>
+    <w:lsdException w:unhideWhenUsed="0" w:semiHidden="0" w:uiPriority="62" w:name="Light Grid Accent 2"/>
+    <w:lsdException w:unhideWhenUsed="0" w:semiHidden="0" w:uiPriority="63" w:name="Medium Shading 1 Accent 2"/>
+    <w:lsdException w:unhideWhenUsed="0" w:semiHidden="0" w:uiPriority="64" w:name="Medium Shading 2 Accent 2"/>
+    <w:lsdException w:unhideWhenUsed="0" w:semiHidden="0" w:uiPriority="65" w:name="Medium List 1 Accent 2"/>
+    <w:lsdException w:unhideWhenUsed="0" w:semiHidden="0" w:uiPriority="66" w:name="Medium List 2 Accent 2"/>
+    <w:lsdException w:unhideWhenUsed="0" w:semiHidden="0" w:uiPriority="67" w:name="Medium Grid 1 Accent 2"/>
+    <w:lsdException w:unhideWhenUsed="0" w:semiHidden="0" w:uiPriority="68" w:name="Medium Grid 2 Accent 2"/>
+    <w:lsdException w:unhideWhenUsed="0" w:semiHidden="0" w:uiPriority="69" w:name="Medium Grid 3 Accent 2"/>
+    <w:lsdException w:unhideWhenUsed="0" w:semiHidden="0" w:uiPriority="70" w:name="Dark List Accent 2"/>
+    <w:lsdException w:unhideWhenUsed="0" w:semiHidden="0" w:uiPriority="71" w:name="Colorful Shading Accent 2"/>
+    <w:lsdException w:unhideWhenUsed="0" w:semiHidden="0" w:uiPriority="72" w:name="Colorful List Accent 2"/>
+    <w:lsdException w:unhideWhenUsed="0" w:semiHidden="0" w:uiPriority="73" w:name="Colorful Grid Accent 2"/>
+    <w:lsdException w:unhideWhenUsed="0" w:semiHidden="0" w:uiPriority="60" w:name="Light Shading Accent 3"/>
+    <w:lsdException w:unhideWhenUsed="0" w:semiHidden="0" w:uiPriority="61" w:name="Light List Accent 3"/>
+    <w:lsdException w:unhideWhenUsed="0" w:semiHidden="0" w:uiPriority="62" w:name="Light Grid Accent 3"/>
+    <w:lsdException w:unhideWhenUsed="0" w:semiHidden="0" w:uiPriority="63" w:name="Medium Shading 1 Accent 3"/>
+    <w:lsdException w:unhideWhenUsed="0" w:semiHidden="0" w:uiPriority="64" w:name="Medium Shading 2 Accent 3"/>
+    <w:lsdException w:unhideWhenUsed="0" w:semiHidden="0" w:uiPriority="65" w:name="Medium List 1 Accent 3"/>
+    <w:lsdException w:unhideWhenUsed="0" w:semiHidden="0" w:uiPriority="66" w:name="Medium List 2 Accent 3"/>
+    <w:lsdException w:unhideWhenUsed="0" w:semiHidden="0" w:uiPriority="67" w:name="Medium Grid 1 Accent 3"/>
+    <w:lsdException w:unhideWhenUsed="0" w:semiHidden="0" w:uiPriority="68" w:name="Medium Grid 2 Accent 3"/>
+    <w:lsdException w:unhideWhenUsed="0" w:semiHidden="0" w:uiPriority="69" w:name="Medium Grid 3 Accent 3"/>
+    <w:lsdException w:unhideWhenUsed="0" w:semiHidden="0" w:uiPriority="70" w:name="Dark List Accent 3"/>
+    <w:lsdException w:unhideWhenUsed="0" w:semiHidden="0" w:uiPriority="71" w:name="Colorful Shading Accent 3"/>
+    <w:lsdException w:unhideWhenUsed="0" w:semiHidden="0" w:uiPriority="72" w:name="Colorful List Accent 3"/>
+    <w:lsdException w:unhideWhenUsed="0" w:semiHidden="0" w:uiPriority="73" w:name="Colorful Grid Accent 3"/>
+    <w:lsdException w:unhideWhenUsed="0" w:semiHidden="0" w:uiPriority="60" w:name="Light Shading Accent 4"/>
+    <w:lsdException w:unhideWhenUsed="0" w:semiHidden="0" w:uiPriority="61" w:name="Light List Accent 4"/>
+    <w:lsdException w:unhideWhenUsed="0" w:semiHidden="0" w:uiPriority="62" w:name="Light Grid Accent 4"/>
+    <w:lsdException w:unhideWhenUsed="0" w:semiHidden="0" w:uiPriority="63" w:name="Medium Shading 1 Accent 4"/>
+    <w:lsdException w:unhideWhenUsed="0" w:semiHidden="0" w:uiPriority="64" w:name="Medium Shading 2 Accent 4"/>
+    <w:lsdException w:unhideWhenUsed="0" w:semiHidden="0" w:uiPriority="65" w:name="Medium List 1 Accent 4"/>
+    <w:lsdException w:unhideWhenUsed="0" w:semiHidden="0" w:uiPriority="66" w:name="Medium List 2 Accent 4"/>
+    <w:lsdException w:unhideWhenUsed="0" w:semiHidden="0" w:uiPriority="67" w:name="Medium Grid 1 Accent 4"/>
+    <w:lsdException w:unhideWhenUsed="0" w:semiHidden="0" w:uiPriority="68" w:name="Medium Grid 2 Accent 4"/>
+    <w:lsdException w:unhideWhenUsed="0" w:semiHidden="0" w:uiPriority="69" w:name="Medium Grid 3 Accent 4"/>
+    <w:lsdException w:unhideWhenUsed="0" w:semiHidden="0" w:uiPriority="70" w:name="Dark List Accent 4"/>
+    <w:lsdException w:unhideWhenUsed="0" w:semiHidden="0" w:uiPriority="71" w:name="Colorful Shading Accent 4"/>
+    <w:lsdException w:unhideWhenUsed="0" w:semiHidden="0" w:uiPriority="72" w:name="Colorful List Accent 4"/>
+    <w:lsdException w:unhideWhenUsed="0" w:semiHidden="0" w:uiPriority="73" w:name="Colorful Grid Accent 4"/>
+    <w:lsdException w:unhideWhenUsed="0" w:semiHidden="0" w:uiPriority="60" w:name="Light Shading Accent 5"/>
+    <w:lsdException w:unhideWhenUsed="0" w:semiHidden="0" w:uiPriority="61" w:name="Light List Accent 5"/>
+    <w:lsdException w:unhideWhenUsed="0" w:semiHidden="0" w:uiPriority="62" w:name="Light Grid Accent 5"/>
+    <w:lsdException w:unhideWhenUsed="0" w:semiHidden="0" w:uiPriority="63" w:name="Medium Shading 1 Accent 5"/>
+    <w:lsdException w:unhideWhenUsed="0" w:semiHidden="0" w:uiPriority="64" w:name="Medium Shading 2 Accent 5"/>
+    <w:lsdException w:unhideWhenUsed="0" w:semiHidden="0" w:uiPriority="65" w:name="Medium List 1 Accent 5"/>
+    <w:lsdException w:unhideWhenUsed="0" w:semiHidden="0" w:uiPriority="66" w:name="Medium List 2 Accent 5"/>
+    <w:lsdException w:unhideWhenUsed="0" w:semiHidden="0" w:uiPriority="67" w:name="Medium Grid 1 Accent 5"/>
+    <w:lsdException w:unhideWhenUsed="0" w:semiHidden="0" w:uiPriority="68" w:name="Medium Grid 2 Accent 5"/>
+    <w:lsdException w:unhideWhenUsed="0" w:semiHidden="0" w:uiPriority="69" w:name="Medium Grid 3 Accent 5"/>
+    <w:lsdException w:unhideWhenUsed="0" w:semiHidden="0" w:uiPriority="70" w:name="Dark List Accent 5"/>
+    <w:lsdException w:unhideWhenUsed="0" w:semiHidden="0" w:uiPriority="71" w:name="Colorful Shading Accent 5"/>
+    <w:lsdException w:unhideWhenUsed="0" w:semiHidden="0" w:uiPriority="72" w:name="Colorful List Accent 5"/>
+    <w:lsdException w:unhideWhenUsed="0" w:semiHidden="0" w:uiPriority="73" w:name="Colorful Grid Accent 5"/>
+    <w:lsdException w:unhideWhenUsed="0" w:semiHidden="0" w:uiPriority="60" w:name="Light Shading Accent 6"/>
+    <w:lsdException w:unhideWhenUsed="0" w:semiHidden="0" w:uiPriority="61" w:name="Light List Accent 6"/>
+    <w:lsdException w:unhideWhenUsed="0" w:semiHidden="0" w:uiPriority="62" w:name="Light Grid Accent 6"/>
+    <w:lsdException w:unhideWhenUsed="0" w:semiHidden="0" w:uiPriority="63" w:name="Medium Shading 1 Accent 6"/>
+    <w:lsdException w:unhideWhenUsed="0" w:semiHidden="0" w:uiPriority="64" w:name="Medium Shading 2 Accent 6"/>
+    <w:lsdException w:unhideWhenUsed="0" w:semiHidden="0" w:uiPriority="65" w:name="Medium List 1 Accent 6"/>
+    <w:lsdException w:unhideWhenUsed="0" w:semiHidden="0" w:uiPriority="66" w:name="Medium List 2 Accent 6"/>
+    <w:lsdException w:unhideWhenUsed="0" w:semiHidden="0" w:uiPriority="67" w:name="Medium Grid 1 Accent 6"/>
+    <w:lsdException w:unhideWhenUsed="0" w:semiHidden="0" w:uiPriority="68" w:name="Medium Grid 2 Accent 6"/>
+    <w:lsdException w:unhideWhenUsed="0" w:semiHidden="0" w:uiPriority="69" w:name="Medium Grid 3 Accent 6"/>
+    <w:lsdException w:unhideWhenUsed="0" w:semiHidden="0" w:uiPriority="70" w:name="Dark List Accent 6"/>
+    <w:lsdException w:unhideWhenUsed="0" w:semiHidden="0" w:uiPriority="71" w:name="Colorful Shading Accent 6"/>
+    <w:lsdException w:unhideWhenUsed="0" w:semiHidden="0" w:uiPriority="72" w:name="Colorful List Accent 6"/>
+    <w:lsdException w:unhideWhenUsed="0" w:semiHidden="0" w:uiPriority="73" w:name="Colorful Grid Accent 6"/>
+    <w:lsdException w:qFormat="1" w:unhideWhenUsed="0" w:semiHidden="0" w:uiPriority="19" w:name="Subtle Emphasis"/>
+    <w:lsdException w:qFormat="1" w:unhideWhenUsed="0" w:semiHidden="0" w:uiPriority="21" w:name="Intense Emphasis"/>
+    <w:lsdException w:qFormat="1" w:unhideWhenUsed="0" w:semiHidden="0" w:uiPriority="31" w:name="Subtle Reference"/>
+    <w:lsdException w:qFormat="1" w:unhideWhenUsed="0" w:semiHidden="0" w:uiPriority="32" w:name="Intense Reference"/>
+    <w:lsdException w:qFormat="1" w:unhideWhenUsed="0" w:semiHidden="0" w:uiPriority="33" w:name="Book Title"/>
+    <w:lsdException w:uiPriority="37" w:name="Bibliography"/>
+    <w:lsdException w:qFormat="1" w:uiPriority="39" w:name="TOC Heading"/>
   </w:latentStyles>
-  <w:style w:type="paragraph" w:default="1" w:styleId="Normal">
+  <w:style w:type="paragraph" w:styleId="Normal" w:default="1">
     <w:name w:val="Normal"/>
     <w:pPr>
+      <w:widowControl/>
       <w:pBdr>
         <w:top w:val="nil"/>
         <w:left w:val="nil"/>
         <w:bottom w:val="nil"/>
         <w:right w:val="nil"/>
       </w:pBdr>
-      <w:suppressAutoHyphens/>
+      <w:suppressAutoHyphens w:val="true"/>
+      <w:bidi w:val="0"/>
+      <w:jc w:val="left"/>
     </w:pPr>
     <w:rPr>
+      <w:rFonts w:ascii="Times New Roman" w:hAnsi="Times New Roman" w:eastAsia="Arial Unicode MS" w:cs="Times New Roman"/>
+      <w:color w:val="auto"/>
       <w:sz w:val="24"/>
       <w:szCs w:val="24"/>
-      <w:lang w:val="en-US" w:eastAsia="en-US"/>
+      <w:lang w:val="en-US" w:eastAsia="en-US" w:bidi="ar-SA"/>
     </w:rPr>
   </w:style>
   <w:style w:type="paragraph" w:styleId="Heading2">
-    <w:name w:val="heading 2"/>
+    <w:name w:val="Heading 2"/>
     <w:basedOn w:val="Heading"/>
     <w:pPr>
       <w:spacing w:before="40" w:after="120"/>
@@ -2764,11 +2800,11 @@
       <w:color w:val="2D73B3"/>
       <w:sz w:val="32"/>
       <w:szCs w:val="32"/>
-      <w:u w:color="2D73B3"/>
+      <w:u w:val="none" w:color="2D73B3"/>
     </w:rPr>
   </w:style>
   <w:style w:type="paragraph" w:styleId="Heading3">
-    <w:name w:val="heading 3"/>
+    <w:name w:val="Heading 3"/>
     <w:basedOn w:val="Heading"/>
     <w:pPr>
       <w:spacing w:before="40" w:after="120"/>
@@ -2778,44 +2814,25 @@
       <w:color w:val="2D73B3"/>
       <w:sz w:val="28"/>
       <w:szCs w:val="28"/>
-      <w:u w:color="2D73B3"/>
+      <w:u w:val="none" w:color="2D73B3"/>
     </w:rPr>
   </w:style>
-  <w:style w:type="character" w:default="1" w:styleId="DefaultParagraphFont">
+  <w:style w:type="character" w:styleId="DefaultParagraphFont" w:default="1">
     <w:name w:val="Default Paragraph Font"/>
     <w:uiPriority w:val="1"/>
     <w:semiHidden/>
     <w:unhideWhenUsed/>
+    <w:rPr/>
   </w:style>
-  <w:style w:type="table" w:default="1" w:styleId="TableNormal">
-    <w:name w:val="Normal Table"/>
-    <w:uiPriority w:val="99"/>
-    <w:semiHidden/>
-    <w:unhideWhenUsed/>
-    <w:tblPr>
-      <w:tblInd w:w="0" w:type="dxa"/>
-      <w:tblCellMar>
-        <w:top w:w="0" w:type="dxa"/>
-        <w:left w:w="108" w:type="dxa"/>
-        <w:bottom w:w="0" w:type="dxa"/>
-        <w:right w:w="108" w:type="dxa"/>
-      </w:tblCellMar>
-    </w:tblPr>
-  </w:style>
-  <w:style w:type="numbering" w:default="1" w:styleId="NoList">
-    <w:name w:val="No List"/>
-    <w:uiPriority w:val="99"/>
-    <w:semiHidden/>
-    <w:unhideWhenUsed/>
-  </w:style>
-  <w:style w:type="character" w:customStyle="1" w:styleId="InternetLink">
+  <w:style w:type="character" w:styleId="InternetLink" w:customStyle="1">
     <w:name w:val="Internet Link"/>
     <w:rPr>
       <w:color w:val="000080"/>
       <w:u w:val="single"/>
+      <w:lang w:val="zxx" w:eastAsia="zxx" w:bidi="zxx"/>
     </w:rPr>
   </w:style>
-  <w:style w:type="paragraph" w:customStyle="1" w:styleId="Heading">
+  <w:style w:type="paragraph" w:styleId="Heading" w:customStyle="1">
     <w:name w:val="Heading"/>
     <w:basedOn w:val="Normal"/>
     <w:next w:val="TextBody"/>
@@ -2826,28 +2843,55 @@
       <w:outlineLvl w:val="3"/>
     </w:pPr>
     <w:rPr>
-      <w:rFonts w:ascii="Calibri Light" w:eastAsia="Calibri Light" w:hAnsi="Calibri Light" w:cs="Calibri Light"/>
+      <w:rFonts w:ascii="Calibri Light" w:hAnsi="Calibri Light" w:eastAsia="Calibri Light" w:cs="Calibri Light"/>
       <w:color w:val="1E4E79"/>
       <w:sz w:val="36"/>
       <w:szCs w:val="36"/>
-      <w:u w:color="1E4E79"/>
+      <w:u w:val="none" w:color="1E4E79"/>
     </w:rPr>
   </w:style>
-  <w:style w:type="paragraph" w:customStyle="1" w:styleId="TextBody">
+  <w:style w:type="paragraph" w:styleId="TextBody" w:customStyle="1">
     <w:name w:val="Text Body"/>
     <w:basedOn w:val="Normal"/>
     <w:pPr>
-      <w:spacing w:after="140" w:line="288" w:lineRule="auto"/>
+      <w:spacing w:lineRule="auto" w:line="288" w:before="0" w:after="140"/>
     </w:pPr>
+    <w:rPr/>
   </w:style>
   <w:style w:type="paragraph" w:styleId="List">
     <w:name w:val="List"/>
     <w:basedOn w:val="TextBody"/>
+    <w:pPr/>
     <w:rPr>
       <w:rFonts w:cs="FreeSans"/>
     </w:rPr>
   </w:style>
   <w:style w:type="paragraph" w:styleId="Caption">
+    <w:name w:val="Caption"/>
+    <w:basedOn w:val="Normal"/>
+    <w:pPr>
+      <w:suppressLineNumbers/>
+      <w:spacing w:before="120" w:after="120"/>
+    </w:pPr>
+    <w:rPr>
+      <w:rFonts w:cs="FreeSans"/>
+      <w:i/>
+      <w:iCs/>
+      <w:sz w:val="24"/>
+      <w:szCs w:val="24"/>
+    </w:rPr>
+  </w:style>
+  <w:style w:type="paragraph" w:styleId="Index" w:customStyle="1">
+    <w:name w:val="Index"/>
+    <w:basedOn w:val="Normal"/>
+    <w:pPr>
+      <w:suppressLineNumbers/>
+    </w:pPr>
+    <w:rPr>
+      <w:rFonts w:cs="FreeSans"/>
+    </w:rPr>
+  </w:style>
+  <w:style w:type="paragraph" w:styleId="Caption1">
     <w:name w:val="caption"/>
     <w:basedOn w:val="Normal"/>
     <w:pPr>
@@ -2860,73 +2904,67 @@
       <w:iCs/>
     </w:rPr>
   </w:style>
-  <w:style w:type="paragraph" w:customStyle="1" w:styleId="Index">
-    <w:name w:val="Index"/>
-    <w:basedOn w:val="Normal"/>
-    <w:pPr>
-      <w:suppressLineNumbers/>
-    </w:pPr>
-    <w:rPr>
-      <w:rFonts w:cs="FreeSans"/>
-    </w:rPr>
-  </w:style>
   <w:style w:type="paragraph" w:styleId="Header">
-    <w:name w:val="header"/>
+    <w:name w:val="Header"/>
     <w:basedOn w:val="Normal"/>
     <w:pPr>
       <w:tabs>
-        <w:tab w:val="center" w:pos="4513"/>
-        <w:tab w:val="right" w:pos="9026"/>
+        <w:tab w:val="center" w:pos="4513" w:leader="none"/>
+        <w:tab w:val="right" w:pos="9026" w:leader="none"/>
       </w:tabs>
-      <w:spacing w:after="200" w:line="276" w:lineRule="auto"/>
+      <w:spacing w:lineRule="auto" w:line="276" w:before="0" w:after="200"/>
     </w:pPr>
     <w:rPr>
       <w:rFonts w:cs="Arial Unicode MS"/>
       <w:color w:val="000000"/>
-      <w:u w:color="000000"/>
+      <w:u w:val="none" w:color="000000"/>
     </w:rPr>
   </w:style>
   <w:style w:type="paragraph" w:styleId="Footer">
-    <w:name w:val="footer"/>
+    <w:name w:val="Footer"/>
     <w:basedOn w:val="Normal"/>
     <w:pPr>
       <w:tabs>
-        <w:tab w:val="center" w:pos="4513"/>
-        <w:tab w:val="right" w:pos="9026"/>
+        <w:tab w:val="center" w:pos="4513" w:leader="none"/>
+        <w:tab w:val="right" w:pos="9026" w:leader="none"/>
       </w:tabs>
-      <w:spacing w:after="200" w:line="276" w:lineRule="auto"/>
+      <w:spacing w:lineRule="auto" w:line="276" w:before="0" w:after="200"/>
     </w:pPr>
     <w:rPr>
       <w:rFonts w:cs="Arial Unicode MS"/>
       <w:color w:val="000000"/>
-      <w:u w:color="000000"/>
+      <w:u w:val="none" w:color="000000"/>
     </w:rPr>
   </w:style>
-  <w:style w:type="paragraph" w:customStyle="1" w:styleId="BodyA">
+  <w:style w:type="paragraph" w:styleId="BodyA" w:customStyle="1">
     <w:name w:val="Body A"/>
     <w:pPr>
+      <w:widowControl/>
       <w:pBdr>
         <w:top w:val="nil"/>
         <w:left w:val="nil"/>
         <w:bottom w:val="nil"/>
         <w:right w:val="nil"/>
       </w:pBdr>
-      <w:suppressAutoHyphens/>
-      <w:spacing w:after="160" w:line="259" w:lineRule="auto"/>
+      <w:suppressAutoHyphens w:val="true"/>
+      <w:bidi w:val="0"/>
+      <w:spacing w:lineRule="auto" w:line="259" w:before="0" w:after="160"/>
+      <w:jc w:val="left"/>
     </w:pPr>
     <w:rPr>
-      <w:rFonts w:ascii="Calibri" w:eastAsia="Calibri" w:hAnsi="Calibri" w:cs="Calibri"/>
+      <w:rFonts w:ascii="Calibri" w:hAnsi="Calibri" w:eastAsia="Calibri" w:cs="Calibri"/>
       <w:color w:val="000000"/>
       <w:sz w:val="22"/>
       <w:szCs w:val="22"/>
-      <w:u w:color="000000"/>
+      <w:u w:val="none" w:color="000000"/>
+      <w:lang w:val="en-GB" w:eastAsia="zh-TW" w:bidi="ar-SA"/>
     </w:rPr>
   </w:style>
   <w:style w:type="paragraph" w:styleId="Title">
     <w:name w:val="Title"/>
     <w:basedOn w:val="Heading"/>
     <w:pPr>
-      <w:spacing w:line="204" w:lineRule="auto"/>
+      <w:spacing w:lineRule="auto" w:line="204"/>
     </w:pPr>
     <w:rPr>
       <w:caps/>
@@ -2934,249 +2972,89 @@
       <w:spacing w:val="-15"/>
       <w:sz w:val="72"/>
       <w:szCs w:val="72"/>
-      <w:u w:color="44546A"/>
+      <w:u w:val="none" w:color="44546A"/>
     </w:rPr>
   </w:style>
-  <w:style w:type="paragraph" w:customStyle="1" w:styleId="NoSpacing1">
+  <w:style w:type="paragraph" w:styleId="NoSpacing1" w:customStyle="1">
     <w:name w:val="No Spacing1"/>
     <w:pPr>
+      <w:widowControl/>
       <w:pBdr>
         <w:top w:val="nil"/>
         <w:left w:val="nil"/>
         <w:bottom w:val="nil"/>
         <w:right w:val="nil"/>
       </w:pBdr>
-      <w:suppressAutoHyphens/>
-      <w:spacing w:after="160" w:line="259" w:lineRule="auto"/>
+      <w:suppressAutoHyphens w:val="true"/>
+      <w:bidi w:val="0"/>
+      <w:spacing w:lineRule="auto" w:line="259" w:before="0" w:after="160"/>
+      <w:jc w:val="left"/>
     </w:pPr>
     <w:rPr>
-      <w:rFonts w:ascii="Calibri" w:eastAsia="Calibri" w:hAnsi="Calibri" w:cs="Calibri"/>
+      <w:rFonts w:ascii="Calibri" w:hAnsi="Calibri" w:eastAsia="Calibri" w:cs="Calibri"/>
       <w:color w:val="000000"/>
       <w:sz w:val="22"/>
       <w:szCs w:val="22"/>
-      <w:u w:color="000000"/>
-      <w:lang w:val="en-US"/>
+      <w:u w:val="none" w:color="000000"/>
+      <w:lang w:val="en-US" w:eastAsia="zh-TW" w:bidi="ar-SA"/>
     </w:rPr>
   </w:style>
-  <w:style w:type="paragraph" w:customStyle="1" w:styleId="Contents2">
+  <w:style w:type="paragraph" w:styleId="Contents2" w:customStyle="1">
     <w:name w:val="Contents 2"/>
     <w:basedOn w:val="Index"/>
     <w:pPr>
       <w:tabs>
-        <w:tab w:val="right" w:leader="dot" w:pos="9000"/>
+        <w:tab w:val="right" w:pos="9000" w:leader="dot"/>
       </w:tabs>
-      <w:spacing w:after="100" w:line="259" w:lineRule="auto"/>
-      <w:ind w:left="220"/>
+      <w:spacing w:lineRule="auto" w:line="259" w:before="0" w:after="100"/>
+      <w:ind w:left="220" w:right="0" w:hanging="0"/>
     </w:pPr>
     <w:rPr>
-      <w:rFonts w:ascii="Calibri" w:eastAsia="Calibri" w:hAnsi="Calibri" w:cs="Calibri"/>
+      <w:rFonts w:ascii="Calibri" w:hAnsi="Calibri" w:eastAsia="Calibri" w:cs="Calibri"/>
       <w:color w:val="000000"/>
       <w:sz w:val="22"/>
       <w:szCs w:val="22"/>
-      <w:u w:color="000000"/>
+      <w:u w:val="none" w:color="000000"/>
     </w:rPr>
   </w:style>
-  <w:style w:type="paragraph" w:customStyle="1" w:styleId="Contents3">
+  <w:style w:type="paragraph" w:styleId="Contents3" w:customStyle="1">
     <w:name w:val="Contents 3"/>
     <w:basedOn w:val="Index"/>
     <w:pPr>
       <w:tabs>
-        <w:tab w:val="right" w:leader="dot" w:pos="9000"/>
+        <w:tab w:val="right" w:pos="9000" w:leader="dot"/>
       </w:tabs>
-      <w:spacing w:after="100" w:line="259" w:lineRule="auto"/>
-      <w:ind w:left="440"/>
+      <w:spacing w:lineRule="auto" w:line="259" w:before="0" w:after="100"/>
+      <w:ind w:left="440" w:right="0" w:hanging="0"/>
     </w:pPr>
     <w:rPr>
-      <w:rFonts w:ascii="Calibri" w:eastAsia="Calibri" w:hAnsi="Calibri" w:cs="Calibri"/>
+      <w:rFonts w:ascii="Calibri" w:hAnsi="Calibri" w:eastAsia="Calibri" w:cs="Calibri"/>
       <w:color w:val="000000"/>
       <w:sz w:val="22"/>
       <w:szCs w:val="22"/>
-      <w:u w:color="000000"/>
+      <w:u w:val="none" w:color="000000"/>
     </w:rPr>
   </w:style>
-  <w:style w:type="paragraph" w:customStyle="1" w:styleId="Contents4">
+  <w:style w:type="paragraph" w:styleId="Contents4" w:customStyle="1">
     <w:name w:val="Contents 4"/>
     <w:basedOn w:val="Index"/>
     <w:pPr>
       <w:tabs>
-        <w:tab w:val="right" w:leader="dot" w:pos="9000"/>
+        <w:tab w:val="right" w:pos="9000" w:leader="dot"/>
       </w:tabs>
-      <w:spacing w:after="100" w:line="259" w:lineRule="auto"/>
+      <w:spacing w:lineRule="auto" w:line="259" w:before="0" w:after="100"/>
     </w:pPr>
     <w:rPr>
-      <w:rFonts w:ascii="Calibri" w:eastAsia="Calibri" w:hAnsi="Calibri" w:cs="Calibri"/>
+      <w:rFonts w:ascii="Calibri" w:hAnsi="Calibri" w:eastAsia="Calibri" w:cs="Calibri"/>
       <w:color w:val="000000"/>
       <w:sz w:val="22"/>
       <w:szCs w:val="22"/>
-      <w:u w:color="000000"/>
+      <w:u w:val="none" w:color="000000"/>
     </w:rPr>
   </w:style>
-</w:styles>
-</file>
-
-<file path=word/stylesWithEffects.xml><?xml version="1.0" encoding="utf-8"?>
-<w:styles xmlns:wpc="http://schemas.microsoft.com/office/word/2010/wordprocessingCanvas" xmlns:mc="http://schemas.openxmlformats.org/markup-compatibility/2006" xmlns:o="urn:schemas-microsoft-com:office:office" xmlns:r="http://schemas.openxmlformats.org/officeDocument/2006/relationships" xmlns:m="http://schemas.openxmlformats.org/officeDocument/2006/math" xmlns:v="urn:schemas-microsoft-com:vml" xmlns:wp14="http://schemas.microsoft.com/office/word/2010/wordprocessingDrawing" xmlns:wp="http://schemas.openxmlformats.org/drawingml/2006/wordprocessingDrawing" xmlns:w10="urn:schemas-microsoft-com:office:word" xmlns:w="http://schemas.openxmlformats.org/wordprocessingml/2006/main" xmlns:w14="http://schemas.microsoft.com/office/word/2010/wordml" xmlns:wpg="http://schemas.microsoft.com/office/word/2010/wordprocessingGroup" xmlns:wpi="http://schemas.microsoft.com/office/word/2010/wordprocessingInk" xmlns:wne="http://schemas.microsoft.com/office/word/2006/wordml" xmlns:wps="http://schemas.microsoft.com/office/word/2010/wordprocessingShape" mc:Ignorable="w14 wp14">
-  <w:docDefaults>
-    <w:rPrDefault>
-      <w:rPr>
-        <w:rFonts w:asciiTheme="minorHAnsi" w:eastAsiaTheme="minorEastAsia" w:hAnsiTheme="minorHAnsi" w:cstheme="minorBidi"/>
-        <w:sz w:val="22"/>
-        <w:szCs w:val="22"/>
-        <w:lang w:val="en-GB" w:eastAsia="zh-TW" w:bidi="ar-SA"/>
-      </w:rPr>
-    </w:rPrDefault>
-    <w:pPrDefault>
-      <w:pPr>
-        <w:spacing w:after="200" w:line="276" w:lineRule="auto"/>
-      </w:pPr>
-    </w:pPrDefault>
-  </w:docDefaults>
-  <w:latentStyles w:defLockedState="0" w:defUIPriority="99" w:defSemiHidden="1" w:defUnhideWhenUsed="1" w:defQFormat="0" w:count="267">
-    <w:lsdException w:name="Normal" w:semiHidden="0" w:uiPriority="0" w:unhideWhenUsed="0" w:qFormat="1"/>
-    <w:lsdException w:name="heading 1" w:semiHidden="0" w:uiPriority="9" w:unhideWhenUsed="0" w:qFormat="1"/>
-    <w:lsdException w:name="heading 2" w:uiPriority="9" w:qFormat="1"/>
-    <w:lsdException w:name="heading 3" w:uiPriority="9" w:qFormat="1"/>
-    <w:lsdException w:name="heading 4" w:uiPriority="9" w:qFormat="1"/>
-    <w:lsdException w:name="heading 5" w:uiPriority="9" w:qFormat="1"/>
-    <w:lsdException w:name="heading 6" w:uiPriority="9" w:qFormat="1"/>
-    <w:lsdException w:name="heading 7" w:uiPriority="9" w:qFormat="1"/>
-    <w:lsdException w:name="heading 8" w:uiPriority="9" w:qFormat="1"/>
-    <w:lsdException w:name="heading 9" w:uiPriority="9" w:qFormat="1"/>
-    <w:lsdException w:name="toc 1" w:uiPriority="39"/>
-    <w:lsdException w:name="toc 2" w:uiPriority="39"/>
-    <w:lsdException w:name="toc 3" w:uiPriority="39"/>
-    <w:lsdException w:name="toc 4" w:uiPriority="39"/>
-    <w:lsdException w:name="toc 5" w:uiPriority="39"/>
-    <w:lsdException w:name="toc 6" w:uiPriority="39"/>
-    <w:lsdException w:name="toc 7" w:uiPriority="39"/>
-    <w:lsdException w:name="toc 8" w:uiPriority="39"/>
-    <w:lsdException w:name="toc 9" w:uiPriority="39"/>
-    <w:lsdException w:name="caption" w:uiPriority="35" w:qFormat="1"/>
-    <w:lsdException w:name="Title" w:semiHidden="0" w:uiPriority="10" w:unhideWhenUsed="0" w:qFormat="1"/>
-    <w:lsdException w:name="Default Paragraph Font" w:uiPriority="1"/>
-    <w:lsdException w:name="Subtitle" w:semiHidden="0" w:uiPriority="11" w:unhideWhenUsed="0" w:qFormat="1"/>
-    <w:lsdException w:name="Strong" w:semiHidden="0" w:uiPriority="22" w:unhideWhenUsed="0" w:qFormat="1"/>
-    <w:lsdException w:name="Emphasis" w:semiHidden="0" w:uiPriority="20" w:unhideWhenUsed="0" w:qFormat="1"/>
-    <w:lsdException w:name="Table Grid" w:semiHidden="0" w:uiPriority="59" w:unhideWhenUsed="0"/>
-    <w:lsdException w:name="Placeholder Text" w:unhideWhenUsed="0"/>
-    <w:lsdException w:name="No Spacing" w:semiHidden="0" w:uiPriority="1" w:unhideWhenUsed="0" w:qFormat="1"/>
-    <w:lsdException w:name="Light Shading" w:semiHidden="0" w:uiPriority="60" w:unhideWhenUsed="0"/>
-    <w:lsdException w:name="Light List" w:semiHidden="0" w:uiPriority="61" w:unhideWhenUsed="0"/>
-    <w:lsdException w:name="Light Grid" w:semiHidden="0" w:uiPriority="62" w:unhideWhenUsed="0"/>
-    <w:lsdException w:name="Medium Shading 1" w:semiHidden="0" w:uiPriority="63" w:unhideWhenUsed="0"/>
-    <w:lsdException w:name="Medium Shading 2" w:semiHidden="0" w:uiPriority="64" w:unhideWhenUsed="0"/>
-    <w:lsdException w:name="Medium List 1" w:semiHidden="0" w:uiPriority="65" w:unhideWhenUsed="0"/>
-    <w:lsdException w:name="Medium List 2" w:semiHidden="0" w:uiPriority="66" w:unhideWhenUsed="0"/>
-    <w:lsdException w:name="Medium Grid 1" w:semiHidden="0" w:uiPriority="67" w:unhideWhenUsed="0"/>
-    <w:lsdException w:name="Medium Grid 2" w:semiHidden="0" w:uiPriority="68" w:unhideWhenUsed="0"/>
-    <w:lsdException w:name="Medium Grid 3" w:semiHidden="0" w:uiPriority="69" w:unhideWhenUsed="0"/>
-    <w:lsdException w:name="Dark List" w:semiHidden="0" w:uiPriority="70" w:unhideWhenUsed="0"/>
-    <w:lsdException w:name="Colorful Shading" w:semiHidden="0" w:uiPriority="71" w:unhideWhenUsed="0"/>
-    <w:lsdException w:name="Colorful List" w:semiHidden="0" w:uiPriority="72" w:unhideWhenUsed="0"/>
-    <w:lsdException w:name="Colorful Grid" w:semiHidden="0" w:uiPriority="73" w:unhideWhenUsed="0"/>
-    <w:lsdException w:name="Light Shading Accent 1" w:semiHidden="0" w:uiPriority="60" w:unhideWhenUsed="0"/>
-    <w:lsdException w:name="Light List Accent 1" w:semiHidden="0" w:uiPriority="61" w:unhideWhenUsed="0"/>
-    <w:lsdException w:name="Light Grid Accent 1" w:semiHidden="0" w:uiPriority="62" w:unhideWhenUsed="0"/>
-    <w:lsdException w:name="Medium Shading 1 Accent 1" w:semiHidden="0" w:uiPriority="63" w:unhideWhenUsed="0"/>
-    <w:lsdException w:name="Medium Shading 2 Accent 1" w:semiHidden="0" w:uiPriority="64" w:unhideWhenUsed="0"/>
-    <w:lsdException w:name="Medium List 1 Accent 1" w:semiHidden="0" w:uiPriority="65" w:unhideWhenUsed="0"/>
-    <w:lsdException w:name="Revision" w:unhideWhenUsed="0"/>
-    <w:lsdException w:name="List Paragraph" w:semiHidden="0" w:uiPriority="34" w:unhideWhenUsed="0" w:qFormat="1"/>
-    <w:lsdException w:name="Quote" w:semiHidden="0" w:uiPriority="29" w:unhideWhenUsed="0" w:qFormat="1"/>
-    <w:lsdException w:name="Intense Quote" w:semiHidden="0" w:uiPriority="30" w:unhideWhenUsed="0" w:qFormat="1"/>
-    <w:lsdException w:name="Medium List 2 Accent 1" w:semiHidden="0" w:uiPriority="66" w:unhideWhenUsed="0"/>
-    <w:lsdException w:name="Medium Grid 1 Accent 1" w:semiHidden="0" w:uiPriority="67" w:unhideWhenUsed="0"/>
-    <w:lsdException w:name="Medium Grid 2 Accent 1" w:semiHidden="0" w:uiPriority="68" w:unhideWhenUsed="0"/>
-    <w:lsdException w:name="Medium Grid 3 Accent 1" w:semiHidden="0" w:uiPriority="69" w:unhideWhenUsed="0"/>
-    <w:lsdException w:name="Dark List Accent 1" w:semiHidden="0" w:uiPriority="70" w:unhideWhenUsed="0"/>
-    <w:lsdException w:name="Colorful Shading Accent 1" w:semiHidden="0" w:uiPriority="71" w:unhideWhenUsed="0"/>
-    <w:lsdException w:name="Colorful List Accent 1" w:semiHidden="0" w:uiPriority="72" w:unhideWhenUsed="0"/>
-    <w:lsdException w:name="Colorful Grid Accent 1" w:semiHidden="0" w:uiPriority="73" w:unhideWhenUsed="0"/>
-    <w:lsdException w:name="Light Shading Accent 2" w:semiHidden="0" w:uiPriority="60" w:unhideWhenUsed="0"/>
-    <w:lsdException w:name="Light List Accent 2" w:semiHidden="0" w:uiPriority="61" w:unhideWhenUsed="0"/>
-    <w:lsdException w:name="Light Grid Accent 2" w:semiHidden="0" w:uiPriority="62" w:unhideWhenUsed="0"/>
-    <w:lsdException w:name="Medium Shading 1 Accent 2" w:semiHidden="0" w:uiPriority="63" w:unhideWhenUsed="0"/>
-    <w:lsdException w:name="Medium Shading 2 Accent 2" w:semiHidden="0" w:uiPriority="64" w:unhideWhenUsed="0"/>
-    <w:lsdException w:name="Medium List 1 Accent 2" w:semiHidden="0" w:uiPriority="65" w:unhideWhenUsed="0"/>
-    <w:lsdException w:name="Medium List 2 Accent 2" w:semiHidden="0" w:uiPriority="66" w:unhideWhenUsed="0"/>
-    <w:lsdException w:name="Medium Grid 1 Accent 2" w:semiHidden="0" w:uiPriority="67" w:unhideWhenUsed="0"/>
-    <w:lsdException w:name="Medium Grid 2 Accent 2" w:semiHidden="0" w:uiPriority="68" w:unhideWhenUsed="0"/>
-    <w:lsdException w:name="Medium Grid 3 Accent 2" w:semiHidden="0" w:uiPriority="69" w:unhideWhenUsed="0"/>
-    <w:lsdException w:name="Dark List Accent 2" w:semiHidden="0" w:uiPriority="70" w:unhideWhenUsed="0"/>
-    <w:lsdException w:name="Colorful Shading Accent 2" w:semiHidden="0" w:uiPriority="71" w:unhideWhenUsed="0"/>
-    <w:lsdException w:name="Colorful List Accent 2" w:semiHidden="0" w:uiPriority="72" w:unhideWhenUsed="0"/>
-    <w:lsdException w:name="Colorful Grid Accent 2" w:semiHidden="0" w:uiPriority="73" w:unhideWhenUsed="0"/>
-    <w:lsdException w:name="Light Shading Accent 3" w:semiHidden="0" w:uiPriority="60" w:unhideWhenUsed="0"/>
-    <w:lsdException w:name="Light List Accent 3" w:semiHidden="0" w:uiPriority="61" w:unhideWhenUsed="0"/>
-    <w:lsdException w:name="Light Grid Accent 3" w:semiHidden="0" w:uiPriority="62" w:unhideWhenUsed="0"/>
-    <w:lsdException w:name="Medium Shading 1 Accent 3" w:semiHidden="0" w:uiPriority="63" w:unhideWhenUsed="0"/>
-    <w:lsdException w:name="Medium Shading 2 Accent 3" w:semiHidden="0" w:uiPriority="64" w:unhideWhenUsed="0"/>
-    <w:lsdException w:name="Medium List 1 Accent 3" w:semiHidden="0" w:uiPriority="65" w:unhideWhenUsed="0"/>
-    <w:lsdException w:name="Medium List 2 Accent 3" w:semiHidden="0" w:uiPriority="66" w:unhideWhenUsed="0"/>
-    <w:lsdException w:name="Medium Grid 1 Accent 3" w:semiHidden="0" w:uiPriority="67" w:unhideWhenUsed="0"/>
-    <w:lsdException w:name="Medium Grid 2 Accent 3" w:semiHidden="0" w:uiPriority="68" w:unhideWhenUsed="0"/>
-    <w:lsdException w:name="Medium Grid 3 Accent 3" w:semiHidden="0" w:uiPriority="69" w:unhideWhenUsed="0"/>
-    <w:lsdException w:name="Dark List Accent 3" w:semiHidden="0" w:uiPriority="70" w:unhideWhenUsed="0"/>
-    <w:lsdException w:name="Colorful Shading Accent 3" w:semiHidden="0" w:uiPriority="71" w:unhideWhenUsed="0"/>
-    <w:lsdException w:name="Colorful List Accent 3" w:semiHidden="0" w:uiPriority="72" w:unhideWhenUsed="0"/>
-    <w:lsdException w:name="Colorful Grid Accent 3" w:semiHidden="0" w:uiPriority="73" w:unhideWhenUsed="0"/>
-    <w:lsdException w:name="Light Shading Accent 4" w:semiHidden="0" w:uiPriority="60" w:unhideWhenUsed="0"/>
-    <w:lsdException w:name="Light List Accent 4" w:semiHidden="0" w:uiPriority="61" w:unhideWhenUsed="0"/>
-    <w:lsdException w:name="Light Grid Accent 4" w:semiHidden="0" w:uiPriority="62" w:unhideWhenUsed="0"/>
-    <w:lsdException w:name="Medium Shading 1 Accent 4" w:semiHidden="0" w:uiPriority="63" w:unhideWhenUsed="0"/>
-    <w:lsdException w:name="Medium Shading 2 Accent 4" w:semiHidden="0" w:uiPriority="64" w:unhideWhenUsed="0"/>
-    <w:lsdException w:name="Medium List 1 Accent 4" w:semiHidden="0" w:uiPriority="65" w:unhideWhenUsed="0"/>
-    <w:lsdException w:name="Medium List 2 Accent 4" w:semiHidden="0" w:uiPriority="66" w:unhideWhenUsed="0"/>
-    <w:lsdException w:name="Medium Grid 1 Accent 4" w:semiHidden="0" w:uiPriority="67" w:unhideWhenUsed="0"/>
-    <w:lsdException w:name="Medium Grid 2 Accent 4" w:semiHidden="0" w:uiPriority="68" w:unhideWhenUsed="0"/>
-    <w:lsdException w:name="Medium Grid 3 Accent 4" w:semiHidden="0" w:uiPriority="69" w:unhideWhenUsed="0"/>
-    <w:lsdException w:name="Dark List Accent 4" w:semiHidden="0" w:uiPriority="70" w:unhideWhenUsed="0"/>
-    <w:lsdException w:name="Colorful Shading Accent 4" w:semiHidden="0" w:uiPriority="71" w:unhideWhenUsed="0"/>
-    <w:lsdException w:name="Colorful List Accent 4" w:semiHidden="0" w:uiPriority="72" w:unhideWhenUsed="0"/>
-    <w:lsdException w:name="Colorful Grid Accent 4" w:semiHidden="0" w:uiPriority="73" w:unhideWhenUsed="0"/>
-    <w:lsdException w:name="Light Shading Accent 5" w:semiHidden="0" w:uiPriority="60" w:unhideWhenUsed="0"/>
-    <w:lsdException w:name="Light List Accent 5" w:semiHidden="0" w:uiPriority="61" w:unhideWhenUsed="0"/>
-    <w:lsdException w:name="Light Grid Accent 5" w:semiHidden="0" w:uiPriority="62" w:unhideWhenUsed="0"/>
-    <w:lsdException w:name="Medium Shading 1 Accent 5" w:semiHidden="0" w:uiPriority="63" w:unhideWhenUsed="0"/>
-    <w:lsdException w:name="Medium Shading 2 Accent 5" w:semiHidden="0" w:uiPriority="64" w:unhideWhenUsed="0"/>
-    <w:lsdException w:name="Medium List 1 Accent 5" w:semiHidden="0" w:uiPriority="65" w:unhideWhenUsed="0"/>
-    <w:lsdException w:name="Medium List 2 Accent 5" w:semiHidden="0" w:uiPriority="66" w:unhideWhenUsed="0"/>
-    <w:lsdException w:name="Medium Grid 1 Accent 5" w:semiHidden="0" w:uiPriority="67" w:unhideWhenUsed="0"/>
-    <w:lsdException w:name="Medium Grid 2 Accent 5" w:semiHidden="0" w:uiPriority="68" w:unhideWhenUsed="0"/>
-    <w:lsdException w:name="Medium Grid 3 Accent 5" w:semiHidden="0" w:uiPriority="69" w:unhideWhenUsed="0"/>
-    <w:lsdException w:name="Dark List Accent 5" w:semiHidden="0" w:uiPriority="70" w:unhideWhenUsed="0"/>
-    <w:lsdException w:name="Colorful Shading Accent 5" w:semiHidden="0" w:uiPriority="71" w:unhideWhenUsed="0"/>
-    <w:lsdException w:name="Colorful List Accent 5" w:semiHidden="0" w:uiPriority="72" w:unhideWhenUsed="0"/>
-    <w:lsdException w:name="Colorful Grid Accent 5" w:semiHidden="0" w:uiPriority="73" w:unhideWhenUsed="0"/>
-    <w:lsdException w:name="Light Shading Accent 6" w:semiHidden="0" w:uiPriority="60" w:unhideWhenUsed="0"/>
-    <w:lsdException w:name="Light List Accent 6" w:semiHidden="0" w:uiPriority="61" w:unhideWhenUsed="0"/>
-    <w:lsdException w:name="Light Grid Accent 6" w:semiHidden="0" w:uiPriority="62" w:unhideWhenUsed="0"/>
-    <w:lsdException w:name="Medium Shading 1 Accent 6" w:semiHidden="0" w:uiPriority="63" w:unhideWhenUsed="0"/>
-    <w:lsdException w:name="Medium Shading 2 Accent 6" w:semiHidden="0" w:uiPriority="64" w:unhideWhenUsed="0"/>
-    <w:lsdException w:name="Medium List 1 Accent 6" w:semiHidden="0" w:uiPriority="65" w:unhideWhenUsed="0"/>
-    <w:lsdException w:name="Medium List 2 Accent 6" w:semiHidden="0" w:uiPriority="66" w:unhideWhenUsed="0"/>
-    <w:lsdException w:name="Medium Grid 1 Accent 6" w:semiHidden="0" w:uiPriority="67" w:unhideWhenUsed="0"/>
-    <w:lsdException w:name="Medium Grid 2 Accent 6" w:semiHidden="0" w:uiPriority="68" w:unhideWhenUsed="0"/>
-    <w:lsdException w:name="Medium Grid 3 Accent 6" w:semiHidden="0" w:uiPriority="69" w:unhideWhenUsed="0"/>
-    <w:lsdException w:name="Dark List Accent 6" w:semiHidden="0" w:uiPriority="70" w:unhideWhenUsed="0"/>
-    <w:lsdException w:name="Colorful Shading Accent 6" w:semiHidden="0" w:uiPriority="71" w:unhideWhenUsed="0"/>
-    <w:lsdException w:name="Colorful List Accent 6" w:semiHidden="0" w:uiPriority="72" w:unhideWhenUsed="0"/>
-    <w:lsdException w:name="Colorful Grid Accent 6" w:semiHidden="0" w:uiPriority="73" w:unhideWhenUsed="0"/>
-    <w:lsdException w:name="Subtle Emphasis" w:semiHidden="0" w:uiPriority="19" w:unhideWhenUsed="0" w:qFormat="1"/>
-    <w:lsdException w:name="Intense Emphasis" w:semiHidden="0" w:uiPriority="21" w:unhideWhenUsed="0" w:qFormat="1"/>
-    <w:lsdException w:name="Subtle Reference" w:semiHidden="0" w:uiPriority="31" w:unhideWhenUsed="0" w:qFormat="1"/>
-    <w:lsdException w:name="Intense Reference" w:semiHidden="0" w:uiPriority="32" w:unhideWhenUsed="0" w:qFormat="1"/>
-    <w:lsdException w:name="Book Title" w:semiHidden="0" w:uiPriority="33" w:unhideWhenUsed="0" w:qFormat="1"/>
-    <w:lsdException w:name="Bibliography" w:uiPriority="37"/>
-    <w:lsdException w:name="TOC Heading" w:uiPriority="39" w:qFormat="1"/>
-  </w:latentStyles>
-  <w:style w:type="paragraph" w:default="1" w:styleId="Normal">
-    <w:name w:val="Normal"/>
-    <w:qFormat/>
-  </w:style>
-  <w:style w:type="character" w:default="1" w:styleId="DefaultParagraphFont">
-    <w:name w:val="Default Paragraph Font"/>
-    <w:uiPriority w:val="1"/>
+  <w:style w:type="numbering" w:styleId="NoList" w:default="1">
+    <w:name w:val="No List"/>
+    <w:uiPriority w:val="99"/>
     <w:semiHidden/>
     <w:unhideWhenUsed/>
   </w:style>
@@ -3186,7 +3064,7 @@
     <w:semiHidden/>
     <w:unhideWhenUsed/>
     <w:tblPr>
-      <w:tblInd w:w="0" w:type="dxa"/>
+      <w:tblInd w:type="dxa" w:w="0"/>
       <w:tblCellMar>
         <w:top w:w="0" w:type="dxa"/>
         <w:left w:w="108" w:type="dxa"/>
@@ -3194,12 +3072,6 @@
         <w:right w:w="108" w:type="dxa"/>
       </w:tblCellMar>
     </w:tblPr>
-  </w:style>
-  <w:style w:type="numbering" w:default="1" w:styleId="NoList">
-    <w:name w:val="No List"/>
-    <w:uiPriority w:val="99"/>
-    <w:semiHidden/>
-    <w:unhideWhenUsed/>
   </w:style>
 </w:styles>
 </file>

</xml_diff>